<commit_message>
Document update & Error code update
* Added errors summary to document.
* empty result for flights search doesn't return 404 now.
</commit_message>
<xml_diff>
--- a/hw1/Document/HW1.docx
+++ b/hw1/Document/HW1.docx
@@ -1,27 +1,33 @@
 
 <file path=word/document.xml><?xml version="1.0" encoding="utf-8"?>
-<w:document xmlns:wpc="http://schemas.microsoft.com/office/word/2010/wordprocessingCanvas" xmlns:mc="http://schemas.openxmlformats.org/markup-compatibility/2006" xmlns:o="urn:schemas-microsoft-com:office:office" xmlns:r="http://schemas.openxmlformats.org/officeDocument/2006/relationships" xmlns:m="http://schemas.openxmlformats.org/officeDocument/2006/math" xmlns:v="urn:schemas-microsoft-com:vml" xmlns:wp14="http://schemas.microsoft.com/office/word/2010/wordprocessingDrawing" xmlns:wp="http://schemas.openxmlformats.org/drawingml/2006/wordprocessingDrawing" xmlns:w10="urn:schemas-microsoft-com:office:word" xmlns:w="http://schemas.openxmlformats.org/wordprocessingml/2006/main" xmlns:w14="http://schemas.microsoft.com/office/word/2010/wordml" xmlns:w15="http://schemas.microsoft.com/office/word/2012/wordml" xmlns:wpg="http://schemas.microsoft.com/office/word/2010/wordprocessingGroup" xmlns:wpi="http://schemas.microsoft.com/office/word/2010/wordprocessingInk" xmlns:wne="http://schemas.microsoft.com/office/word/2006/wordml" xmlns:wps="http://schemas.microsoft.com/office/word/2010/wordprocessingShape" mc:Ignorable="w14 w15 wp14">
+<w:document xmlns:wpc="http://schemas.microsoft.com/office/word/2010/wordprocessingCanvas" xmlns:mc="http://schemas.openxmlformats.org/markup-compatibility/2006" xmlns:o="urn:schemas-microsoft-com:office:office" xmlns:r="http://schemas.openxmlformats.org/officeDocument/2006/relationships" xmlns:m="http://schemas.openxmlformats.org/officeDocument/2006/math" xmlns:v="urn:schemas-microsoft-com:vml" xmlns:wp14="http://schemas.microsoft.com/office/word/2010/wordprocessingDrawing" xmlns:wp="http://schemas.openxmlformats.org/drawingml/2006/wordprocessingDrawing" xmlns:w10="urn:schemas-microsoft-com:office:word" xmlns:w="http://schemas.openxmlformats.org/wordprocessingml/2006/main" xmlns:w14="http://schemas.microsoft.com/office/word/2010/wordml" xmlns:wpg="http://schemas.microsoft.com/office/word/2010/wordprocessingGroup" xmlns:wpi="http://schemas.microsoft.com/office/word/2010/wordprocessingInk" xmlns:wne="http://schemas.microsoft.com/office/word/2006/wordml" xmlns:wps="http://schemas.microsoft.com/office/word/2010/wordprocessingShape" mc:Ignorable="w14 wp14">
   <w:body>
     <w:p>
       <w:pPr>
         <w:pStyle w:val="1"/>
-        <w:bidi w:val="0"/>
-      </w:pPr>
-      <w:bookmarkStart w:id="0" w:name="_Toc372151028"/>
+      </w:pPr>
+      <w:bookmarkStart w:id="0" w:name="_Toc372483857"/>
       <w:r>
         <w:t>Distributed Systems</w:t>
       </w:r>
       <w:r>
-        <w:t xml:space="preserve"> - </w:t>
-      </w:r>
-      <w:r>
-        <w:t>Exercise 1</w:t>
+        <w:t xml:space="preserve"> - Exercise</w:t>
+      </w:r>
+      <w:bookmarkStart w:id="1" w:name="_GoBack"/>
+      <w:bookmarkEnd w:id="1"/>
+      <w:r>
+        <w:t xml:space="preserve"> 1</w:t>
       </w:r>
       <w:bookmarkEnd w:id="0"/>
     </w:p>
     <w:sdt>
       <w:sdtPr>
         <w:rPr>
+          <w:rFonts w:asciiTheme="minorHAnsi" w:eastAsiaTheme="minorEastAsia" w:hAnsiTheme="minorHAnsi"/>
+          <w:b w:val="0"/>
+          <w:bCs w:val="0"/>
+          <w:sz w:val="24"/>
+          <w:szCs w:val="24"/>
           <w:cs/>
           <w:lang w:val="he-IL"/>
         </w:rPr>
@@ -33,27 +39,23 @@
       </w:sdtPr>
       <w:sdtEndPr>
         <w:rPr>
-          <w:rFonts w:asciiTheme="minorHAnsi" w:eastAsiaTheme="minorEastAsia" w:hAnsiTheme="minorHAnsi"/>
-          <w:b w:val="0"/>
-          <w:bCs w:val="0"/>
-          <w:kern w:val="0"/>
-          <w:sz w:val="24"/>
-          <w:szCs w:val="24"/>
+          <w:rFonts w:eastAsiaTheme="minorHAnsi" w:cstheme="minorBidi"/>
+          <w:color w:val="auto"/>
+          <w:spacing w:val="0"/>
+          <w:sz w:val="21"/>
+          <w:szCs w:val="22"/>
           <w:lang w:val="en-US"/>
         </w:rPr>
       </w:sdtEndPr>
       <w:sdtContent>
         <w:p>
           <w:pPr>
-            <w:pStyle w:val="af5"/>
-            <w:bidi w:val="0"/>
-            <w:rPr>
-              <w:rFonts w:hint="cs"/>
-            </w:rPr>
+            <w:pStyle w:val="af6"/>
           </w:pPr>
           <w:r>
             <w:rPr>
               <w:rFonts w:hint="cs"/>
+              <w:rtl/>
               <w:cs/>
               <w:lang w:val="he-IL"/>
             </w:rPr>
@@ -66,11 +68,9 @@
             <w:tabs>
               <w:tab w:val="right" w:leader="dot" w:pos="8296"/>
             </w:tabs>
-            <w:bidi w:val="0"/>
             <w:rPr>
               <w:noProof/>
               <w:sz w:val="22"/>
-              <w:szCs w:val="22"/>
               <w:rtl/>
             </w:rPr>
           </w:pPr>
@@ -83,7 +83,7 @@
           <w:r>
             <w:fldChar w:fldCharType="separate"/>
           </w:r>
-          <w:hyperlink w:anchor="_Toc372151028" w:history="1">
+          <w:hyperlink w:anchor="_Toc372483857" w:history="1">
             <w:r>
               <w:rPr>
                 <w:rStyle w:val="Hyperlink"/>
@@ -135,7 +135,7 @@
                 <w:noProof/>
                 <w:webHidden/>
               </w:rPr>
-              <w:instrText>Toc372151028 \h</w:instrText>
+              <w:instrText>Toc372483857 \h</w:instrText>
             </w:r>
             <w:r>
               <w:rPr>
@@ -184,15 +184,13 @@
             <w:tabs>
               <w:tab w:val="right" w:leader="dot" w:pos="8296"/>
             </w:tabs>
-            <w:bidi w:val="0"/>
             <w:rPr>
               <w:noProof/>
               <w:sz w:val="22"/>
-              <w:szCs w:val="22"/>
               <w:rtl/>
             </w:rPr>
           </w:pPr>
-          <w:hyperlink w:anchor="_Toc372151029" w:history="1">
+          <w:hyperlink w:anchor="_Toc372483858" w:history="1">
             <w:r>
               <w:rPr>
                 <w:rStyle w:val="Hyperlink"/>
@@ -244,7 +242,7 @@
                 <w:noProof/>
                 <w:webHidden/>
               </w:rPr>
-              <w:instrText>Toc372151029 \h</w:instrText>
+              <w:instrText>Toc372483858 \h</w:instrText>
             </w:r>
             <w:r>
               <w:rPr>
@@ -293,15 +291,13 @@
             <w:tabs>
               <w:tab w:val="right" w:leader="dot" w:pos="8296"/>
             </w:tabs>
-            <w:bidi w:val="0"/>
             <w:rPr>
               <w:noProof/>
               <w:sz w:val="22"/>
-              <w:szCs w:val="22"/>
               <w:rtl/>
             </w:rPr>
           </w:pPr>
-          <w:hyperlink w:anchor="_Toc372151030" w:history="1">
+          <w:hyperlink w:anchor="_Toc372483859" w:history="1">
             <w:r>
               <w:rPr>
                 <w:rStyle w:val="Hyperlink"/>
@@ -353,7 +349,7 @@
                 <w:noProof/>
                 <w:webHidden/>
               </w:rPr>
-              <w:instrText>Toc372151030 \h</w:instrText>
+              <w:instrText>Toc372483859 \h</w:instrText>
             </w:r>
             <w:r>
               <w:rPr>
@@ -402,15 +398,13 @@
             <w:tabs>
               <w:tab w:val="right" w:leader="dot" w:pos="8296"/>
             </w:tabs>
-            <w:bidi w:val="0"/>
             <w:rPr>
               <w:noProof/>
               <w:sz w:val="22"/>
-              <w:szCs w:val="22"/>
               <w:rtl/>
             </w:rPr>
           </w:pPr>
-          <w:hyperlink w:anchor="_Toc372151031" w:history="1">
+          <w:hyperlink w:anchor="_Toc372483860" w:history="1">
             <w:r>
               <w:rPr>
                 <w:rStyle w:val="Hyperlink"/>
@@ -462,7 +456,7 @@
                 <w:noProof/>
                 <w:webHidden/>
               </w:rPr>
-              <w:instrText>Toc372151031 \h</w:instrText>
+              <w:instrText>Toc372483860 \h</w:instrText>
             </w:r>
             <w:r>
               <w:rPr>
@@ -511,15 +505,13 @@
             <w:tabs>
               <w:tab w:val="right" w:leader="dot" w:pos="8296"/>
             </w:tabs>
-            <w:bidi w:val="0"/>
             <w:rPr>
               <w:noProof/>
               <w:sz w:val="22"/>
-              <w:szCs w:val="22"/>
               <w:rtl/>
             </w:rPr>
           </w:pPr>
-          <w:hyperlink w:anchor="_Toc372151032" w:history="1">
+          <w:hyperlink w:anchor="_Toc372483861" w:history="1">
             <w:r>
               <w:rPr>
                 <w:rStyle w:val="Hyperlink"/>
@@ -571,7 +563,7 @@
                 <w:noProof/>
                 <w:webHidden/>
               </w:rPr>
-              <w:instrText>Toc372151032 \h</w:instrText>
+              <w:instrText>Toc372483861 \h</w:instrText>
             </w:r>
             <w:r>
               <w:rPr>
@@ -620,15 +612,13 @@
             <w:tabs>
               <w:tab w:val="right" w:leader="dot" w:pos="8296"/>
             </w:tabs>
-            <w:bidi w:val="0"/>
             <w:rPr>
               <w:noProof/>
               <w:sz w:val="22"/>
-              <w:szCs w:val="22"/>
               <w:rtl/>
             </w:rPr>
           </w:pPr>
-          <w:hyperlink w:anchor="_Toc372151033" w:history="1">
+          <w:hyperlink w:anchor="_Toc372483862" w:history="1">
             <w:r>
               <w:rPr>
                 <w:rStyle w:val="Hyperlink"/>
@@ -680,7 +670,7 @@
                 <w:noProof/>
                 <w:webHidden/>
               </w:rPr>
-              <w:instrText>Toc372151033 \h</w:instrText>
+              <w:instrText>Toc372483862 \h</w:instrText>
             </w:r>
             <w:r>
               <w:rPr>
@@ -729,15 +719,13 @@
             <w:tabs>
               <w:tab w:val="right" w:leader="dot" w:pos="8296"/>
             </w:tabs>
-            <w:bidi w:val="0"/>
             <w:rPr>
               <w:noProof/>
               <w:sz w:val="22"/>
-              <w:szCs w:val="22"/>
               <w:rtl/>
             </w:rPr>
           </w:pPr>
-          <w:hyperlink w:anchor="_Toc372151034" w:history="1">
+          <w:hyperlink w:anchor="_Toc372483863" w:history="1">
             <w:r>
               <w:rPr>
                 <w:rStyle w:val="Hyperlink"/>
@@ -789,7 +777,7 @@
                 <w:noProof/>
                 <w:webHidden/>
               </w:rPr>
-              <w:instrText>Toc372151034 \h</w:instrText>
+              <w:instrText>Toc372483863 \h</w:instrText>
             </w:r>
             <w:r>
               <w:rPr>
@@ -838,15 +826,13 @@
             <w:tabs>
               <w:tab w:val="right" w:leader="dot" w:pos="8296"/>
             </w:tabs>
-            <w:bidi w:val="0"/>
             <w:rPr>
               <w:noProof/>
               <w:sz w:val="22"/>
-              <w:szCs w:val="22"/>
               <w:rtl/>
             </w:rPr>
           </w:pPr>
-          <w:hyperlink w:anchor="_Toc372151035" w:history="1">
+          <w:hyperlink w:anchor="_Toc372483864" w:history="1">
             <w:r>
               <w:rPr>
                 <w:rStyle w:val="Hyperlink"/>
@@ -898,7 +884,7 @@
                 <w:noProof/>
                 <w:webHidden/>
               </w:rPr>
-              <w:instrText>Toc372151035 \h</w:instrText>
+              <w:instrText>Toc372483864 \h</w:instrText>
             </w:r>
             <w:r>
               <w:rPr>
@@ -947,15 +933,13 @@
             <w:tabs>
               <w:tab w:val="right" w:leader="dot" w:pos="8296"/>
             </w:tabs>
-            <w:bidi w:val="0"/>
             <w:rPr>
               <w:noProof/>
               <w:sz w:val="22"/>
-              <w:szCs w:val="22"/>
               <w:rtl/>
             </w:rPr>
           </w:pPr>
-          <w:hyperlink w:anchor="_Toc372151036" w:history="1">
+          <w:hyperlink w:anchor="_Toc372483865" w:history="1">
             <w:r>
               <w:rPr>
                 <w:rStyle w:val="Hyperlink"/>
@@ -1007,7 +991,7 @@
                 <w:noProof/>
                 <w:webHidden/>
               </w:rPr>
-              <w:instrText>Toc372151036 \h</w:instrText>
+              <w:instrText>Toc372483865 \h</w:instrText>
             </w:r>
             <w:r>
               <w:rPr>
@@ -1056,15 +1040,13 @@
             <w:tabs>
               <w:tab w:val="right" w:leader="dot" w:pos="8296"/>
             </w:tabs>
-            <w:bidi w:val="0"/>
             <w:rPr>
               <w:noProof/>
               <w:sz w:val="22"/>
-              <w:szCs w:val="22"/>
               <w:rtl/>
             </w:rPr>
           </w:pPr>
-          <w:hyperlink w:anchor="_Toc372151037" w:history="1">
+          <w:hyperlink w:anchor="_Toc372483866" w:history="1">
             <w:r>
               <w:rPr>
                 <w:rStyle w:val="Hyperlink"/>
@@ -1116,7 +1098,7 @@
                 <w:noProof/>
                 <w:webHidden/>
               </w:rPr>
-              <w:instrText>Toc372151037 \h</w:instrText>
+              <w:instrText>Toc372483866 \h</w:instrText>
             </w:r>
             <w:r>
               <w:rPr>
@@ -1161,8 +1143,8 @@
         </w:p>
         <w:p>
           <w:pPr>
-            <w:bidi w:val="0"/>
             <w:rPr>
+              <w:rtl/>
               <w:cs/>
             </w:rPr>
           </w:pPr>
@@ -1180,55 +1162,50 @@
     <w:p>
       <w:pPr>
         <w:pStyle w:val="2"/>
-        <w:bidi w:val="0"/>
-      </w:pPr>
-      <w:bookmarkStart w:id="1" w:name="_Toc372151029"/>
+      </w:pPr>
+      <w:bookmarkStart w:id="2" w:name="_Toc372483858"/>
       <w:r>
         <w:t>Design and implementation Consideration</w:t>
-      </w:r>
-      <w:bookmarkEnd w:id="1"/>
-    </w:p>
-    <w:p>
-      <w:pPr>
-        <w:pStyle w:val="3"/>
-        <w:bidi w:val="0"/>
-      </w:pPr>
-      <w:bookmarkStart w:id="2" w:name="_Toc372151030"/>
-      <w:r>
-        <w:t>Design Considerations</w:t>
       </w:r>
       <w:bookmarkEnd w:id="2"/>
     </w:p>
     <w:p>
       <w:pPr>
-        <w:bidi w:val="0"/>
-        <w:jc w:val="both"/>
-      </w:pPr>
-      <w:r>
-        <w:t>The design requires 3 en</w:t>
-      </w:r>
-      <w:r>
-        <w:t>tities where one consumes &amp; make</w:t>
-      </w:r>
-      <w:r>
-        <w:t xml:space="preserve"> transactions</w:t>
-      </w:r>
-      <w:r>
-        <w:t xml:space="preserve"> through a proxy search server which delegates the requests to all subscribers. </w:t>
-      </w:r>
+        <w:pStyle w:val="3"/>
+      </w:pPr>
+      <w:bookmarkStart w:id="3" w:name="_Toc372483859"/>
+      <w:r>
+        <w:t>Design Considerations</w:t>
+      </w:r>
+      <w:bookmarkEnd w:id="3"/>
     </w:p>
     <w:p>
       <w:pPr>
-        <w:bidi w:val="0"/>
         <w:jc w:val="both"/>
       </w:pPr>
       <w:r>
-        <w:t>The solution comprised of 2 Servers and a client. The data flow consists of 3 Services.</w:t>
+        <w:t xml:space="preserve">The </w:t>
+      </w:r>
+      <w:r>
+        <w:t>design requires 3 entities where one consumes &amp; makes</w:t>
+      </w:r>
+      <w:r>
+        <w:t xml:space="preserve"> transactions</w:t>
+      </w:r>
+      <w:r>
+        <w:t xml:space="preserve"> through a proxy search server which delegates the requests to all subscribers. </w:t>
       </w:r>
     </w:p>
     <w:p>
       <w:pPr>
-        <w:bidi w:val="0"/>
+        <w:jc w:val="both"/>
+      </w:pPr>
+      <w:r>
+        <w:t>The solution comprised of 2 Servers and a client. The data flow consists of 3 Services.</w:t>
+      </w:r>
+    </w:p>
+    <w:p>
+      <w:pPr>
         <w:jc w:val="both"/>
       </w:pPr>
       <w:r>
@@ -1243,7 +1220,6 @@
     </w:p>
     <w:p>
       <w:pPr>
-        <w:bidi w:val="0"/>
         <w:jc w:val="both"/>
       </w:pPr>
       <w:r>
@@ -1262,7 +1238,23 @@
         <w:t xml:space="preserve"> sellers and aggregator of data to clients which look for flights to book (or cancel…). </w:t>
       </w:r>
       <w:r>
-        <w:t xml:space="preserve">The flights server exposes 2 services, a RESTful service in which client queries/transaction are coming from and a RESTful service for flight sellers to register for search client search events which are in turn being aggregated to the client. </w:t>
+        <w:t xml:space="preserve">The flights server exposes 2 services, a </w:t>
+      </w:r>
+      <w:proofErr w:type="spellStart"/>
+      <w:r>
+        <w:t>RESTful</w:t>
+      </w:r>
+      <w:proofErr w:type="spellEnd"/>
+      <w:r>
+        <w:t xml:space="preserve"> service in which client queries/transaction are coming from and a </w:t>
+      </w:r>
+      <w:proofErr w:type="spellStart"/>
+      <w:r>
+        <w:t>RESTful</w:t>
+      </w:r>
+      <w:proofErr w:type="spellEnd"/>
+      <w:r>
+        <w:t xml:space="preserve"> service for flight sellers to register for search client search events which are in turn being aggregated to the client. </w:t>
       </w:r>
       <w:r>
         <w:t>The flight server is the first entity which must be executed during startup.</w:t>
@@ -1270,7 +1262,6 @@
     </w:p>
     <w:p>
       <w:pPr>
-        <w:bidi w:val="0"/>
         <w:jc w:val="both"/>
       </w:pPr>
       <w:r>
@@ -1296,7 +1287,15 @@
         <w:t>Flights Search Server</w:t>
       </w:r>
       <w:r>
-        <w:t xml:space="preserve"> through a RESTful interface by supplying its</w:t>
+        <w:t xml:space="preserve"> through a </w:t>
+      </w:r>
+      <w:proofErr w:type="spellStart"/>
+      <w:r>
+        <w:t>RESTful</w:t>
+      </w:r>
+      <w:proofErr w:type="spellEnd"/>
+      <w:r>
+        <w:t xml:space="preserve"> interface by supplying its</w:t>
       </w:r>
       <w:r>
         <w:t xml:space="preserve"> name &amp; URI and in turn it exposes a SOAP interface in which the search server can submit queries/transactions.</w:t>
@@ -1316,19 +1315,15 @@
     <w:p>
       <w:pPr>
         <w:pStyle w:val="2"/>
-        <w:bidi w:val="0"/>
-      </w:pPr>
-      <w:bookmarkStart w:id="3" w:name="_Toc372151031"/>
+      </w:pPr>
+      <w:bookmarkStart w:id="4" w:name="_Toc372483860"/>
       <w:r>
         <w:lastRenderedPageBreak/>
         <w:t>High Level Design</w:t>
       </w:r>
-      <w:bookmarkEnd w:id="3"/>
+      <w:bookmarkEnd w:id="4"/>
     </w:p>
     <w:p>
-      <w:pPr>
-        <w:bidi w:val="0"/>
-      </w:pPr>
       <w:r>
         <w:object w:dxaOrig="9711" w:dyaOrig="7798">
           <v:shapetype id="_x0000_t75" coordsize="21600,21600" o:spt="75" o:preferrelative="t" path="m@4@5l@4@11@9@11@9@5xe" filled="f" stroked="f">
@@ -1350,10 +1345,10 @@
             <v:path o:extrusionok="f" gradientshapeok="t" o:connecttype="rect"/>
             <o:lock v:ext="edit" aspectratio="t"/>
           </v:shapetype>
-          <v:shape id="_x0000_i1025" type="#_x0000_t75" style="width:415.5pt;height:333pt" o:ole="">
-            <v:imagedata r:id="rId6" o:title=""/>
+          <v:shape id="_x0000_i1025" type="#_x0000_t75" style="width:415.7pt;height:332.85pt" o:ole="">
+            <v:imagedata r:id="rId7" o:title=""/>
           </v:shape>
-          <o:OLEObject Type="Embed" ProgID="Visio.Drawing.11" ShapeID="_x0000_i1025" DrawAspect="Content" ObjectID="_1445893078" r:id="rId7"/>
+          <o:OLEObject Type="Embed" ProgID="Visio.Drawing.11" ShapeID="_x0000_i1025" DrawAspect="Content" ObjectID="_1446225759" r:id="rId8"/>
         </w:object>
       </w:r>
     </w:p>
@@ -1365,37 +1360,64 @@
     <w:p>
       <w:pPr>
         <w:pStyle w:val="2"/>
-        <w:bidi w:val="0"/>
-      </w:pPr>
-      <w:bookmarkStart w:id="4" w:name="_Toc372151032"/>
+      </w:pPr>
+      <w:bookmarkStart w:id="5" w:name="_Toc372483861"/>
       <w:r>
         <w:lastRenderedPageBreak/>
         <w:t>Executables &amp; parameters</w:t>
       </w:r>
-      <w:bookmarkEnd w:id="4"/>
+      <w:bookmarkEnd w:id="5"/>
     </w:p>
     <w:p>
-      <w:pPr>
-        <w:bidi w:val="0"/>
-      </w:pPr>
       <w:r>
         <w:t>Executables parameters are with compliance to the Homework spec.</w:t>
       </w:r>
     </w:p>
     <w:p>
-      <w:pPr>
-        <w:bidi w:val="0"/>
-      </w:pPr>
-      <w:r>
-        <w:t xml:space="preserve">FlightsSearchServer is publishing RESTful services on /Services/FlightsSearch &amp; /Services/FlightsSearchReg for Clients &amp; Sellers respectively. </w:t>
+      <w:proofErr w:type="spellStart"/>
+      <w:r>
+        <w:t>FlightsSearchServer</w:t>
+      </w:r>
+      <w:proofErr w:type="spellEnd"/>
+      <w:r>
+        <w:t xml:space="preserve"> is publishing </w:t>
+      </w:r>
+      <w:proofErr w:type="spellStart"/>
+      <w:r>
+        <w:t>RESTful</w:t>
+      </w:r>
+      <w:proofErr w:type="spellEnd"/>
+      <w:r>
+        <w:t xml:space="preserve"> services on /Services/</w:t>
+      </w:r>
+      <w:proofErr w:type="spellStart"/>
+      <w:r>
+        <w:t>FlightsSearch</w:t>
+      </w:r>
+      <w:proofErr w:type="spellEnd"/>
+      <w:r>
+        <w:t xml:space="preserve"> &amp; /Services/</w:t>
+      </w:r>
+      <w:proofErr w:type="spellStart"/>
+      <w:r>
+        <w:t>FlightsSearchReg</w:t>
+      </w:r>
+      <w:proofErr w:type="spellEnd"/>
+      <w:r>
+        <w:t xml:space="preserve"> for Clients &amp; Sellers respectively. </w:t>
       </w:r>
     </w:p>
     <w:p>
-      <w:pPr>
-        <w:bidi w:val="0"/>
-      </w:pPr>
-      <w:r>
-        <w:t xml:space="preserve">(see detailed </w:t>
+      <w:r>
+        <w:t>(</w:t>
+      </w:r>
+      <w:proofErr w:type="gramStart"/>
+      <w:r>
+        <w:t>see</w:t>
+      </w:r>
+      <w:proofErr w:type="gramEnd"/>
+      <w:r>
+        <w:t xml:space="preserve"> detailed </w:t>
       </w:r>
       <w:r>
         <w:rPr>
@@ -1411,19 +1433,22 @@
     </w:p>
     <w:p>
       <w:pPr>
-        <w:bidi w:val="0"/>
         <w:jc w:val="both"/>
       </w:pPr>
-      <w:r>
-        <w:t>TicketSellingServer is publishing on /Services/ SOAP interface.</w:t>
+      <w:proofErr w:type="spellStart"/>
+      <w:r>
+        <w:t>TicketSellingServer</w:t>
+      </w:r>
+      <w:proofErr w:type="spellEnd"/>
+      <w:r>
+        <w:t xml:space="preserve"> is publishing on /Services/ SOAP interface.</w:t>
       </w:r>
     </w:p>
     <w:p>
       <w:pPr>
         <w:pStyle w:val="2"/>
-        <w:bidi w:val="0"/>
-      </w:pPr>
-      <w:bookmarkStart w:id="5" w:name="_Toc372151033"/>
+      </w:pPr>
+      <w:bookmarkStart w:id="6" w:name="_Toc372483862"/>
       <w:r>
         <w:t>Services</w:t>
       </w:r>
@@ -1435,354 +1460,471 @@
       </w:r>
       <w:r>
         <w:t>etailed description</w:t>
-      </w:r>
-      <w:bookmarkEnd w:id="5"/>
-    </w:p>
-    <w:p>
-      <w:pPr>
-        <w:pStyle w:val="3"/>
-        <w:bidi w:val="0"/>
-      </w:pPr>
-      <w:bookmarkStart w:id="6" w:name="_Toc372151034"/>
-      <w:r>
-        <w:t>FlightsSearchReg</w:t>
       </w:r>
       <w:bookmarkEnd w:id="6"/>
     </w:p>
     <w:p>
-      <w:pPr>
-        <w:pStyle w:val="4"/>
-        <w:bidi w:val="0"/>
-      </w:pPr>
-      <w:r>
-        <w:t>R</w:t>
-      </w:r>
-      <w:r>
-        <w:t>egistration</w:t>
+      <w:r>
+        <w:t xml:space="preserve">For the full error codes refer to </w:t>
+      </w:r>
+      <w:r>
+        <w:rPr>
+          <w:i/>
+          <w:iCs/>
+        </w:rPr>
+        <w:t>Service errors summary</w:t>
       </w:r>
     </w:p>
     <w:p>
       <w:pPr>
-        <w:bidi w:val="0"/>
-        <w:jc w:val="both"/>
-      </w:pPr>
-      <w:r>
-        <w:t>T</w:t>
-      </w:r>
-      <w:r>
-        <w:t>his method</w:t>
-      </w:r>
-      <w:r>
-        <w:t xml:space="preserve"> allows different Ticket selling servers to register the searching server.</w:t>
-      </w:r>
-      <w:r>
-        <w:t xml:space="preserve"> The Ticket selling server must supply its Identification name (the way </w:t>
-      </w:r>
-      <w:r>
-        <w:t>it's</w:t>
-      </w:r>
-      <w:r>
-        <w:t xml:space="preserve"> exposed to the clients) and its own URI which will allow the Flights search server to open SOAP connection and issue requests to it.</w:t>
-      </w:r>
-      <w:r>
-        <w:t xml:space="preserve"> </w:t>
-      </w:r>
+        <w:pStyle w:val="3"/>
+      </w:pPr>
+      <w:bookmarkStart w:id="7" w:name="_Toc372483863"/>
+      <w:proofErr w:type="spellStart"/>
+      <w:r>
+        <w:t>FlightsSearchReg</w:t>
+      </w:r>
+      <w:bookmarkEnd w:id="7"/>
+      <w:proofErr w:type="spellEnd"/>
     </w:p>
     <w:p>
       <w:pPr>
-        <w:bidi w:val="0"/>
-        <w:jc w:val="both"/>
-      </w:pPr>
-      <w:r>
-        <w:t>Because the registering server is responsible for the location of the URI the request is a PUT request.</w:t>
+        <w:pStyle w:val="4"/>
+      </w:pPr>
+      <w:r>
+        <w:t>R</w:t>
+      </w:r>
+      <w:r>
+        <w:t>egistration</w:t>
       </w:r>
     </w:p>
     <w:p>
       <w:pPr>
-        <w:pStyle w:val="3"/>
-        <w:bidi w:val="0"/>
-      </w:pPr>
-      <w:bookmarkStart w:id="7" w:name="_Toc372151035"/>
-      <w:r>
-        <w:t>FlightsSearch</w:t>
-      </w:r>
-      <w:r>
-        <w:t xml:space="preserve"> (</w:t>
-      </w:r>
-      <w:r>
-        <w:t>a</w:t>
-      </w:r>
-      <w:r>
-        <w:t>s ClientQueryService)</w:t>
-      </w:r>
-      <w:bookmarkEnd w:id="7"/>
+        <w:jc w:val="both"/>
+      </w:pPr>
+      <w:r>
+        <w:t>T</w:t>
+      </w:r>
+      <w:r>
+        <w:t>his method</w:t>
+      </w:r>
+      <w:r>
+        <w:t xml:space="preserve"> allows different Ticket selling servers to register the searching server.</w:t>
+      </w:r>
+      <w:r>
+        <w:t xml:space="preserve"> The Ticket selling server must supply its Identification name (the way </w:t>
+      </w:r>
+      <w:r>
+        <w:t>it's</w:t>
+      </w:r>
+      <w:r>
+        <w:t xml:space="preserve"> exposed to the clients) and its own URI which will allow the Flights search server to open SOAP connection and issue requests to it.</w:t>
+      </w:r>
+      <w:r>
+        <w:t xml:space="preserve"> </w:t>
+      </w:r>
     </w:p>
     <w:p>
       <w:pPr>
-        <w:pStyle w:val="4"/>
-        <w:bidi w:val="0"/>
-      </w:pPr>
-      <w:r>
-        <w:t>GetFlights</w:t>
+        <w:jc w:val="both"/>
+      </w:pPr>
+      <w:r>
+        <w:t>Because the registering server is responsible for the location of the URI the request is a PUT request.</w:t>
       </w:r>
     </w:p>
     <w:p>
       <w:pPr>
-        <w:bidi w:val="0"/>
-        <w:jc w:val="both"/>
-      </w:pPr>
-      <w:r>
-        <w:t>Clients use this method to search for a relevant flight, the client must supply a source, destination and date. Those parameters are supplied as GET parameters because they are filtering options and they don't change anything in the server's state (except for dropped ticket seller connections – which is irrelevant and seamless to the user).</w:t>
-      </w:r>
-    </w:p>
-    <w:p>
-      <w:pPr>
-        <w:pStyle w:val="4"/>
-        <w:bidi w:val="0"/>
-      </w:pPr>
-      <w:r>
-        <w:t>MakeReservation</w:t>
-      </w:r>
-    </w:p>
-    <w:p>
-      <w:pPr>
-        <w:bidi w:val="0"/>
-      </w:pPr>
-      <w:r>
-        <w:t xml:space="preserve">Clients use this method to reserve a flight. The client must supply the seller's name in the URI path in order have a consistent hierarchical URI structure when acting upon a specific seller (canceling a reservation for example). The rest of the parameters are supplied as a reservation request object. </w:t>
-      </w:r>
-      <w:r>
-        <w:t>T</w:t>
-      </w:r>
-      <w:r>
-        <w:t>his me</w:t>
-      </w:r>
-      <w:r>
-        <w:t xml:space="preserve">thod will change state on seller which this request is acting on (URI). </w:t>
-      </w:r>
-    </w:p>
-    <w:p>
-      <w:pPr>
-        <w:bidi w:val="0"/>
-        <w:jc w:val="both"/>
-      </w:pPr>
-      <w:r>
-        <w:t xml:space="preserve">If the seller is not found a "Seller not found" error will be returned to the client. If the </w:t>
-      </w:r>
-      <w:r>
-        <w:t>Seller server returns an error, for ex. any</w:t>
-      </w:r>
-      <w:r>
-        <w:t xml:space="preserve"> of the internal parameters - flight number or date, doesn't exist or inconsistent with an entry in the Seller's database</w:t>
-      </w:r>
-      <w:r>
-        <w:t xml:space="preserve"> or there are no more seats on the flight</w:t>
-      </w:r>
-      <w:r>
-        <w:t xml:space="preserve"> a "Flight not found"</w:t>
-      </w:r>
-      <w:r>
-        <w:t xml:space="preserve"> </w:t>
-      </w:r>
-      <w:r>
-        <w:t>or "</w:t>
-      </w:r>
-      <w:r>
-        <w:t xml:space="preserve">no seats available" </w:t>
-      </w:r>
-      <w:r>
-        <w:t xml:space="preserve">error will be </w:t>
-      </w:r>
-      <w:r>
-        <w:t>retu</w:t>
-      </w:r>
-      <w:r>
-        <w:t>rned to the client respectively and a 400 error is returned (Resource not found).</w:t>
-      </w:r>
-    </w:p>
-    <w:p>
-      <w:pPr>
-        <w:bidi w:val="0"/>
-        <w:jc w:val="both"/>
-      </w:pPr>
-      <w:r>
-        <w:t>Upon success the client will receive reservation ID which is also used as an approval.</w:t>
-      </w:r>
-      <w:r>
-        <w:t xml:space="preserve"> Each seller may supply its own reservation ID and a 1:1 correlation to the original flight is made by seller name and reservation ID pair.</w:t>
-      </w:r>
-    </w:p>
-    <w:p>
-      <w:pPr>
-        <w:bidi w:val="0"/>
-        <w:jc w:val="both"/>
-      </w:pPr>
-      <w:r>
-        <w:t>POST method is used because the client is not responsible to the final location of the resour</w:t>
-      </w:r>
-      <w:r>
-        <w:t>ce created (the reservation ID).</w:t>
-      </w:r>
-    </w:p>
-    <w:p>
-      <w:pPr>
-        <w:pStyle w:val="4"/>
-        <w:bidi w:val="0"/>
-      </w:pPr>
-      <w:r>
-        <w:lastRenderedPageBreak/>
-        <w:t>CancelReservation</w:t>
-      </w:r>
-    </w:p>
-    <w:p>
-      <w:pPr>
-        <w:bidi w:val="0"/>
-        <w:jc w:val="both"/>
-      </w:pPr>
-      <w:r>
-        <w:t xml:space="preserve">The </w:t>
-      </w:r>
-      <w:r>
-        <w:t>client may cancel a reservation</w:t>
-      </w:r>
-      <w:r>
-        <w:t xml:space="preserve"> by </w:t>
-      </w:r>
-      <w:r>
-        <w:t xml:space="preserve">accessing this method. </w:t>
-      </w:r>
-      <w:r>
-        <w:t>Its</w:t>
-      </w:r>
-      <w:r>
-        <w:t xml:space="preserve"> URI consists of the seller's name (which is used to identify it) and a reservation ID to cancel</w:t>
-      </w:r>
-      <w:r>
-        <w:t xml:space="preserve"> (see note about correlation in previous method)</w:t>
-      </w:r>
-      <w:r>
-        <w:t>. The reservation ID appears as part of the URI and not as an additional parameter because it represents an existing resource in the system.</w:t>
-      </w:r>
-    </w:p>
-    <w:p>
-      <w:pPr>
-        <w:bidi w:val="0"/>
-        <w:jc w:val="both"/>
-      </w:pPr>
-      <w:r>
-        <w:t>Cancelation may throw "Seller not found" if seller really doesn't exists or crashed (we do not maintain a local database in the SearchServer, we just delegate requests). If reservation id is bogus a "Reservation not found" error is returned to the client</w:t>
-      </w:r>
-      <w:r>
-        <w:t xml:space="preserve"> (and a 400 status)</w:t>
-      </w:r>
-      <w:r>
-        <w:t>.</w:t>
-      </w:r>
-    </w:p>
-    <w:p>
-      <w:pPr>
-        <w:bidi w:val="0"/>
-        <w:jc w:val="both"/>
-      </w:pPr>
-      <w:r>
-        <w:t>For cancel we use a DELETE method because it removes a resource from the system.</w:t>
-      </w:r>
-      <w:bookmarkStart w:id="8" w:name="_GoBack"/>
+        <w:pStyle w:val="3"/>
+      </w:pPr>
+      <w:bookmarkStart w:id="8" w:name="_Toc372483864"/>
+      <w:proofErr w:type="spellStart"/>
+      <w:r>
+        <w:t>FlightsSearch</w:t>
+      </w:r>
+      <w:proofErr w:type="spellEnd"/>
+      <w:r>
+        <w:t xml:space="preserve"> (</w:t>
+      </w:r>
+      <w:r>
+        <w:t>a</w:t>
+      </w:r>
+      <w:r>
+        <w:t xml:space="preserve">s </w:t>
+      </w:r>
+      <w:proofErr w:type="spellStart"/>
+      <w:r>
+        <w:t>ClientQueryService</w:t>
+      </w:r>
+      <w:proofErr w:type="spellEnd"/>
+      <w:r>
+        <w:t>)</w:t>
+      </w:r>
       <w:bookmarkEnd w:id="8"/>
     </w:p>
     <w:p>
       <w:pPr>
-        <w:pStyle w:val="3"/>
-        <w:bidi w:val="0"/>
-      </w:pPr>
-      <w:bookmarkStart w:id="9" w:name="_Toc372151036"/>
-      <w:r>
-        <w:t>TicketsSe</w:t>
-      </w:r>
-      <w:r>
-        <w:t>llingServer</w:t>
-      </w:r>
-      <w:bookmarkEnd w:id="9"/>
+        <w:pStyle w:val="4"/>
+      </w:pPr>
+      <w:proofErr w:type="spellStart"/>
+      <w:r>
+        <w:t>GetFlights</w:t>
+      </w:r>
+      <w:proofErr w:type="spellEnd"/>
     </w:p>
     <w:p>
       <w:pPr>
-        <w:pStyle w:val="4"/>
-        <w:bidi w:val="0"/>
-      </w:pPr>
-      <w:r>
-        <w:t>GetFlights</w:t>
+        <w:jc w:val="both"/>
+      </w:pPr>
+      <w:r>
+        <w:t xml:space="preserve">Clients use this method to search for a relevant </w:t>
+      </w:r>
+      <w:proofErr w:type="gramStart"/>
+      <w:r>
+        <w:t>flight,</w:t>
+      </w:r>
+      <w:proofErr w:type="gramEnd"/>
+      <w:r>
+        <w:t xml:space="preserve"> the client must supply a source, destination and date. Those parameters are supplied as GET parameters because they are filtering options and they don't change anything in the server's state (except for dropped ticket seller connections – which is irrelevant and seamless to the user).</w:t>
       </w:r>
     </w:p>
     <w:p>
       <w:pPr>
-        <w:bidi w:val="0"/>
-        <w:jc w:val="both"/>
-      </w:pPr>
-      <w:r>
-        <w:t>SOAP interface which is used by the search server. The search server submits a FlightQuery request which holds the flight information the the user is searching for (Source, destination, date). If the internal database doesn't contain flights which match this criteria the method will return an empty list.</w:t>
-      </w:r>
+        <w:pStyle w:val="4"/>
+      </w:pPr>
+      <w:proofErr w:type="spellStart"/>
+      <w:r>
+        <w:t>MakeReservation</w:t>
+      </w:r>
+      <w:proofErr w:type="spellEnd"/>
     </w:p>
     <w:p>
-      <w:pPr>
-        <w:pStyle w:val="4"/>
-        <w:bidi w:val="0"/>
-      </w:pPr>
-      <w:r>
-        <w:t>MakeReservation</w:t>
+      <w:r>
+        <w:t xml:space="preserve">Clients use this method to reserve a flight. The client must supply the seller's name in the URI path in order have a consistent hierarchical URI structure when acting upon a specific seller (canceling a reservation for example). The rest of the parameters are supplied as a reservation request object. </w:t>
+      </w:r>
+      <w:r>
+        <w:t>T</w:t>
+      </w:r>
+      <w:r>
+        <w:t>his me</w:t>
+      </w:r>
+      <w:r>
+        <w:t xml:space="preserve">thod will change state on seller which this request is acting on (URI). </w:t>
       </w:r>
     </w:p>
     <w:p>
       <w:pPr>
-        <w:bidi w:val="0"/>
         <w:jc w:val="both"/>
       </w:pPr>
       <w:r>
-        <w:t xml:space="preserve">SOAP interface which is used by the search server. The search server submits a FlightSearchReservationRequest which holds the reservation's details (flight number &amp; date). </w:t>
+        <w:t xml:space="preserve">If the seller is not found a "Seller not found" error will be returned to the </w:t>
+      </w:r>
+      <w:proofErr w:type="gramStart"/>
+      <w:r>
+        <w:t>client</w:t>
+      </w:r>
+      <w:r>
+        <w:t xml:space="preserve"> </w:t>
+      </w:r>
+      <w:r>
+        <w:t>.</w:t>
+      </w:r>
+      <w:proofErr w:type="gramEnd"/>
+      <w:r>
+        <w:t xml:space="preserve"> If the </w:t>
+      </w:r>
+      <w:r>
+        <w:t>Seller server returns an error, for ex. any</w:t>
+      </w:r>
+      <w:r>
+        <w:t xml:space="preserve"> of the internal parameters - flight number or date, doesn't exist or inconsistent with an entry in the Seller's database</w:t>
+      </w:r>
+      <w:r>
+        <w:t xml:space="preserve"> or there are no more seats on the flight</w:t>
+      </w:r>
+      <w:r>
+        <w:t xml:space="preserve"> a "Flight not found"</w:t>
+      </w:r>
+      <w:r>
+        <w:t xml:space="preserve"> </w:t>
+      </w:r>
+      <w:r>
+        <w:t>or "</w:t>
+      </w:r>
+      <w:r>
+        <w:t xml:space="preserve">no seats available" </w:t>
+      </w:r>
+      <w:r>
+        <w:t xml:space="preserve">error will be </w:t>
+      </w:r>
+      <w:r>
+        <w:t>retu</w:t>
+      </w:r>
+      <w:r>
+        <w:t>rned to the client respectively</w:t>
+      </w:r>
+      <w:r>
+        <w:t xml:space="preserve"> (*</w:t>
+      </w:r>
+      <w:r>
+        <w:t>see errors section for exact code</w:t>
+      </w:r>
+      <w:r>
+        <w:t>)</w:t>
+      </w:r>
+      <w:r>
+        <w:t>.</w:t>
       </w:r>
     </w:p>
     <w:p>
       <w:pPr>
-        <w:bidi w:val="0"/>
         <w:jc w:val="both"/>
       </w:pPr>
       <w:r>
-        <w:t>If a valid request is made (flight number &amp; date match an actual entry in the seller's database) a reservation id is returned. The reservation id is used to identify it.</w:t>
+        <w:t>Upon success the client will receive reservation ID which is also used as an approval.</w:t>
+      </w:r>
+      <w:r>
+        <w:t xml:space="preserve"> Each seller may supply its own reservation ID and a 1:1 correlation to the original flight is made by seller name and reservation ID pair.</w:t>
       </w:r>
     </w:p>
     <w:p>
       <w:pPr>
-        <w:bidi w:val="0"/>
         <w:jc w:val="both"/>
       </w:pPr>
       <w:r>
-        <w:t>If flight number doesn't exist a "no such flight"</w:t>
-      </w:r>
-      <w:r>
-        <w:t>, if no seats available a "no seats available" error is returned.</w:t>
+        <w:t>POST method is used because the client is not responsible to the final location of the resour</w:t>
+      </w:r>
+      <w:r>
+        <w:t>ce created (the reservation ID).</w:t>
       </w:r>
     </w:p>
     <w:p>
       <w:pPr>
         <w:pStyle w:val="4"/>
-        <w:bidi w:val="0"/>
-      </w:pPr>
-      <w:r>
+      </w:pPr>
+      <w:proofErr w:type="spellStart"/>
+      <w:r>
+        <w:lastRenderedPageBreak/>
         <w:t>CancelReservation</w:t>
       </w:r>
+      <w:proofErr w:type="spellEnd"/>
     </w:p>
     <w:p>
       <w:pPr>
-        <w:bidi w:val="0"/>
         <w:jc w:val="both"/>
       </w:pPr>
       <w:r>
+        <w:t xml:space="preserve">The </w:t>
+      </w:r>
+      <w:r>
+        <w:t>client may cancel a reservation</w:t>
+      </w:r>
+      <w:r>
+        <w:t xml:space="preserve"> by </w:t>
+      </w:r>
+      <w:r>
+        <w:t xml:space="preserve">accessing this method. </w:t>
+      </w:r>
+      <w:r>
+        <w:t>Its</w:t>
+      </w:r>
+      <w:r>
+        <w:t xml:space="preserve"> URI consists of the seller's name (which is used to identify it) and a reservation ID to cancel</w:t>
+      </w:r>
+      <w:r>
+        <w:t xml:space="preserve"> (see note about correlation in previous method)</w:t>
+      </w:r>
+      <w:r>
+        <w:t>. The reservation ID appears as part of the URI and not as an additional parameter because it represents an existing resource in the system.</w:t>
+      </w:r>
+    </w:p>
+    <w:p>
+      <w:pPr>
+        <w:jc w:val="both"/>
+      </w:pPr>
+      <w:r>
+        <w:t xml:space="preserve">Cancelation may throw "Seller not found" if seller really doesn't exists or crashed (we do not maintain a local database in the </w:t>
+      </w:r>
+      <w:proofErr w:type="spellStart"/>
+      <w:r>
+        <w:t>SearchServer</w:t>
+      </w:r>
+      <w:proofErr w:type="spellEnd"/>
+      <w:r>
+        <w:t>, we just delegate requests). If reservation id is bogus a "Reservation not found" error is returned to the client</w:t>
+      </w:r>
+      <w:r>
+        <w:t xml:space="preserve"> (and a 40</w:t>
+      </w:r>
+      <w:r>
+        <w:t>4</w:t>
+      </w:r>
+      <w:r>
+        <w:t xml:space="preserve"> status)</w:t>
+      </w:r>
+      <w:r>
+        <w:t>.</w:t>
+      </w:r>
+    </w:p>
+    <w:p>
+      <w:pPr>
+        <w:jc w:val="both"/>
+      </w:pPr>
+      <w:r>
+        <w:t>For cancel we use a DELETE method because it removes a resource from the system.</w:t>
+      </w:r>
+    </w:p>
+    <w:p>
+      <w:pPr>
+        <w:pStyle w:val="3"/>
+      </w:pPr>
+      <w:bookmarkStart w:id="9" w:name="_Toc372483865"/>
+      <w:proofErr w:type="spellStart"/>
+      <w:r>
+        <w:t>TicketsSe</w:t>
+      </w:r>
+      <w:r>
+        <w:t>llingServer</w:t>
+      </w:r>
+      <w:bookmarkEnd w:id="9"/>
+      <w:proofErr w:type="spellEnd"/>
+    </w:p>
+    <w:p>
+      <w:pPr>
+        <w:pStyle w:val="4"/>
+      </w:pPr>
+      <w:proofErr w:type="spellStart"/>
+      <w:r>
+        <w:t>GetFlights</w:t>
+      </w:r>
+      <w:proofErr w:type="spellEnd"/>
+    </w:p>
+    <w:p>
+      <w:pPr>
+        <w:jc w:val="both"/>
+      </w:pPr>
+      <w:proofErr w:type="gramStart"/>
+      <w:r>
         <w:t>SOAP interface which is used by the search server.</w:t>
       </w:r>
+      <w:proofErr w:type="gramEnd"/>
+      <w:r>
+        <w:t xml:space="preserve"> The search server submits a </w:t>
+      </w:r>
+      <w:proofErr w:type="spellStart"/>
+      <w:r>
+        <w:t>FlightQuery</w:t>
+      </w:r>
+      <w:proofErr w:type="spellEnd"/>
+      <w:r>
+        <w:t xml:space="preserve"> request which holds the flight information the </w:t>
+      </w:r>
+      <w:proofErr w:type="spellStart"/>
+      <w:r>
+        <w:t>the</w:t>
+      </w:r>
+      <w:proofErr w:type="spellEnd"/>
+      <w:r>
+        <w:t xml:space="preserve"> user is searching for (Source, destination, date). If the internal database doesn't contain flights which match </w:t>
+      </w:r>
+      <w:proofErr w:type="gramStart"/>
+      <w:r>
+        <w:t>this criteria</w:t>
+      </w:r>
+      <w:proofErr w:type="gramEnd"/>
+      <w:r>
+        <w:t xml:space="preserve"> the method will return an empty list.</w:t>
+      </w:r>
+    </w:p>
+    <w:p>
+      <w:pPr>
+        <w:pStyle w:val="4"/>
+      </w:pPr>
+      <w:proofErr w:type="spellStart"/>
+      <w:r>
+        <w:t>MakeReservation</w:t>
+      </w:r>
+      <w:proofErr w:type="spellEnd"/>
+    </w:p>
+    <w:p>
+      <w:pPr>
+        <w:jc w:val="both"/>
+      </w:pPr>
+      <w:proofErr w:type="gramStart"/>
+      <w:r>
+        <w:t>SOAP interface which is used by the search server.</w:t>
+      </w:r>
+      <w:proofErr w:type="gramEnd"/>
+      <w:r>
+        <w:t xml:space="preserve"> The search server submits a </w:t>
+      </w:r>
+      <w:proofErr w:type="spellStart"/>
+      <w:r>
+        <w:t>FlightSearchReservationRequest</w:t>
+      </w:r>
+      <w:proofErr w:type="spellEnd"/>
+      <w:r>
+        <w:t xml:space="preserve"> which holds the reservation's details (flight number &amp; date). </w:t>
+      </w:r>
+    </w:p>
+    <w:p>
+      <w:pPr>
+        <w:jc w:val="both"/>
+      </w:pPr>
+      <w:r>
+        <w:t>If a valid request is made (flight number &amp; date match an actual entry in the seller's database) a reservation id is returned. The reservation id is used to identify it.</w:t>
+      </w:r>
+    </w:p>
+    <w:p>
+      <w:pPr>
+        <w:jc w:val="both"/>
+      </w:pPr>
+      <w:r>
+        <w:t>If flight number doesn't exist a "no such flight"</w:t>
+      </w:r>
+      <w:r>
+        <w:t>, if no seats available a "no seats available" error is returned.</w:t>
+      </w:r>
+    </w:p>
+    <w:p>
+      <w:pPr>
+        <w:pStyle w:val="4"/>
+      </w:pPr>
+      <w:proofErr w:type="spellStart"/>
+      <w:r>
+        <w:t>CancelReservation</w:t>
+      </w:r>
+      <w:proofErr w:type="spellEnd"/>
+    </w:p>
+    <w:p>
+      <w:pPr>
+        <w:jc w:val="both"/>
+      </w:pPr>
+      <w:proofErr w:type="gramStart"/>
+      <w:r>
+        <w:t>SOAP interface which is used by the search server.</w:t>
+      </w:r>
+      <w:proofErr w:type="gramEnd"/>
       <w:r>
         <w:t xml:space="preserve"> A previously made reservation may be canceled using this method. </w:t>
       </w:r>
       <w:r>
-        <w:t>If reservation ID doesn't exist a "no such reservation" excetion error is returned to the FlightSearchServer.</w:t>
+        <w:t xml:space="preserve">If reservation ID doesn't exist a "no such reservation" </w:t>
+      </w:r>
+      <w:proofErr w:type="spellStart"/>
+      <w:r>
+        <w:t>excetion</w:t>
+      </w:r>
+      <w:proofErr w:type="spellEnd"/>
+      <w:r>
+        <w:t xml:space="preserve"> error is returned to the </w:t>
+      </w:r>
+      <w:proofErr w:type="spellStart"/>
+      <w:r>
+        <w:t>FlightSearchServer</w:t>
+      </w:r>
+      <w:proofErr w:type="spellEnd"/>
+      <w:r>
+        <w:t>.</w:t>
       </w:r>
     </w:p>
     <w:p>
@@ -1799,91 +1941,473 @@
     <w:p>
       <w:pPr>
         <w:pStyle w:val="2"/>
-        <w:bidi w:val="0"/>
-      </w:pPr>
-      <w:bookmarkStart w:id="10" w:name="_Toc372151037"/>
+      </w:pPr>
+      <w:bookmarkStart w:id="10" w:name="_Toc372483866"/>
       <w:r>
         <w:lastRenderedPageBreak/>
         <w:t>Services errors summary</w:t>
       </w:r>
       <w:bookmarkEnd w:id="10"/>
     </w:p>
+    <w:tbl>
+      <w:tblPr>
+        <w:tblStyle w:val="af9"/>
+        <w:tblW w:w="0" w:type="auto"/>
+        <w:tblLook w:val="04A0" w:firstRow="1" w:lastRow="0" w:firstColumn="1" w:lastColumn="0" w:noHBand="0" w:noVBand="1"/>
+      </w:tblPr>
+      <w:tblGrid>
+        <w:gridCol w:w="1959"/>
+        <w:gridCol w:w="1835"/>
+        <w:gridCol w:w="1843"/>
+        <w:gridCol w:w="2645"/>
+      </w:tblGrid>
+      <w:tr>
+        <w:tc>
+          <w:tcPr>
+            <w:tcW w:w="1959" w:type="dxa"/>
+          </w:tcPr>
+          <w:p>
+            <w:r>
+              <w:t>Client Command</w:t>
+            </w:r>
+          </w:p>
+        </w:tc>
+        <w:tc>
+          <w:tcPr>
+            <w:tcW w:w="1835" w:type="dxa"/>
+          </w:tcPr>
+          <w:p>
+            <w:r>
+              <w:t>Error code</w:t>
+            </w:r>
+          </w:p>
+        </w:tc>
+        <w:tc>
+          <w:tcPr>
+            <w:tcW w:w="1843" w:type="dxa"/>
+          </w:tcPr>
+          <w:p>
+            <w:r>
+              <w:t>Error message</w:t>
+            </w:r>
+          </w:p>
+        </w:tc>
+        <w:tc>
+          <w:tcPr>
+            <w:tcW w:w="2645" w:type="dxa"/>
+          </w:tcPr>
+          <w:p>
+            <w:r>
+              <w:t>Scenario</w:t>
+            </w:r>
+          </w:p>
+        </w:tc>
+      </w:tr>
+      <w:tr>
+        <w:tc>
+          <w:tcPr>
+            <w:tcW w:w="1959" w:type="dxa"/>
+          </w:tcPr>
+          <w:p>
+            <w:r>
+              <w:t>search</w:t>
+            </w:r>
+          </w:p>
+        </w:tc>
+        <w:tc>
+          <w:tcPr>
+            <w:tcW w:w="1835" w:type="dxa"/>
+          </w:tcPr>
+          <w:p>
+            <w:r>
+              <w:t>400 – Bad request</w:t>
+            </w:r>
+          </w:p>
+        </w:tc>
+        <w:tc>
+          <w:tcPr>
+            <w:tcW w:w="1843" w:type="dxa"/>
+          </w:tcPr>
+          <w:p>
+            <w:r>
+              <w:t>Invalid date format….</w:t>
+            </w:r>
+          </w:p>
+        </w:tc>
+        <w:tc>
+          <w:tcPr>
+            <w:tcW w:w="2645" w:type="dxa"/>
+          </w:tcPr>
+          <w:p>
+            <w:r>
+              <w:t>Invalid date supplied by client to the date string</w:t>
+            </w:r>
+          </w:p>
+        </w:tc>
+      </w:tr>
+      <w:tr>
+        <w:tc>
+          <w:tcPr>
+            <w:tcW w:w="1959" w:type="dxa"/>
+            <w:vMerge w:val="restart"/>
+          </w:tcPr>
+          <w:p>
+            <w:r>
+              <w:t>reserve</w:t>
+            </w:r>
+          </w:p>
+        </w:tc>
+        <w:tc>
+          <w:tcPr>
+            <w:tcW w:w="1835" w:type="dxa"/>
+          </w:tcPr>
+          <w:p>
+            <w:r>
+              <w:t>404 – Not found</w:t>
+            </w:r>
+          </w:p>
+        </w:tc>
+        <w:tc>
+          <w:tcPr>
+            <w:tcW w:w="1843" w:type="dxa"/>
+          </w:tcPr>
+          <w:p>
+            <w:r>
+              <w:t>Seller not found</w:t>
+            </w:r>
+          </w:p>
+        </w:tc>
+        <w:tc>
+          <w:tcPr>
+            <w:tcW w:w="2645" w:type="dxa"/>
+          </w:tcPr>
+          <w:p>
+            <w:r>
+              <w:t>Seller supplied doesn't exist (never registered).</w:t>
+            </w:r>
+          </w:p>
+        </w:tc>
+      </w:tr>
+      <w:tr>
+        <w:tc>
+          <w:tcPr>
+            <w:tcW w:w="1959" w:type="dxa"/>
+            <w:vMerge/>
+          </w:tcPr>
+          <w:p/>
+        </w:tc>
+        <w:tc>
+          <w:tcPr>
+            <w:tcW w:w="1835" w:type="dxa"/>
+          </w:tcPr>
+          <w:p>
+            <w:r>
+              <w:t>404 – Not found</w:t>
+            </w:r>
+          </w:p>
+        </w:tc>
+        <w:tc>
+          <w:tcPr>
+            <w:tcW w:w="1843" w:type="dxa"/>
+          </w:tcPr>
+          <w:p>
+            <w:r>
+              <w:t>No such flight</w:t>
+            </w:r>
+          </w:p>
+        </w:tc>
+        <w:tc>
+          <w:tcPr>
+            <w:tcW w:w="2645" w:type="dxa"/>
+          </w:tcPr>
+          <w:p>
+            <w:r>
+              <w:t>Trying to reserve a flight which seller doesn't sell.</w:t>
+            </w:r>
+          </w:p>
+        </w:tc>
+      </w:tr>
+      <w:tr>
+        <w:tc>
+          <w:tcPr>
+            <w:tcW w:w="1959" w:type="dxa"/>
+            <w:vMerge/>
+          </w:tcPr>
+          <w:p/>
+        </w:tc>
+        <w:tc>
+          <w:tcPr>
+            <w:tcW w:w="1835" w:type="dxa"/>
+          </w:tcPr>
+          <w:p>
+            <w:r>
+              <w:t>403 – Forbidden</w:t>
+            </w:r>
+          </w:p>
+        </w:tc>
+        <w:tc>
+          <w:tcPr>
+            <w:tcW w:w="1843" w:type="dxa"/>
+          </w:tcPr>
+          <w:p>
+            <w:r>
+              <w:t>No seats available</w:t>
+            </w:r>
+          </w:p>
+        </w:tc>
+        <w:tc>
+          <w:tcPr>
+            <w:tcW w:w="2645" w:type="dxa"/>
+          </w:tcPr>
+          <w:p>
+            <w:r>
+              <w:t xml:space="preserve">No seats in particular flight </w:t>
+            </w:r>
+            <w:proofErr w:type="spellStart"/>
+            <w:r>
+              <w:t>url</w:t>
+            </w:r>
+            <w:proofErr w:type="spellEnd"/>
+          </w:p>
+        </w:tc>
+      </w:tr>
+      <w:tr>
+        <w:tc>
+          <w:tcPr>
+            <w:tcW w:w="1959" w:type="dxa"/>
+            <w:vMerge/>
+          </w:tcPr>
+          <w:p/>
+        </w:tc>
+        <w:tc>
+          <w:tcPr>
+            <w:tcW w:w="1835" w:type="dxa"/>
+          </w:tcPr>
+          <w:p>
+            <w:r>
+              <w:t>500 – Bad gateway</w:t>
+            </w:r>
+          </w:p>
+        </w:tc>
+        <w:tc>
+          <w:tcPr>
+            <w:tcW w:w="1843" w:type="dxa"/>
+          </w:tcPr>
+          <w:p>
+            <w:r>
+              <w:t>Seller not found</w:t>
+            </w:r>
+          </w:p>
+        </w:tc>
+        <w:tc>
+          <w:tcPr>
+            <w:tcW w:w="2645" w:type="dxa"/>
+          </w:tcPr>
+          <w:p>
+            <w:r>
+              <w:t xml:space="preserve">Seller exists but didn't answer in a timely manner or connection dropped </w:t>
+            </w:r>
+            <w:proofErr w:type="spellStart"/>
+            <w:r>
+              <w:t>dropped</w:t>
+            </w:r>
+            <w:proofErr w:type="spellEnd"/>
+            <w:r>
+              <w:t>.</w:t>
+            </w:r>
+          </w:p>
+          <w:p>
+            <w:r>
+              <w:t>Side effect – seller removed from search server.</w:t>
+            </w:r>
+          </w:p>
+        </w:tc>
+      </w:tr>
+      <w:tr>
+        <w:tc>
+          <w:tcPr>
+            <w:tcW w:w="1959" w:type="dxa"/>
+            <w:vMerge w:val="restart"/>
+          </w:tcPr>
+          <w:p>
+            <w:r>
+              <w:t>cancel</w:t>
+            </w:r>
+          </w:p>
+        </w:tc>
+        <w:tc>
+          <w:tcPr>
+            <w:tcW w:w="1835" w:type="dxa"/>
+          </w:tcPr>
+          <w:p>
+            <w:r>
+              <w:t>400 – Bad request</w:t>
+            </w:r>
+          </w:p>
+        </w:tc>
+        <w:tc>
+          <w:tcPr>
+            <w:tcW w:w="1843" w:type="dxa"/>
+          </w:tcPr>
+          <w:p>
+            <w:r>
+              <w:t>Invalid reservation ID</w:t>
+            </w:r>
+          </w:p>
+        </w:tc>
+        <w:tc>
+          <w:tcPr>
+            <w:tcW w:w="2645" w:type="dxa"/>
+          </w:tcPr>
+          <w:p>
+            <w:proofErr w:type="spellStart"/>
+            <w:r>
+              <w:t>ReservationID</w:t>
+            </w:r>
+            <w:proofErr w:type="spellEnd"/>
+            <w:r>
+              <w:t xml:space="preserve"> wasn't a number.</w:t>
+            </w:r>
+          </w:p>
+        </w:tc>
+      </w:tr>
+      <w:tr>
+        <w:tc>
+          <w:tcPr>
+            <w:tcW w:w="1959" w:type="dxa"/>
+            <w:vMerge/>
+          </w:tcPr>
+          <w:p/>
+        </w:tc>
+        <w:tc>
+          <w:tcPr>
+            <w:tcW w:w="1835" w:type="dxa"/>
+          </w:tcPr>
+          <w:p>
+            <w:r>
+              <w:t>404 – Not found</w:t>
+            </w:r>
+          </w:p>
+        </w:tc>
+        <w:tc>
+          <w:tcPr>
+            <w:tcW w:w="1843" w:type="dxa"/>
+          </w:tcPr>
+          <w:p>
+            <w:r>
+              <w:t>Seller not found</w:t>
+            </w:r>
+          </w:p>
+        </w:tc>
+        <w:tc>
+          <w:tcPr>
+            <w:tcW w:w="2645" w:type="dxa"/>
+          </w:tcPr>
+          <w:p>
+            <w:r>
+              <w:t>Trying to cancel a reservation for a non-existing seller.</w:t>
+            </w:r>
+          </w:p>
+        </w:tc>
+      </w:tr>
+      <w:tr>
+        <w:tc>
+          <w:tcPr>
+            <w:tcW w:w="1959" w:type="dxa"/>
+            <w:vMerge/>
+          </w:tcPr>
+          <w:p/>
+        </w:tc>
+        <w:tc>
+          <w:tcPr>
+            <w:tcW w:w="1835" w:type="dxa"/>
+          </w:tcPr>
+          <w:p>
+            <w:r>
+              <w:t>404 – Not found</w:t>
+            </w:r>
+          </w:p>
+        </w:tc>
+        <w:tc>
+          <w:tcPr>
+            <w:tcW w:w="1843" w:type="dxa"/>
+          </w:tcPr>
+          <w:p>
+            <w:r>
+              <w:t>No such reservation</w:t>
+            </w:r>
+          </w:p>
+        </w:tc>
+        <w:tc>
+          <w:tcPr>
+            <w:tcW w:w="2645" w:type="dxa"/>
+          </w:tcPr>
+          <w:p>
+            <w:r>
+              <w:t>Trying to cancel a reservation which seller doesn't hold.</w:t>
+            </w:r>
+          </w:p>
+        </w:tc>
+      </w:tr>
+      <w:tr>
+        <w:tc>
+          <w:tcPr>
+            <w:tcW w:w="1959" w:type="dxa"/>
+            <w:vMerge/>
+          </w:tcPr>
+          <w:p/>
+        </w:tc>
+        <w:tc>
+          <w:tcPr>
+            <w:tcW w:w="1835" w:type="dxa"/>
+          </w:tcPr>
+          <w:p>
+            <w:r>
+              <w:t>500 – Bad gateway</w:t>
+            </w:r>
+          </w:p>
+        </w:tc>
+        <w:tc>
+          <w:tcPr>
+            <w:tcW w:w="1843" w:type="dxa"/>
+          </w:tcPr>
+          <w:p>
+            <w:r>
+              <w:t>Seller not found</w:t>
+            </w:r>
+          </w:p>
+        </w:tc>
+        <w:tc>
+          <w:tcPr>
+            <w:tcW w:w="2645" w:type="dxa"/>
+          </w:tcPr>
+          <w:p>
+            <w:r>
+              <w:t xml:space="preserve">Seller exists but didn't answer in a timely manner or connection dropped </w:t>
+            </w:r>
+            <w:proofErr w:type="spellStart"/>
+            <w:r>
+              <w:t>dropped</w:t>
+            </w:r>
+            <w:proofErr w:type="spellEnd"/>
+            <w:r>
+              <w:t>.</w:t>
+            </w:r>
+          </w:p>
+          <w:p>
+            <w:r>
+              <w:t>Side effect – seller removed from search server.</w:t>
+            </w:r>
+            <w:r>
+              <w:t xml:space="preserve"> </w:t>
+            </w:r>
+          </w:p>
+        </w:tc>
+      </w:tr>
+    </w:tbl>
+    <w:p/>
     <w:p>
       <w:pPr>
-        <w:bidi w:val="0"/>
-      </w:pPr>
-      <w:r>
-        <w:rPr>
-          <w:noProof/>
-        </w:rPr>
-        <w:drawing>
-          <wp:inline distT="0" distB="0" distL="0" distR="0" wp14:anchorId="14385760" wp14:editId="507CB938">
-            <wp:extent cx="5274310" cy="4966335"/>
-            <wp:effectExtent l="0" t="0" r="2540" b="5715"/>
-            <wp:docPr id="1" name="תמונה 1"/>
-            <wp:cNvGraphicFramePr>
-              <a:graphicFrameLocks xmlns:a="http://schemas.openxmlformats.org/drawingml/2006/main" noChangeAspect="1"/>
-            </wp:cNvGraphicFramePr>
-            <a:graphic xmlns:a="http://schemas.openxmlformats.org/drawingml/2006/main">
-              <a:graphicData uri="http://schemas.openxmlformats.org/drawingml/2006/picture">
-                <pic:pic xmlns:pic="http://schemas.openxmlformats.org/drawingml/2006/picture">
-                  <pic:nvPicPr>
-                    <pic:cNvPr id="1" name=""/>
-                    <pic:cNvPicPr/>
-                  </pic:nvPicPr>
-                  <pic:blipFill>
-                    <a:blip r:embed="rId8"/>
-                    <a:stretch>
-                      <a:fillRect/>
-                    </a:stretch>
-                  </pic:blipFill>
-                  <pic:spPr>
-                    <a:xfrm>
-                      <a:off x="0" y="0"/>
-                      <a:ext cx="5274310" cy="4966335"/>
-                    </a:xfrm>
-                    <a:prstGeom prst="rect">
-                      <a:avLst/>
-                    </a:prstGeom>
-                  </pic:spPr>
-                </pic:pic>
-              </a:graphicData>
-            </a:graphic>
-          </wp:inline>
-        </w:drawing>
-      </w:r>
-    </w:p>
-    <w:p>
-      <w:pPr>
-        <w:pStyle w:val="a3"/>
-        <w:numPr>
-          <w:ilvl w:val="0"/>
-          <w:numId w:val="2"/>
-        </w:numPr>
-        <w:bidi w:val="0"/>
-        <w:jc w:val="both"/>
-      </w:pPr>
-      <w:r>
-        <w:t>The client will print the string inside the error.</w:t>
-      </w:r>
-    </w:p>
-    <w:p>
-      <w:pPr>
-        <w:pStyle w:val="a3"/>
-        <w:numPr>
-          <w:ilvl w:val="0"/>
-          <w:numId w:val="2"/>
-        </w:numPr>
-        <w:bidi w:val="0"/>
-        <w:jc w:val="both"/>
-      </w:pPr>
-      <w:r>
-        <w:t>The status code matched the :XXX.</w:t>
-      </w:r>
-    </w:p>
-    <w:p>
-      <w:pPr>
-        <w:bidi w:val="0"/>
         <w:jc w:val="both"/>
       </w:pPr>
     </w:p>
@@ -1900,7 +2424,7 @@
 </file>
 
 <file path=word/numbering.xml><?xml version="1.0" encoding="utf-8"?>
-<w:numbering xmlns:wpc="http://schemas.microsoft.com/office/word/2010/wordprocessingCanvas" xmlns:mc="http://schemas.openxmlformats.org/markup-compatibility/2006" xmlns:o="urn:schemas-microsoft-com:office:office" xmlns:r="http://schemas.openxmlformats.org/officeDocument/2006/relationships" xmlns:m="http://schemas.openxmlformats.org/officeDocument/2006/math" xmlns:v="urn:schemas-microsoft-com:vml" xmlns:wp14="http://schemas.microsoft.com/office/word/2010/wordprocessingDrawing" xmlns:wp="http://schemas.openxmlformats.org/drawingml/2006/wordprocessingDrawing" xmlns:w10="urn:schemas-microsoft-com:office:word" xmlns:w="http://schemas.openxmlformats.org/wordprocessingml/2006/main" xmlns:w14="http://schemas.microsoft.com/office/word/2010/wordml" xmlns:w15="http://schemas.microsoft.com/office/word/2012/wordml" xmlns:wpg="http://schemas.microsoft.com/office/word/2010/wordprocessingGroup" xmlns:wpi="http://schemas.microsoft.com/office/word/2010/wordprocessingInk" xmlns:wne="http://schemas.microsoft.com/office/word/2006/wordml" xmlns:wps="http://schemas.microsoft.com/office/word/2010/wordprocessingShape" mc:Ignorable="w14 w15 wp14">
+<w:numbering xmlns:wpc="http://schemas.microsoft.com/office/word/2010/wordprocessingCanvas" xmlns:mc="http://schemas.openxmlformats.org/markup-compatibility/2006" xmlns:o="urn:schemas-microsoft-com:office:office" xmlns:r="http://schemas.openxmlformats.org/officeDocument/2006/relationships" xmlns:m="http://schemas.openxmlformats.org/officeDocument/2006/math" xmlns:v="urn:schemas-microsoft-com:vml" xmlns:wp14="http://schemas.microsoft.com/office/word/2010/wordprocessingDrawing" xmlns:wp="http://schemas.openxmlformats.org/drawingml/2006/wordprocessingDrawing" xmlns:w10="urn:schemas-microsoft-com:office:word" xmlns:w="http://schemas.openxmlformats.org/wordprocessingml/2006/main" xmlns:w14="http://schemas.microsoft.com/office/word/2010/wordml" xmlns:wpg="http://schemas.microsoft.com/office/word/2010/wordprocessingGroup" xmlns:wpi="http://schemas.microsoft.com/office/word/2010/wordprocessingInk" xmlns:wne="http://schemas.microsoft.com/office/word/2006/wordml" xmlns:wps="http://schemas.microsoft.com/office/word/2010/wordprocessingShape" mc:Ignorable="w14 wp14">
   <w:abstractNum w:abstractNumId="0">
     <w:nsid w:val="1686403E"/>
     <w:multiLevelType w:val="hybridMultilevel"/>
@@ -2113,11 +2637,11 @@
 </file>
 
 <file path=word/styles.xml><?xml version="1.0" encoding="utf-8"?>
-<w:styles xmlns:mc="http://schemas.openxmlformats.org/markup-compatibility/2006" xmlns:r="http://schemas.openxmlformats.org/officeDocument/2006/relationships" xmlns:w="http://schemas.openxmlformats.org/wordprocessingml/2006/main" xmlns:w14="http://schemas.microsoft.com/office/word/2010/wordml" xmlns:w15="http://schemas.microsoft.com/office/word/2012/wordml" mc:Ignorable="w14 w15">
+<w:styles xmlns:mc="http://schemas.openxmlformats.org/markup-compatibility/2006" xmlns:r="http://schemas.openxmlformats.org/officeDocument/2006/relationships" xmlns:w="http://schemas.openxmlformats.org/wordprocessingml/2006/main" xmlns:w14="http://schemas.microsoft.com/office/word/2010/wordml" mc:Ignorable="w14">
   <w:docDefaults>
     <w:rPrDefault>
       <w:rPr>
-        <w:rFonts w:asciiTheme="minorHAnsi" w:eastAsiaTheme="minorEastAsia" w:hAnsiTheme="minorHAnsi" w:cs="Times New Roman"/>
+        <w:rFonts w:asciiTheme="minorHAnsi" w:eastAsiaTheme="minorHAnsi" w:hAnsiTheme="minorHAnsi" w:cstheme="minorBidi"/>
         <w:sz w:val="22"/>
         <w:szCs w:val="22"/>
         <w:lang w:val="en-US" w:eastAsia="en-US" w:bidi="he-IL"/>
@@ -2125,390 +2649,158 @@
     </w:rPrDefault>
     <w:pPrDefault>
       <w:pPr>
-        <w:bidi/>
+        <w:spacing w:after="200" w:line="276" w:lineRule="auto"/>
       </w:pPr>
     </w:pPrDefault>
   </w:docDefaults>
-  <w:latentStyles w:defLockedState="0" w:defUIPriority="99" w:defSemiHidden="0" w:defUnhideWhenUsed="0" w:defQFormat="0" w:count="371">
-    <w:lsdException w:name="Normal" w:uiPriority="0" w:qFormat="1"/>
-    <w:lsdException w:name="heading 1" w:uiPriority="9" w:qFormat="1"/>
-    <w:lsdException w:name="heading 2" w:semiHidden="1" w:uiPriority="9" w:unhideWhenUsed="1" w:qFormat="1"/>
-    <w:lsdException w:name="heading 3" w:semiHidden="1" w:uiPriority="9" w:unhideWhenUsed="1" w:qFormat="1"/>
-    <w:lsdException w:name="heading 4" w:semiHidden="1" w:uiPriority="9" w:unhideWhenUsed="1" w:qFormat="1"/>
-    <w:lsdException w:name="heading 5" w:semiHidden="1" w:uiPriority="9" w:unhideWhenUsed="1" w:qFormat="1"/>
-    <w:lsdException w:name="heading 6" w:semiHidden="1" w:uiPriority="9" w:unhideWhenUsed="1" w:qFormat="1"/>
-    <w:lsdException w:name="heading 7" w:semiHidden="1" w:uiPriority="9" w:unhideWhenUsed="1" w:qFormat="1"/>
-    <w:lsdException w:name="heading 8" w:semiHidden="1" w:uiPriority="9" w:unhideWhenUsed="1" w:qFormat="1"/>
-    <w:lsdException w:name="heading 9" w:semiHidden="1" w:uiPriority="9" w:unhideWhenUsed="1" w:qFormat="1"/>
-    <w:lsdException w:name="index 1" w:semiHidden="1" w:unhideWhenUsed="1"/>
-    <w:lsdException w:name="index 2" w:semiHidden="1" w:unhideWhenUsed="1"/>
-    <w:lsdException w:name="index 3" w:semiHidden="1" w:unhideWhenUsed="1"/>
-    <w:lsdException w:name="index 4" w:semiHidden="1" w:unhideWhenUsed="1"/>
-    <w:lsdException w:name="index 5" w:semiHidden="1" w:unhideWhenUsed="1"/>
-    <w:lsdException w:name="index 6" w:semiHidden="1" w:unhideWhenUsed="1"/>
-    <w:lsdException w:name="index 7" w:semiHidden="1" w:unhideWhenUsed="1"/>
-    <w:lsdException w:name="index 8" w:semiHidden="1" w:unhideWhenUsed="1"/>
-    <w:lsdException w:name="index 9" w:semiHidden="1" w:unhideWhenUsed="1"/>
-    <w:lsdException w:name="toc 1" w:semiHidden="1" w:uiPriority="39" w:unhideWhenUsed="1"/>
-    <w:lsdException w:name="toc 2" w:semiHidden="1" w:uiPriority="39" w:unhideWhenUsed="1"/>
-    <w:lsdException w:name="toc 3" w:semiHidden="1" w:uiPriority="39" w:unhideWhenUsed="1"/>
-    <w:lsdException w:name="toc 4" w:semiHidden="1" w:uiPriority="39" w:unhideWhenUsed="1"/>
-    <w:lsdException w:name="toc 5" w:semiHidden="1" w:uiPriority="39" w:unhideWhenUsed="1"/>
-    <w:lsdException w:name="toc 6" w:semiHidden="1" w:uiPriority="39" w:unhideWhenUsed="1"/>
-    <w:lsdException w:name="toc 7" w:semiHidden="1" w:uiPriority="39" w:unhideWhenUsed="1"/>
-    <w:lsdException w:name="toc 8" w:semiHidden="1" w:uiPriority="39" w:unhideWhenUsed="1"/>
-    <w:lsdException w:name="toc 9" w:semiHidden="1" w:uiPriority="39" w:unhideWhenUsed="1"/>
-    <w:lsdException w:name="Normal Indent" w:semiHidden="1" w:unhideWhenUsed="1"/>
-    <w:lsdException w:name="footnote text" w:semiHidden="1" w:unhideWhenUsed="1"/>
-    <w:lsdException w:name="annotation text" w:semiHidden="1" w:unhideWhenUsed="1"/>
-    <w:lsdException w:name="header" w:semiHidden="1" w:unhideWhenUsed="1"/>
-    <w:lsdException w:name="footer" w:semiHidden="1" w:unhideWhenUsed="1"/>
-    <w:lsdException w:name="index heading" w:semiHidden="1" w:unhideWhenUsed="1"/>
-    <w:lsdException w:name="caption" w:semiHidden="1" w:uiPriority="35" w:unhideWhenUsed="1"/>
-    <w:lsdException w:name="table of figures" w:semiHidden="1" w:unhideWhenUsed="1"/>
-    <w:lsdException w:name="envelope address" w:semiHidden="1" w:unhideWhenUsed="1"/>
-    <w:lsdException w:name="envelope return" w:semiHidden="1" w:unhideWhenUsed="1"/>
-    <w:lsdException w:name="footnote reference" w:semiHidden="1" w:unhideWhenUsed="1"/>
-    <w:lsdException w:name="annotation reference" w:semiHidden="1" w:unhideWhenUsed="1"/>
-    <w:lsdException w:name="line number" w:semiHidden="1" w:unhideWhenUsed="1"/>
-    <w:lsdException w:name="page number" w:semiHidden="1" w:unhideWhenUsed="1"/>
-    <w:lsdException w:name="endnote reference" w:semiHidden="1" w:unhideWhenUsed="1"/>
-    <w:lsdException w:name="endnote text" w:semiHidden="1" w:unhideWhenUsed="1"/>
-    <w:lsdException w:name="table of authorities" w:semiHidden="1" w:unhideWhenUsed="1"/>
-    <w:lsdException w:name="macro" w:semiHidden="1" w:unhideWhenUsed="1"/>
-    <w:lsdException w:name="toa heading" w:semiHidden="1" w:unhideWhenUsed="1"/>
-    <w:lsdException w:name="List" w:semiHidden="1" w:unhideWhenUsed="1"/>
-    <w:lsdException w:name="List Bullet" w:semiHidden="1" w:unhideWhenUsed="1"/>
-    <w:lsdException w:name="List Number" w:semiHidden="1" w:unhideWhenUsed="1"/>
-    <w:lsdException w:name="List 2" w:semiHidden="1" w:unhideWhenUsed="1"/>
-    <w:lsdException w:name="List 3" w:semiHidden="1" w:unhideWhenUsed="1"/>
-    <w:lsdException w:name="List 4" w:semiHidden="1" w:unhideWhenUsed="1"/>
-    <w:lsdException w:name="List 5" w:semiHidden="1" w:unhideWhenUsed="1"/>
-    <w:lsdException w:name="List Bullet 2" w:semiHidden="1" w:unhideWhenUsed="1"/>
-    <w:lsdException w:name="List Bullet 3" w:semiHidden="1" w:unhideWhenUsed="1"/>
-    <w:lsdException w:name="List Bullet 4" w:semiHidden="1" w:unhideWhenUsed="1"/>
-    <w:lsdException w:name="List Bullet 5" w:semiHidden="1" w:unhideWhenUsed="1"/>
-    <w:lsdException w:name="List Number 2" w:semiHidden="1" w:unhideWhenUsed="1"/>
-    <w:lsdException w:name="List Number 3" w:semiHidden="1" w:unhideWhenUsed="1"/>
-    <w:lsdException w:name="List Number 4" w:semiHidden="1" w:unhideWhenUsed="1"/>
-    <w:lsdException w:name="List Number 5" w:semiHidden="1" w:unhideWhenUsed="1"/>
-    <w:lsdException w:name="Title" w:uiPriority="10" w:qFormat="1"/>
-    <w:lsdException w:name="Closing" w:semiHidden="1" w:unhideWhenUsed="1"/>
-    <w:lsdException w:name="Signature" w:semiHidden="1" w:unhideWhenUsed="1"/>
-    <w:lsdException w:name="Default Paragraph Font" w:semiHidden="1" w:uiPriority="1" w:unhideWhenUsed="1"/>
-    <w:lsdException w:name="Body Text" w:semiHidden="1" w:unhideWhenUsed="1"/>
-    <w:lsdException w:name="Body Text Indent" w:semiHidden="1" w:unhideWhenUsed="1"/>
-    <w:lsdException w:name="List Continue" w:semiHidden="1" w:unhideWhenUsed="1"/>
-    <w:lsdException w:name="List Continue 2" w:semiHidden="1" w:unhideWhenUsed="1"/>
-    <w:lsdException w:name="List Continue 3" w:semiHidden="1" w:unhideWhenUsed="1"/>
-    <w:lsdException w:name="List Continue 4" w:semiHidden="1" w:unhideWhenUsed="1"/>
-    <w:lsdException w:name="List Continue 5" w:semiHidden="1" w:unhideWhenUsed="1"/>
-    <w:lsdException w:name="Message Header" w:semiHidden="1" w:unhideWhenUsed="1"/>
-    <w:lsdException w:name="Subtitle" w:uiPriority="11" w:qFormat="1"/>
-    <w:lsdException w:name="Salutation" w:semiHidden="1" w:unhideWhenUsed="1"/>
-    <w:lsdException w:name="Date" w:semiHidden="1" w:unhideWhenUsed="1"/>
-    <w:lsdException w:name="Body Text First Indent" w:semiHidden="1" w:unhideWhenUsed="1"/>
-    <w:lsdException w:name="Body Text First Indent 2" w:semiHidden="1" w:unhideWhenUsed="1"/>
-    <w:lsdException w:name="Note Heading" w:semiHidden="1" w:unhideWhenUsed="1"/>
-    <w:lsdException w:name="Body Text 2" w:semiHidden="1" w:unhideWhenUsed="1"/>
-    <w:lsdException w:name="Body Text 3" w:semiHidden="1" w:unhideWhenUsed="1"/>
-    <w:lsdException w:name="Body Text Indent 2" w:semiHidden="1" w:unhideWhenUsed="1"/>
-    <w:lsdException w:name="Body Text Indent 3" w:semiHidden="1" w:unhideWhenUsed="1"/>
-    <w:lsdException w:name="Block Text" w:semiHidden="1" w:unhideWhenUsed="1"/>
-    <w:lsdException w:name="Hyperlink" w:semiHidden="1" w:unhideWhenUsed="1"/>
-    <w:lsdException w:name="FollowedHyperlink" w:semiHidden="1" w:unhideWhenUsed="1"/>
-    <w:lsdException w:name="Strong" w:uiPriority="22" w:qFormat="1"/>
-    <w:lsdException w:name="Emphasis" w:uiPriority="20" w:qFormat="1"/>
-    <w:lsdException w:name="Document Map" w:semiHidden="1" w:unhideWhenUsed="1"/>
-    <w:lsdException w:name="Plain Text" w:semiHidden="1" w:unhideWhenUsed="1"/>
-    <w:lsdException w:name="E-mail Signature" w:semiHidden="1" w:unhideWhenUsed="1"/>
-    <w:lsdException w:name="HTML Top of Form" w:semiHidden="1" w:unhideWhenUsed="1"/>
-    <w:lsdException w:name="HTML Bottom of Form" w:semiHidden="1" w:unhideWhenUsed="1"/>
-    <w:lsdException w:name="Normal (Web)" w:semiHidden="1" w:unhideWhenUsed="1"/>
-    <w:lsdException w:name="HTML Acronym" w:semiHidden="1" w:unhideWhenUsed="1"/>
-    <w:lsdException w:name="HTML Address" w:semiHidden="1" w:unhideWhenUsed="1"/>
-    <w:lsdException w:name="HTML Cite" w:semiHidden="1" w:unhideWhenUsed="1"/>
-    <w:lsdException w:name="HTML Code" w:semiHidden="1" w:unhideWhenUsed="1"/>
-    <w:lsdException w:name="HTML Definition" w:semiHidden="1" w:unhideWhenUsed="1"/>
-    <w:lsdException w:name="HTML Keyboard" w:semiHidden="1" w:unhideWhenUsed="1"/>
-    <w:lsdException w:name="HTML Preformatted" w:semiHidden="1" w:unhideWhenUsed="1"/>
-    <w:lsdException w:name="HTML Sample" w:semiHidden="1" w:unhideWhenUsed="1"/>
-    <w:lsdException w:name="HTML Typewriter" w:semiHidden="1" w:unhideWhenUsed="1"/>
-    <w:lsdException w:name="HTML Variable" w:semiHidden="1" w:unhideWhenUsed="1"/>
-    <w:lsdException w:name="Normal Table" w:semiHidden="1" w:unhideWhenUsed="1"/>
-    <w:lsdException w:name="annotation subject" w:semiHidden="1" w:unhideWhenUsed="1"/>
-    <w:lsdException w:name="No List" w:semiHidden="1" w:unhideWhenUsed="1"/>
-    <w:lsdException w:name="Outline List 1" w:semiHidden="1" w:unhideWhenUsed="1"/>
-    <w:lsdException w:name="Outline List 2" w:semiHidden="1" w:unhideWhenUsed="1"/>
-    <w:lsdException w:name="Outline List 3" w:semiHidden="1" w:unhideWhenUsed="1"/>
-    <w:lsdException w:name="Table Simple 1" w:semiHidden="1" w:unhideWhenUsed="1"/>
-    <w:lsdException w:name="Table Simple 2" w:semiHidden="1" w:unhideWhenUsed="1"/>
-    <w:lsdException w:name="Table Simple 3" w:semiHidden="1" w:unhideWhenUsed="1"/>
-    <w:lsdException w:name="Table Classic 1" w:semiHidden="1" w:unhideWhenUsed="1"/>
-    <w:lsdException w:name="Table Classic 2" w:semiHidden="1" w:unhideWhenUsed="1"/>
-    <w:lsdException w:name="Table Classic 3" w:semiHidden="1" w:unhideWhenUsed="1"/>
-    <w:lsdException w:name="Table Classic 4" w:semiHidden="1" w:unhideWhenUsed="1"/>
-    <w:lsdException w:name="Table Colorful 1" w:semiHidden="1" w:unhideWhenUsed="1"/>
-    <w:lsdException w:name="Table Colorful 2" w:semiHidden="1" w:unhideWhenUsed="1"/>
-    <w:lsdException w:name="Table Colorful 3" w:semiHidden="1" w:unhideWhenUsed="1"/>
-    <w:lsdException w:name="Table Columns 1" w:semiHidden="1" w:unhideWhenUsed="1"/>
-    <w:lsdException w:name="Table Columns 2" w:semiHidden="1" w:unhideWhenUsed="1"/>
-    <w:lsdException w:name="Table Columns 3" w:semiHidden="1" w:unhideWhenUsed="1"/>
-    <w:lsdException w:name="Table Columns 4" w:semiHidden="1" w:unhideWhenUsed="1"/>
-    <w:lsdException w:name="Table Columns 5" w:semiHidden="1" w:unhideWhenUsed="1"/>
-    <w:lsdException w:name="Table Grid 1" w:semiHidden="1" w:unhideWhenUsed="1"/>
-    <w:lsdException w:name="Table Grid 2" w:semiHidden="1" w:unhideWhenUsed="1"/>
-    <w:lsdException w:name="Table Grid 3" w:semiHidden="1" w:unhideWhenUsed="1"/>
-    <w:lsdException w:name="Table Grid 4" w:semiHidden="1" w:unhideWhenUsed="1"/>
-    <w:lsdException w:name="Table Grid 5" w:semiHidden="1" w:unhideWhenUsed="1"/>
-    <w:lsdException w:name="Table Grid 6" w:semiHidden="1" w:unhideWhenUsed="1"/>
-    <w:lsdException w:name="Table Grid 7" w:semiHidden="1" w:unhideWhenUsed="1"/>
-    <w:lsdException w:name="Table Grid 8" w:semiHidden="1" w:unhideWhenUsed="1"/>
-    <w:lsdException w:name="Table List 1" w:semiHidden="1" w:unhideWhenUsed="1"/>
-    <w:lsdException w:name="Table List 2" w:semiHidden="1" w:unhideWhenUsed="1"/>
-    <w:lsdException w:name="Table List 3" w:semiHidden="1" w:unhideWhenUsed="1"/>
-    <w:lsdException w:name="Table List 4" w:semiHidden="1" w:unhideWhenUsed="1"/>
-    <w:lsdException w:name="Table List 5" w:semiHidden="1" w:unhideWhenUsed="1"/>
-    <w:lsdException w:name="Table List 6" w:semiHidden="1" w:unhideWhenUsed="1"/>
-    <w:lsdException w:name="Table List 7" w:semiHidden="1" w:unhideWhenUsed="1"/>
-    <w:lsdException w:name="Table List 8" w:semiHidden="1" w:unhideWhenUsed="1"/>
-    <w:lsdException w:name="Table 3D effects 1" w:semiHidden="1" w:unhideWhenUsed="1"/>
-    <w:lsdException w:name="Table 3D effects 2" w:semiHidden="1" w:unhideWhenUsed="1"/>
-    <w:lsdException w:name="Table 3D effects 3" w:semiHidden="1" w:unhideWhenUsed="1"/>
-    <w:lsdException w:name="Table Contemporary" w:semiHidden="1" w:unhideWhenUsed="1"/>
-    <w:lsdException w:name="Table Elegant" w:semiHidden="1" w:unhideWhenUsed="1"/>
-    <w:lsdException w:name="Table Professional" w:semiHidden="1" w:unhideWhenUsed="1"/>
-    <w:lsdException w:name="Table Subtle 1" w:semiHidden="1" w:unhideWhenUsed="1"/>
-    <w:lsdException w:name="Table Subtle 2" w:semiHidden="1" w:unhideWhenUsed="1"/>
-    <w:lsdException w:name="Table Web 1" w:semiHidden="1" w:unhideWhenUsed="1"/>
-    <w:lsdException w:name="Table Web 2" w:semiHidden="1" w:unhideWhenUsed="1"/>
-    <w:lsdException w:name="Table Web 3" w:semiHidden="1" w:unhideWhenUsed="1"/>
-    <w:lsdException w:name="Balloon Text" w:semiHidden="1" w:unhideWhenUsed="1"/>
-    <w:lsdException w:name="Table Grid" w:uiPriority="39"/>
-    <w:lsdException w:name="Table Theme" w:semiHidden="1" w:unhideWhenUsed="1"/>
-    <w:lsdException w:name="Placeholder Text" w:semiHidden="1"/>
-    <w:lsdException w:name="No Spacing" w:uiPriority="1" w:qFormat="1"/>
-    <w:lsdException w:name="Light Shading" w:uiPriority="60"/>
-    <w:lsdException w:name="Light List" w:uiPriority="61"/>
-    <w:lsdException w:name="Light Grid" w:uiPriority="62"/>
-    <w:lsdException w:name="Medium Shading 1" w:uiPriority="63"/>
-    <w:lsdException w:name="Medium Shading 2" w:uiPriority="64"/>
-    <w:lsdException w:name="Medium List 1" w:uiPriority="65"/>
-    <w:lsdException w:name="Medium List 2" w:uiPriority="66"/>
-    <w:lsdException w:name="Medium Grid 1" w:uiPriority="67"/>
-    <w:lsdException w:name="Medium Grid 2" w:uiPriority="68"/>
-    <w:lsdException w:name="Medium Grid 3" w:uiPriority="69"/>
-    <w:lsdException w:name="Dark List" w:uiPriority="70"/>
-    <w:lsdException w:name="Colorful Shading" w:uiPriority="71"/>
-    <w:lsdException w:name="Colorful List" w:uiPriority="72"/>
-    <w:lsdException w:name="Colorful Grid" w:uiPriority="73"/>
-    <w:lsdException w:name="Light Shading Accent 1" w:uiPriority="60"/>
-    <w:lsdException w:name="Light List Accent 1" w:uiPriority="61"/>
-    <w:lsdException w:name="Light Grid Accent 1" w:uiPriority="62"/>
-    <w:lsdException w:name="Medium Shading 1 Accent 1" w:uiPriority="63"/>
-    <w:lsdException w:name="Medium Shading 2 Accent 1" w:uiPriority="64"/>
-    <w:lsdException w:name="Medium List 1 Accent 1" w:uiPriority="65"/>
-    <w:lsdException w:name="Revision" w:semiHidden="1"/>
-    <w:lsdException w:name="List Paragraph" w:uiPriority="34" w:qFormat="1"/>
-    <w:lsdException w:name="Quote" w:uiPriority="29" w:qFormat="1"/>
-    <w:lsdException w:name="Intense Quote" w:uiPriority="30" w:qFormat="1"/>
-    <w:lsdException w:name="Medium List 2 Accent 1" w:uiPriority="66"/>
-    <w:lsdException w:name="Medium Grid 1 Accent 1" w:uiPriority="67"/>
-    <w:lsdException w:name="Medium Grid 2 Accent 1" w:uiPriority="68"/>
-    <w:lsdException w:name="Medium Grid 3 Accent 1" w:uiPriority="69"/>
-    <w:lsdException w:name="Dark List Accent 1" w:uiPriority="70"/>
-    <w:lsdException w:name="Colorful Shading Accent 1" w:uiPriority="71"/>
-    <w:lsdException w:name="Colorful List Accent 1" w:uiPriority="72"/>
-    <w:lsdException w:name="Colorful Grid Accent 1" w:uiPriority="73"/>
-    <w:lsdException w:name="Light Shading Accent 2" w:uiPriority="60"/>
-    <w:lsdException w:name="Light List Accent 2" w:uiPriority="61"/>
-    <w:lsdException w:name="Light Grid Accent 2" w:uiPriority="62"/>
-    <w:lsdException w:name="Medium Shading 1 Accent 2" w:uiPriority="63"/>
-    <w:lsdException w:name="Medium Shading 2 Accent 2" w:uiPriority="64"/>
-    <w:lsdException w:name="Medium List 1 Accent 2" w:uiPriority="65"/>
-    <w:lsdException w:name="Medium List 2 Accent 2" w:uiPriority="66"/>
-    <w:lsdException w:name="Medium Grid 1 Accent 2" w:uiPriority="67"/>
-    <w:lsdException w:name="Medium Grid 2 Accent 2" w:uiPriority="68"/>
-    <w:lsdException w:name="Medium Grid 3 Accent 2" w:uiPriority="69"/>
-    <w:lsdException w:name="Dark List Accent 2" w:uiPriority="70"/>
-    <w:lsdException w:name="Colorful Shading Accent 2" w:uiPriority="71"/>
-    <w:lsdException w:name="Colorful List Accent 2" w:uiPriority="72"/>
-    <w:lsdException w:name="Colorful Grid Accent 2" w:uiPriority="73"/>
-    <w:lsdException w:name="Light Shading Accent 3" w:uiPriority="60"/>
-    <w:lsdException w:name="Light List Accent 3" w:uiPriority="61"/>
-    <w:lsdException w:name="Light Grid Accent 3" w:uiPriority="62"/>
-    <w:lsdException w:name="Medium Shading 1 Accent 3" w:uiPriority="63"/>
-    <w:lsdException w:name="Medium Shading 2 Accent 3" w:uiPriority="64"/>
-    <w:lsdException w:name="Medium List 1 Accent 3" w:uiPriority="65"/>
-    <w:lsdException w:name="Medium List 2 Accent 3" w:uiPriority="66"/>
-    <w:lsdException w:name="Medium Grid 1 Accent 3" w:uiPriority="67"/>
-    <w:lsdException w:name="Medium Grid 2 Accent 3" w:uiPriority="68"/>
-    <w:lsdException w:name="Medium Grid 3 Accent 3" w:uiPriority="69"/>
-    <w:lsdException w:name="Dark List Accent 3" w:uiPriority="70"/>
-    <w:lsdException w:name="Colorful Shading Accent 3" w:uiPriority="71"/>
-    <w:lsdException w:name="Colorful List Accent 3" w:uiPriority="72"/>
-    <w:lsdException w:name="Colorful Grid Accent 3" w:uiPriority="73"/>
-    <w:lsdException w:name="Light Shading Accent 4" w:uiPriority="60"/>
-    <w:lsdException w:name="Light List Accent 4" w:uiPriority="61"/>
-    <w:lsdException w:name="Light Grid Accent 4" w:uiPriority="62"/>
-    <w:lsdException w:name="Medium Shading 1 Accent 4" w:uiPriority="63"/>
-    <w:lsdException w:name="Medium Shading 2 Accent 4" w:uiPriority="64"/>
-    <w:lsdException w:name="Medium List 1 Accent 4" w:uiPriority="65"/>
-    <w:lsdException w:name="Medium List 2 Accent 4" w:uiPriority="66"/>
-    <w:lsdException w:name="Medium Grid 1 Accent 4" w:uiPriority="67"/>
-    <w:lsdException w:name="Medium Grid 2 Accent 4" w:uiPriority="68"/>
-    <w:lsdException w:name="Medium Grid 3 Accent 4" w:uiPriority="69"/>
-    <w:lsdException w:name="Dark List Accent 4" w:uiPriority="70"/>
-    <w:lsdException w:name="Colorful Shading Accent 4" w:uiPriority="71"/>
-    <w:lsdException w:name="Colorful List Accent 4" w:uiPriority="72"/>
-    <w:lsdException w:name="Colorful Grid Accent 4" w:uiPriority="73"/>
-    <w:lsdException w:name="Light Shading Accent 5" w:uiPriority="60"/>
-    <w:lsdException w:name="Light List Accent 5" w:uiPriority="61"/>
-    <w:lsdException w:name="Light Grid Accent 5" w:uiPriority="62"/>
-    <w:lsdException w:name="Medium Shading 1 Accent 5" w:uiPriority="63"/>
-    <w:lsdException w:name="Medium Shading 2 Accent 5" w:uiPriority="64"/>
-    <w:lsdException w:name="Medium List 1 Accent 5" w:uiPriority="65"/>
-    <w:lsdException w:name="Medium List 2 Accent 5" w:uiPriority="66"/>
-    <w:lsdException w:name="Medium Grid 1 Accent 5" w:uiPriority="67"/>
-    <w:lsdException w:name="Medium Grid 2 Accent 5" w:uiPriority="68"/>
-    <w:lsdException w:name="Medium Grid 3 Accent 5" w:uiPriority="69"/>
-    <w:lsdException w:name="Dark List Accent 5" w:uiPriority="70"/>
-    <w:lsdException w:name="Colorful Shading Accent 5" w:uiPriority="71"/>
-    <w:lsdException w:name="Colorful List Accent 5" w:uiPriority="72"/>
-    <w:lsdException w:name="Colorful Grid Accent 5" w:uiPriority="73"/>
-    <w:lsdException w:name="Light Shading Accent 6" w:uiPriority="60"/>
-    <w:lsdException w:name="Light List Accent 6" w:uiPriority="61"/>
-    <w:lsdException w:name="Light Grid Accent 6" w:uiPriority="62"/>
-    <w:lsdException w:name="Medium Shading 1 Accent 6" w:uiPriority="63"/>
-    <w:lsdException w:name="Medium Shading 2 Accent 6" w:uiPriority="64"/>
-    <w:lsdException w:name="Medium List 1 Accent 6" w:uiPriority="65"/>
-    <w:lsdException w:name="Medium List 2 Accent 6" w:uiPriority="66"/>
-    <w:lsdException w:name="Medium Grid 1 Accent 6" w:uiPriority="67"/>
-    <w:lsdException w:name="Medium Grid 2 Accent 6" w:uiPriority="68"/>
-    <w:lsdException w:name="Medium Grid 3 Accent 6" w:uiPriority="69"/>
-    <w:lsdException w:name="Dark List Accent 6" w:uiPriority="70"/>
-    <w:lsdException w:name="Colorful Shading Accent 6" w:uiPriority="71"/>
-    <w:lsdException w:name="Colorful List Accent 6" w:uiPriority="72"/>
-    <w:lsdException w:name="Colorful Grid Accent 6" w:uiPriority="73"/>
-    <w:lsdException w:name="Subtle Emphasis" w:uiPriority="19" w:qFormat="1"/>
-    <w:lsdException w:name="Intense Emphasis" w:uiPriority="21" w:qFormat="1"/>
-    <w:lsdException w:name="Subtle Reference" w:uiPriority="31" w:qFormat="1"/>
-    <w:lsdException w:name="Intense Reference" w:uiPriority="32" w:qFormat="1"/>
-    <w:lsdException w:name="Book Title" w:uiPriority="33" w:qFormat="1"/>
-    <w:lsdException w:name="Bibliography" w:semiHidden="1" w:uiPriority="37" w:unhideWhenUsed="1"/>
-    <w:lsdException w:name="TOC Heading" w:semiHidden="1" w:uiPriority="39" w:unhideWhenUsed="1" w:qFormat="1"/>
-    <w:lsdException w:name="Plain Table 1" w:uiPriority="41"/>
-    <w:lsdException w:name="Plain Table 2" w:uiPriority="42"/>
-    <w:lsdException w:name="Plain Table 3" w:uiPriority="43"/>
-    <w:lsdException w:name="Plain Table 4" w:uiPriority="44"/>
-    <w:lsdException w:name="Plain Table 5" w:uiPriority="45"/>
-    <w:lsdException w:name="Grid Table Light" w:uiPriority="40"/>
-    <w:lsdException w:name="Grid Table 1 Light" w:uiPriority="46"/>
-    <w:lsdException w:name="Grid Table 2" w:uiPriority="47"/>
-    <w:lsdException w:name="Grid Table 3" w:uiPriority="48"/>
-    <w:lsdException w:name="Grid Table 4" w:uiPriority="49"/>
-    <w:lsdException w:name="Grid Table 5 Dark" w:uiPriority="50"/>
-    <w:lsdException w:name="Grid Table 6 Colorful" w:uiPriority="51"/>
-    <w:lsdException w:name="Grid Table 7 Colorful" w:uiPriority="52"/>
-    <w:lsdException w:name="Grid Table 1 Light Accent 1" w:uiPriority="46"/>
-    <w:lsdException w:name="Grid Table 2 Accent 1" w:uiPriority="47"/>
-    <w:lsdException w:name="Grid Table 3 Accent 1" w:uiPriority="48"/>
-    <w:lsdException w:name="Grid Table 4 Accent 1" w:uiPriority="49"/>
-    <w:lsdException w:name="Grid Table 5 Dark Accent 1" w:uiPriority="50"/>
-    <w:lsdException w:name="Grid Table 6 Colorful Accent 1" w:uiPriority="51"/>
-    <w:lsdException w:name="Grid Table 7 Colorful Accent 1" w:uiPriority="52"/>
-    <w:lsdException w:name="Grid Table 1 Light Accent 2" w:uiPriority="46"/>
-    <w:lsdException w:name="Grid Table 2 Accent 2" w:uiPriority="47"/>
-    <w:lsdException w:name="Grid Table 3 Accent 2" w:uiPriority="48"/>
-    <w:lsdException w:name="Grid Table 4 Accent 2" w:uiPriority="49"/>
-    <w:lsdException w:name="Grid Table 5 Dark Accent 2" w:uiPriority="50"/>
-    <w:lsdException w:name="Grid Table 6 Colorful Accent 2" w:uiPriority="51"/>
-    <w:lsdException w:name="Grid Table 7 Colorful Accent 2" w:uiPriority="52"/>
-    <w:lsdException w:name="Grid Table 1 Light Accent 3" w:uiPriority="46"/>
-    <w:lsdException w:name="Grid Table 2 Accent 3" w:uiPriority="47"/>
-    <w:lsdException w:name="Grid Table 3 Accent 3" w:uiPriority="48"/>
-    <w:lsdException w:name="Grid Table 4 Accent 3" w:uiPriority="49"/>
-    <w:lsdException w:name="Grid Table 5 Dark Accent 3" w:uiPriority="50"/>
-    <w:lsdException w:name="Grid Table 6 Colorful Accent 3" w:uiPriority="51"/>
-    <w:lsdException w:name="Grid Table 7 Colorful Accent 3" w:uiPriority="52"/>
-    <w:lsdException w:name="Grid Table 1 Light Accent 4" w:uiPriority="46"/>
-    <w:lsdException w:name="Grid Table 2 Accent 4" w:uiPriority="47"/>
-    <w:lsdException w:name="Grid Table 3 Accent 4" w:uiPriority="48"/>
-    <w:lsdException w:name="Grid Table 4 Accent 4" w:uiPriority="49"/>
-    <w:lsdException w:name="Grid Table 5 Dark Accent 4" w:uiPriority="50"/>
-    <w:lsdException w:name="Grid Table 6 Colorful Accent 4" w:uiPriority="51"/>
-    <w:lsdException w:name="Grid Table 7 Colorful Accent 4" w:uiPriority="52"/>
-    <w:lsdException w:name="Grid Table 1 Light Accent 5" w:uiPriority="46"/>
-    <w:lsdException w:name="Grid Table 2 Accent 5" w:uiPriority="47"/>
-    <w:lsdException w:name="Grid Table 3 Accent 5" w:uiPriority="48"/>
-    <w:lsdException w:name="Grid Table 4 Accent 5" w:uiPriority="49"/>
-    <w:lsdException w:name="Grid Table 5 Dark Accent 5" w:uiPriority="50"/>
-    <w:lsdException w:name="Grid Table 6 Colorful Accent 5" w:uiPriority="51"/>
-    <w:lsdException w:name="Grid Table 7 Colorful Accent 5" w:uiPriority="52"/>
-    <w:lsdException w:name="Grid Table 1 Light Accent 6" w:uiPriority="46"/>
-    <w:lsdException w:name="Grid Table 2 Accent 6" w:uiPriority="47"/>
-    <w:lsdException w:name="Grid Table 3 Accent 6" w:uiPriority="48"/>
-    <w:lsdException w:name="Grid Table 4 Accent 6" w:uiPriority="49"/>
-    <w:lsdException w:name="Grid Table 5 Dark Accent 6" w:uiPriority="50"/>
-    <w:lsdException w:name="Grid Table 6 Colorful Accent 6" w:uiPriority="51"/>
-    <w:lsdException w:name="Grid Table 7 Colorful Accent 6" w:uiPriority="52"/>
-    <w:lsdException w:name="List Table 1 Light" w:uiPriority="46"/>
-    <w:lsdException w:name="List Table 2" w:uiPriority="47"/>
-    <w:lsdException w:name="List Table 3" w:uiPriority="48"/>
-    <w:lsdException w:name="List Table 4" w:uiPriority="49"/>
-    <w:lsdException w:name="List Table 5 Dark" w:uiPriority="50"/>
-    <w:lsdException w:name="List Table 6 Colorful" w:uiPriority="51"/>
-    <w:lsdException w:name="List Table 7 Colorful" w:uiPriority="52"/>
-    <w:lsdException w:name="List Table 1 Light Accent 1" w:uiPriority="46"/>
-    <w:lsdException w:name="List Table 2 Accent 1" w:uiPriority="47"/>
-    <w:lsdException w:name="List Table 3 Accent 1" w:uiPriority="48"/>
-    <w:lsdException w:name="List Table 4 Accent 1" w:uiPriority="49"/>
-    <w:lsdException w:name="List Table 5 Dark Accent 1" w:uiPriority="50"/>
-    <w:lsdException w:name="List Table 6 Colorful Accent 1" w:uiPriority="51"/>
-    <w:lsdException w:name="List Table 7 Colorful Accent 1" w:uiPriority="52"/>
-    <w:lsdException w:name="List Table 1 Light Accent 2" w:uiPriority="46"/>
-    <w:lsdException w:name="List Table 2 Accent 2" w:uiPriority="47"/>
-    <w:lsdException w:name="List Table 3 Accent 2" w:uiPriority="48"/>
-    <w:lsdException w:name="List Table 4 Accent 2" w:uiPriority="49"/>
-    <w:lsdException w:name="List Table 5 Dark Accent 2" w:uiPriority="50"/>
-    <w:lsdException w:name="List Table 6 Colorful Accent 2" w:uiPriority="51"/>
-    <w:lsdException w:name="List Table 7 Colorful Accent 2" w:uiPriority="52"/>
-    <w:lsdException w:name="List Table 1 Light Accent 3" w:uiPriority="46"/>
-    <w:lsdException w:name="List Table 2 Accent 3" w:uiPriority="47"/>
-    <w:lsdException w:name="List Table 3 Accent 3" w:uiPriority="48"/>
-    <w:lsdException w:name="List Table 4 Accent 3" w:uiPriority="49"/>
-    <w:lsdException w:name="List Table 5 Dark Accent 3" w:uiPriority="50"/>
-    <w:lsdException w:name="List Table 6 Colorful Accent 3" w:uiPriority="51"/>
-    <w:lsdException w:name="List Table 7 Colorful Accent 3" w:uiPriority="52"/>
-    <w:lsdException w:name="List Table 1 Light Accent 4" w:uiPriority="46"/>
-    <w:lsdException w:name="List Table 2 Accent 4" w:uiPriority="47"/>
-    <w:lsdException w:name="List Table 3 Accent 4" w:uiPriority="48"/>
-    <w:lsdException w:name="List Table 4 Accent 4" w:uiPriority="49"/>
-    <w:lsdException w:name="List Table 5 Dark Accent 4" w:uiPriority="50"/>
-    <w:lsdException w:name="List Table 6 Colorful Accent 4" w:uiPriority="51"/>
-    <w:lsdException w:name="List Table 7 Colorful Accent 4" w:uiPriority="52"/>
-    <w:lsdException w:name="List Table 1 Light Accent 5" w:uiPriority="46"/>
-    <w:lsdException w:name="List Table 2 Accent 5" w:uiPriority="47"/>
-    <w:lsdException w:name="List Table 3 Accent 5" w:uiPriority="48"/>
-    <w:lsdException w:name="List Table 4 Accent 5" w:uiPriority="49"/>
-    <w:lsdException w:name="List Table 5 Dark Accent 5" w:uiPriority="50"/>
-    <w:lsdException w:name="List Table 6 Colorful Accent 5" w:uiPriority="51"/>
-    <w:lsdException w:name="List Table 7 Colorful Accent 5" w:uiPriority="52"/>
-    <w:lsdException w:name="List Table 1 Light Accent 6" w:uiPriority="46"/>
-    <w:lsdException w:name="List Table 2 Accent 6" w:uiPriority="47"/>
-    <w:lsdException w:name="List Table 3 Accent 6" w:uiPriority="48"/>
-    <w:lsdException w:name="List Table 4 Accent 6" w:uiPriority="49"/>
-    <w:lsdException w:name="List Table 5 Dark Accent 6" w:uiPriority="50"/>
-    <w:lsdException w:name="List Table 6 Colorful Accent 6" w:uiPriority="51"/>
-    <w:lsdException w:name="List Table 7 Colorful Accent 6" w:uiPriority="52"/>
+  <w:latentStyles w:defLockedState="0" w:defUIPriority="99" w:defSemiHidden="1" w:defUnhideWhenUsed="1" w:defQFormat="0" w:count="267">
+    <w:lsdException w:name="Normal" w:semiHidden="0" w:uiPriority="0" w:unhideWhenUsed="0" w:qFormat="1"/>
+    <w:lsdException w:name="heading 1" w:semiHidden="0" w:uiPriority="9" w:unhideWhenUsed="0" w:qFormat="1"/>
+    <w:lsdException w:name="heading 2" w:uiPriority="9" w:qFormat="1"/>
+    <w:lsdException w:name="heading 3" w:uiPriority="9" w:qFormat="1"/>
+    <w:lsdException w:name="heading 4" w:uiPriority="9" w:qFormat="1"/>
+    <w:lsdException w:name="heading 5" w:uiPriority="9" w:qFormat="1"/>
+    <w:lsdException w:name="heading 6" w:uiPriority="9" w:qFormat="1"/>
+    <w:lsdException w:name="heading 7" w:uiPriority="9" w:qFormat="1"/>
+    <w:lsdException w:name="heading 8" w:uiPriority="9" w:qFormat="1"/>
+    <w:lsdException w:name="heading 9" w:uiPriority="9" w:qFormat="1"/>
+    <w:lsdException w:name="toc 1" w:uiPriority="39"/>
+    <w:lsdException w:name="toc 2" w:uiPriority="39"/>
+    <w:lsdException w:name="toc 3" w:uiPriority="39"/>
+    <w:lsdException w:name="toc 4" w:uiPriority="39"/>
+    <w:lsdException w:name="toc 5" w:uiPriority="39"/>
+    <w:lsdException w:name="toc 6" w:uiPriority="39"/>
+    <w:lsdException w:name="toc 7" w:uiPriority="39"/>
+    <w:lsdException w:name="toc 8" w:uiPriority="39"/>
+    <w:lsdException w:name="toc 9" w:uiPriority="39"/>
+    <w:lsdException w:name="caption" w:uiPriority="35" w:qFormat="1"/>
+    <w:lsdException w:name="Title" w:semiHidden="0" w:uiPriority="10" w:unhideWhenUsed="0" w:qFormat="1"/>
+    <w:lsdException w:name="Default Paragraph Font" w:uiPriority="1"/>
+    <w:lsdException w:name="Subtitle" w:semiHidden="0" w:uiPriority="11" w:unhideWhenUsed="0" w:qFormat="1"/>
+    <w:lsdException w:name="Strong" w:semiHidden="0" w:uiPriority="22" w:unhideWhenUsed="0" w:qFormat="1"/>
+    <w:lsdException w:name="Emphasis" w:semiHidden="0" w:uiPriority="20" w:unhideWhenUsed="0" w:qFormat="1"/>
+    <w:lsdException w:name="Table Grid" w:semiHidden="0" w:uiPriority="39" w:unhideWhenUsed="0"/>
+    <w:lsdException w:name="Placeholder Text" w:unhideWhenUsed="0"/>
+    <w:lsdException w:name="No Spacing" w:semiHidden="0" w:uiPriority="1" w:unhideWhenUsed="0" w:qFormat="1"/>
+    <w:lsdException w:name="Light Shading" w:semiHidden="0" w:uiPriority="60" w:unhideWhenUsed="0"/>
+    <w:lsdException w:name="Light List" w:semiHidden="0" w:uiPriority="61" w:unhideWhenUsed="0"/>
+    <w:lsdException w:name="Light Grid" w:semiHidden="0" w:uiPriority="62" w:unhideWhenUsed="0"/>
+    <w:lsdException w:name="Medium Shading 1" w:semiHidden="0" w:uiPriority="63" w:unhideWhenUsed="0"/>
+    <w:lsdException w:name="Medium Shading 2" w:semiHidden="0" w:uiPriority="64" w:unhideWhenUsed="0"/>
+    <w:lsdException w:name="Medium List 1" w:semiHidden="0" w:uiPriority="65" w:unhideWhenUsed="0"/>
+    <w:lsdException w:name="Medium List 2" w:semiHidden="0" w:uiPriority="66" w:unhideWhenUsed="0"/>
+    <w:lsdException w:name="Medium Grid 1" w:semiHidden="0" w:uiPriority="67" w:unhideWhenUsed="0"/>
+    <w:lsdException w:name="Medium Grid 2" w:semiHidden="0" w:uiPriority="68" w:unhideWhenUsed="0"/>
+    <w:lsdException w:name="Medium Grid 3" w:semiHidden="0" w:uiPriority="69" w:unhideWhenUsed="0"/>
+    <w:lsdException w:name="Dark List" w:semiHidden="0" w:uiPriority="70" w:unhideWhenUsed="0"/>
+    <w:lsdException w:name="Colorful Shading" w:semiHidden="0" w:uiPriority="71" w:unhideWhenUsed="0"/>
+    <w:lsdException w:name="Colorful List" w:semiHidden="0" w:uiPriority="72" w:unhideWhenUsed="0"/>
+    <w:lsdException w:name="Colorful Grid" w:semiHidden="0" w:uiPriority="73" w:unhideWhenUsed="0"/>
+    <w:lsdException w:name="Light Shading Accent 1" w:semiHidden="0" w:uiPriority="60" w:unhideWhenUsed="0"/>
+    <w:lsdException w:name="Light List Accent 1" w:semiHidden="0" w:uiPriority="61" w:unhideWhenUsed="0"/>
+    <w:lsdException w:name="Light Grid Accent 1" w:semiHidden="0" w:uiPriority="62" w:unhideWhenUsed="0"/>
+    <w:lsdException w:name="Medium Shading 1 Accent 1" w:semiHidden="0" w:uiPriority="63" w:unhideWhenUsed="0"/>
+    <w:lsdException w:name="Medium Shading 2 Accent 1" w:semiHidden="0" w:uiPriority="64" w:unhideWhenUsed="0"/>
+    <w:lsdException w:name="Medium List 1 Accent 1" w:semiHidden="0" w:uiPriority="65" w:unhideWhenUsed="0"/>
+    <w:lsdException w:name="Revision" w:unhideWhenUsed="0"/>
+    <w:lsdException w:name="List Paragraph" w:semiHidden="0" w:uiPriority="34" w:unhideWhenUsed="0" w:qFormat="1"/>
+    <w:lsdException w:name="Quote" w:semiHidden="0" w:uiPriority="29" w:unhideWhenUsed="0" w:qFormat="1"/>
+    <w:lsdException w:name="Intense Quote" w:semiHidden="0" w:uiPriority="30" w:unhideWhenUsed="0" w:qFormat="1"/>
+    <w:lsdException w:name="Medium List 2 Accent 1" w:semiHidden="0" w:uiPriority="66" w:unhideWhenUsed="0"/>
+    <w:lsdException w:name="Medium Grid 1 Accent 1" w:semiHidden="0" w:uiPriority="67" w:unhideWhenUsed="0"/>
+    <w:lsdException w:name="Medium Grid 2 Accent 1" w:semiHidden="0" w:uiPriority="68" w:unhideWhenUsed="0"/>
+    <w:lsdException w:name="Medium Grid 3 Accent 1" w:semiHidden="0" w:uiPriority="69" w:unhideWhenUsed="0"/>
+    <w:lsdException w:name="Dark List Accent 1" w:semiHidden="0" w:uiPriority="70" w:unhideWhenUsed="0"/>
+    <w:lsdException w:name="Colorful Shading Accent 1" w:semiHidden="0" w:uiPriority="71" w:unhideWhenUsed="0"/>
+    <w:lsdException w:name="Colorful List Accent 1" w:semiHidden="0" w:uiPriority="72" w:unhideWhenUsed="0"/>
+    <w:lsdException w:name="Colorful Grid Accent 1" w:semiHidden="0" w:uiPriority="73" w:unhideWhenUsed="0"/>
+    <w:lsdException w:name="Light Shading Accent 2" w:semiHidden="0" w:uiPriority="60" w:unhideWhenUsed="0"/>
+    <w:lsdException w:name="Light List Accent 2" w:semiHidden="0" w:uiPriority="61" w:unhideWhenUsed="0"/>
+    <w:lsdException w:name="Light Grid Accent 2" w:semiHidden="0" w:uiPriority="62" w:unhideWhenUsed="0"/>
+    <w:lsdException w:name="Medium Shading 1 Accent 2" w:semiHidden="0" w:uiPriority="63" w:unhideWhenUsed="0"/>
+    <w:lsdException w:name="Medium Shading 2 Accent 2" w:semiHidden="0" w:uiPriority="64" w:unhideWhenUsed="0"/>
+    <w:lsdException w:name="Medium List 1 Accent 2" w:semiHidden="0" w:uiPriority="65" w:unhideWhenUsed="0"/>
+    <w:lsdException w:name="Medium List 2 Accent 2" w:semiHidden="0" w:uiPriority="66" w:unhideWhenUsed="0"/>
+    <w:lsdException w:name="Medium Grid 1 Accent 2" w:semiHidden="0" w:uiPriority="67" w:unhideWhenUsed="0"/>
+    <w:lsdException w:name="Medium Grid 2 Accent 2" w:semiHidden="0" w:uiPriority="68" w:unhideWhenUsed="0"/>
+    <w:lsdException w:name="Medium Grid 3 Accent 2" w:semiHidden="0" w:uiPriority="69" w:unhideWhenUsed="0"/>
+    <w:lsdException w:name="Dark List Accent 2" w:semiHidden="0" w:uiPriority="70" w:unhideWhenUsed="0"/>
+    <w:lsdException w:name="Colorful Shading Accent 2" w:semiHidden="0" w:uiPriority="71" w:unhideWhenUsed="0"/>
+    <w:lsdException w:name="Colorful List Accent 2" w:semiHidden="0" w:uiPriority="72" w:unhideWhenUsed="0"/>
+    <w:lsdException w:name="Colorful Grid Accent 2" w:semiHidden="0" w:uiPriority="73" w:unhideWhenUsed="0"/>
+    <w:lsdException w:name="Light Shading Accent 3" w:semiHidden="0" w:uiPriority="60" w:unhideWhenUsed="0"/>
+    <w:lsdException w:name="Light List Accent 3" w:semiHidden="0" w:uiPriority="61" w:unhideWhenUsed="0"/>
+    <w:lsdException w:name="Light Grid Accent 3" w:semiHidden="0" w:uiPriority="62" w:unhideWhenUsed="0"/>
+    <w:lsdException w:name="Medium Shading 1 Accent 3" w:semiHidden="0" w:uiPriority="63" w:unhideWhenUsed="0"/>
+    <w:lsdException w:name="Medium Shading 2 Accent 3" w:semiHidden="0" w:uiPriority="64" w:unhideWhenUsed="0"/>
+    <w:lsdException w:name="Medium List 1 Accent 3" w:semiHidden="0" w:uiPriority="65" w:unhideWhenUsed="0"/>
+    <w:lsdException w:name="Medium List 2 Accent 3" w:semiHidden="0" w:uiPriority="66" w:unhideWhenUsed="0"/>
+    <w:lsdException w:name="Medium Grid 1 Accent 3" w:semiHidden="0" w:uiPriority="67" w:unhideWhenUsed="0"/>
+    <w:lsdException w:name="Medium Grid 2 Accent 3" w:semiHidden="0" w:uiPriority="68" w:unhideWhenUsed="0"/>
+    <w:lsdException w:name="Medium Grid 3 Accent 3" w:semiHidden="0" w:uiPriority="69" w:unhideWhenUsed="0"/>
+    <w:lsdException w:name="Dark List Accent 3" w:semiHidden="0" w:uiPriority="70" w:unhideWhenUsed="0"/>
+    <w:lsdException w:name="Colorful Shading Accent 3" w:semiHidden="0" w:uiPriority="71" w:unhideWhenUsed="0"/>
+    <w:lsdException w:name="Colorful List Accent 3" w:semiHidden="0" w:uiPriority="72" w:unhideWhenUsed="0"/>
+    <w:lsdException w:name="Colorful Grid Accent 3" w:semiHidden="0" w:uiPriority="73" w:unhideWhenUsed="0"/>
+    <w:lsdException w:name="Light Shading Accent 4" w:semiHidden="0" w:uiPriority="60" w:unhideWhenUsed="0"/>
+    <w:lsdException w:name="Light List Accent 4" w:semiHidden="0" w:uiPriority="61" w:unhideWhenUsed="0"/>
+    <w:lsdException w:name="Light Grid Accent 4" w:semiHidden="0" w:uiPriority="62" w:unhideWhenUsed="0"/>
+    <w:lsdException w:name="Medium Shading 1 Accent 4" w:semiHidden="0" w:uiPriority="63" w:unhideWhenUsed="0"/>
+    <w:lsdException w:name="Medium Shading 2 Accent 4" w:semiHidden="0" w:uiPriority="64" w:unhideWhenUsed="0"/>
+    <w:lsdException w:name="Medium List 1 Accent 4" w:semiHidden="0" w:uiPriority="65" w:unhideWhenUsed="0"/>
+    <w:lsdException w:name="Medium List 2 Accent 4" w:semiHidden="0" w:uiPriority="66" w:unhideWhenUsed="0"/>
+    <w:lsdException w:name="Medium Grid 1 Accent 4" w:semiHidden="0" w:uiPriority="67" w:unhideWhenUsed="0"/>
+    <w:lsdException w:name="Medium Grid 2 Accent 4" w:semiHidden="0" w:uiPriority="68" w:unhideWhenUsed="0"/>
+    <w:lsdException w:name="Medium Grid 3 Accent 4" w:semiHidden="0" w:uiPriority="69" w:unhideWhenUsed="0"/>
+    <w:lsdException w:name="Dark List Accent 4" w:semiHidden="0" w:uiPriority="70" w:unhideWhenUsed="0"/>
+    <w:lsdException w:name="Colorful Shading Accent 4" w:semiHidden="0" w:uiPriority="71" w:unhideWhenUsed="0"/>
+    <w:lsdException w:name="Colorful List Accent 4" w:semiHidden="0" w:uiPriority="72" w:unhideWhenUsed="0"/>
+    <w:lsdException w:name="Colorful Grid Accent 4" w:semiHidden="0" w:uiPriority="73" w:unhideWhenUsed="0"/>
+    <w:lsdException w:name="Light Shading Accent 5" w:semiHidden="0" w:uiPriority="60" w:unhideWhenUsed="0"/>
+    <w:lsdException w:name="Light List Accent 5" w:semiHidden="0" w:uiPriority="61" w:unhideWhenUsed="0"/>
+    <w:lsdException w:name="Light Grid Accent 5" w:semiHidden="0" w:uiPriority="62" w:unhideWhenUsed="0"/>
+    <w:lsdException w:name="Medium Shading 1 Accent 5" w:semiHidden="0" w:uiPriority="63" w:unhideWhenUsed="0"/>
+    <w:lsdException w:name="Medium Shading 2 Accent 5" w:semiHidden="0" w:uiPriority="64" w:unhideWhenUsed="0"/>
+    <w:lsdException w:name="Medium List 1 Accent 5" w:semiHidden="0" w:uiPriority="65" w:unhideWhenUsed="0"/>
+    <w:lsdException w:name="Medium List 2 Accent 5" w:semiHidden="0" w:uiPriority="66" w:unhideWhenUsed="0"/>
+    <w:lsdException w:name="Medium Grid 1 Accent 5" w:semiHidden="0" w:uiPriority="67" w:unhideWhenUsed="0"/>
+    <w:lsdException w:name="Medium Grid 2 Accent 5" w:semiHidden="0" w:uiPriority="68" w:unhideWhenUsed="0"/>
+    <w:lsdException w:name="Medium Grid 3 Accent 5" w:semiHidden="0" w:uiPriority="69" w:unhideWhenUsed="0"/>
+    <w:lsdException w:name="Dark List Accent 5" w:semiHidden="0" w:uiPriority="70" w:unhideWhenUsed="0"/>
+    <w:lsdException w:name="Colorful Shading Accent 5" w:semiHidden="0" w:uiPriority="71" w:unhideWhenUsed="0"/>
+    <w:lsdException w:name="Colorful List Accent 5" w:semiHidden="0" w:uiPriority="72" w:unhideWhenUsed="0"/>
+    <w:lsdException w:name="Colorful Grid Accent 5" w:semiHidden="0" w:uiPriority="73" w:unhideWhenUsed="0"/>
+    <w:lsdException w:name="Light Shading Accent 6" w:semiHidden="0" w:uiPriority="60" w:unhideWhenUsed="0"/>
+    <w:lsdException w:name="Light List Accent 6" w:semiHidden="0" w:uiPriority="61" w:unhideWhenUsed="0"/>
+    <w:lsdException w:name="Light Grid Accent 6" w:semiHidden="0" w:uiPriority="62" w:unhideWhenUsed="0"/>
+    <w:lsdException w:name="Medium Shading 1 Accent 6" w:semiHidden="0" w:uiPriority="63" w:unhideWhenUsed="0"/>
+    <w:lsdException w:name="Medium Shading 2 Accent 6" w:semiHidden="0" w:uiPriority="64" w:unhideWhenUsed="0"/>
+    <w:lsdException w:name="Medium List 1 Accent 6" w:semiHidden="0" w:uiPriority="65" w:unhideWhenUsed="0"/>
+    <w:lsdException w:name="Medium List 2 Accent 6" w:semiHidden="0" w:uiPriority="66" w:unhideWhenUsed="0"/>
+    <w:lsdException w:name="Medium Grid 1 Accent 6" w:semiHidden="0" w:uiPriority="67" w:unhideWhenUsed="0"/>
+    <w:lsdException w:name="Medium Grid 2 Accent 6" w:semiHidden="0" w:uiPriority="68" w:unhideWhenUsed="0"/>
+    <w:lsdException w:name="Medium Grid 3 Accent 6" w:semiHidden="0" w:uiPriority="69" w:unhideWhenUsed="0"/>
+    <w:lsdException w:name="Dark List Accent 6" w:semiHidden="0" w:uiPriority="70" w:unhideWhenUsed="0"/>
+    <w:lsdException w:name="Colorful Shading Accent 6" w:semiHidden="0" w:uiPriority="71" w:unhideWhenUsed="0"/>
+    <w:lsdException w:name="Colorful List Accent 6" w:semiHidden="0" w:uiPriority="72" w:unhideWhenUsed="0"/>
+    <w:lsdException w:name="Colorful Grid Accent 6" w:semiHidden="0" w:uiPriority="73" w:unhideWhenUsed="0"/>
+    <w:lsdException w:name="Subtle Emphasis" w:semiHidden="0" w:uiPriority="19" w:unhideWhenUsed="0" w:qFormat="1"/>
+    <w:lsdException w:name="Intense Emphasis" w:semiHidden="0" w:uiPriority="21" w:unhideWhenUsed="0" w:qFormat="1"/>
+    <w:lsdException w:name="Subtle Reference" w:semiHidden="0" w:uiPriority="31" w:unhideWhenUsed="0" w:qFormat="1"/>
+    <w:lsdException w:name="Intense Reference" w:semiHidden="0" w:uiPriority="32" w:unhideWhenUsed="0" w:qFormat="1"/>
+    <w:lsdException w:name="Book Title" w:semiHidden="0" w:uiPriority="33" w:unhideWhenUsed="0" w:qFormat="1"/>
+    <w:lsdException w:name="Bibliography" w:uiPriority="37"/>
+    <w:lsdException w:name="TOC Heading" w:uiPriority="39" w:qFormat="1"/>
   </w:latentStyles>
   <w:style w:type="paragraph" w:default="1" w:styleId="a">
     <w:name w:val="Normal"/>
     <w:qFormat/>
-    <w:rsid w:val="00272F5D"/>
-    <w:rPr>
-      <w:sz w:val="24"/>
-      <w:szCs w:val="24"/>
+    <w:rsid w:val="009C2A3C"/>
+    <w:pPr>
+      <w:spacing w:after="180" w:line="274" w:lineRule="auto"/>
+    </w:pPr>
+    <w:rPr>
+      <w:sz w:val="21"/>
     </w:rPr>
   </w:style>
   <w:style w:type="paragraph" w:styleId="1">
@@ -2518,19 +2810,20 @@
     <w:link w:val="10"/>
     <w:uiPriority w:val="9"/>
     <w:qFormat/>
-    <w:rsid w:val="00272F5D"/>
+    <w:rsid w:val="009C2A3C"/>
     <w:pPr>
       <w:keepNext/>
-      <w:spacing w:before="240" w:after="60"/>
+      <w:keepLines/>
+      <w:spacing w:before="360" w:after="0" w:line="240" w:lineRule="auto"/>
       <w:outlineLvl w:val="0"/>
     </w:pPr>
     <w:rPr>
-      <w:rFonts w:asciiTheme="majorHAnsi" w:eastAsiaTheme="majorEastAsia" w:hAnsiTheme="majorHAnsi"/>
-      <w:b/>
+      <w:rFonts w:asciiTheme="majorHAnsi" w:eastAsiaTheme="majorEastAsia" w:hAnsiTheme="majorHAnsi" w:cstheme="majorBidi"/>
       <w:bCs/>
-      <w:kern w:val="32"/>
+      <w:color w:val="5B9BD5" w:themeColor="accent1"/>
+      <w:spacing w:val="20"/>
       <w:sz w:val="32"/>
-      <w:szCs w:val="32"/>
+      <w:szCs w:val="28"/>
     </w:rPr>
   </w:style>
   <w:style w:type="paragraph" w:styleId="2">
@@ -2541,20 +2834,20 @@
     <w:uiPriority w:val="9"/>
     <w:unhideWhenUsed/>
     <w:qFormat/>
-    <w:rsid w:val="00272F5D"/>
+    <w:rsid w:val="009C2A3C"/>
     <w:pPr>
       <w:keepNext/>
-      <w:spacing w:before="240" w:after="60"/>
+      <w:keepLines/>
+      <w:spacing w:before="120" w:after="0" w:line="240" w:lineRule="auto"/>
       <w:outlineLvl w:val="1"/>
     </w:pPr>
     <w:rPr>
-      <w:rFonts w:asciiTheme="majorHAnsi" w:eastAsiaTheme="majorEastAsia" w:hAnsiTheme="majorHAnsi"/>
+      <w:rFonts w:eastAsiaTheme="majorEastAsia" w:cstheme="majorBidi"/>
       <w:b/>
       <w:bCs/>
-      <w:i/>
-      <w:iCs/>
+      <w:color w:val="5B9BD5" w:themeColor="accent1"/>
       <w:sz w:val="28"/>
-      <w:szCs w:val="28"/>
+      <w:szCs w:val="26"/>
     </w:rPr>
   </w:style>
   <w:style w:type="paragraph" w:styleId="3">
@@ -2565,18 +2858,19 @@
     <w:uiPriority w:val="9"/>
     <w:unhideWhenUsed/>
     <w:qFormat/>
-    <w:rsid w:val="00272F5D"/>
+    <w:rsid w:val="009C2A3C"/>
     <w:pPr>
       <w:keepNext/>
-      <w:spacing w:before="240" w:after="60"/>
+      <w:keepLines/>
+      <w:spacing w:before="20" w:after="0" w:line="240" w:lineRule="auto"/>
       <w:outlineLvl w:val="2"/>
     </w:pPr>
     <w:rPr>
-      <w:rFonts w:asciiTheme="majorHAnsi" w:eastAsiaTheme="majorEastAsia" w:hAnsiTheme="majorHAnsi"/>
-      <w:b/>
+      <w:rFonts w:asciiTheme="majorHAnsi" w:eastAsiaTheme="majorEastAsia" w:hAnsiTheme="majorHAnsi" w:cstheme="majorBidi"/>
       <w:bCs/>
-      <w:sz w:val="26"/>
-      <w:szCs w:val="26"/>
+      <w:color w:val="44546A" w:themeColor="text2"/>
+      <w:spacing w:val="14"/>
+      <w:sz w:val="24"/>
     </w:rPr>
   </w:style>
   <w:style w:type="paragraph" w:styleId="4">
@@ -2587,17 +2881,21 @@
     <w:uiPriority w:val="9"/>
     <w:unhideWhenUsed/>
     <w:qFormat/>
-    <w:rsid w:val="00272F5D"/>
+    <w:rsid w:val="009C2A3C"/>
     <w:pPr>
       <w:keepNext/>
-      <w:spacing w:before="240" w:after="60"/>
+      <w:keepLines/>
+      <w:spacing w:before="200" w:after="0"/>
       <w:outlineLvl w:val="3"/>
     </w:pPr>
     <w:rPr>
+      <w:rFonts w:eastAsiaTheme="majorEastAsia" w:cstheme="majorBidi"/>
       <w:b/>
       <w:bCs/>
-      <w:sz w:val="28"/>
-      <w:szCs w:val="28"/>
+      <w:i/>
+      <w:iCs/>
+      <w:color w:val="000000"/>
+      <w:sz w:val="24"/>
     </w:rPr>
   </w:style>
   <w:style w:type="paragraph" w:styleId="5">
@@ -2609,18 +2907,17 @@
     <w:semiHidden/>
     <w:unhideWhenUsed/>
     <w:qFormat/>
-    <w:rsid w:val="00272F5D"/>
+    <w:rsid w:val="009C2A3C"/>
     <w:pPr>
-      <w:spacing w:before="240" w:after="60"/>
+      <w:keepNext/>
+      <w:keepLines/>
+      <w:spacing w:before="200" w:after="0"/>
       <w:outlineLvl w:val="4"/>
     </w:pPr>
     <w:rPr>
-      <w:b/>
-      <w:bCs/>
-      <w:i/>
-      <w:iCs/>
-      <w:sz w:val="26"/>
-      <w:szCs w:val="26"/>
+      <w:rFonts w:asciiTheme="majorHAnsi" w:eastAsiaTheme="majorEastAsia" w:hAnsiTheme="majorHAnsi" w:cstheme="majorBidi"/>
+      <w:color w:val="000000"/>
+      <w:sz w:val="22"/>
     </w:rPr>
   </w:style>
   <w:style w:type="paragraph" w:styleId="6">
@@ -2632,16 +2929,18 @@
     <w:semiHidden/>
     <w:unhideWhenUsed/>
     <w:qFormat/>
-    <w:rsid w:val="00272F5D"/>
+    <w:rsid w:val="009C2A3C"/>
     <w:pPr>
-      <w:spacing w:before="240" w:after="60"/>
+      <w:keepNext/>
+      <w:keepLines/>
+      <w:spacing w:before="200" w:after="0"/>
       <w:outlineLvl w:val="5"/>
     </w:pPr>
     <w:rPr>
-      <w:b/>
-      <w:bCs/>
+      <w:rFonts w:asciiTheme="majorHAnsi" w:eastAsiaTheme="majorEastAsia" w:hAnsiTheme="majorHAnsi" w:cstheme="majorBidi"/>
+      <w:iCs/>
+      <w:color w:val="5B9BD5" w:themeColor="accent1"/>
       <w:sz w:val="22"/>
-      <w:szCs w:val="22"/>
     </w:rPr>
   </w:style>
   <w:style w:type="paragraph" w:styleId="7">
@@ -2653,11 +2952,20 @@
     <w:semiHidden/>
     <w:unhideWhenUsed/>
     <w:qFormat/>
-    <w:rsid w:val="00272F5D"/>
+    <w:rsid w:val="009C2A3C"/>
     <w:pPr>
-      <w:spacing w:before="240" w:after="60"/>
+      <w:keepNext/>
+      <w:keepLines/>
+      <w:spacing w:before="200" w:after="0"/>
       <w:outlineLvl w:val="6"/>
     </w:pPr>
+    <w:rPr>
+      <w:rFonts w:asciiTheme="majorHAnsi" w:eastAsiaTheme="majorEastAsia" w:hAnsiTheme="majorHAnsi" w:cstheme="majorBidi"/>
+      <w:i/>
+      <w:iCs/>
+      <w:color w:val="000000"/>
+      <w:sz w:val="22"/>
+    </w:rPr>
   </w:style>
   <w:style w:type="paragraph" w:styleId="8">
     <w:name w:val="heading 8"/>
@@ -2668,14 +2976,18 @@
     <w:semiHidden/>
     <w:unhideWhenUsed/>
     <w:qFormat/>
-    <w:rsid w:val="00272F5D"/>
+    <w:rsid w:val="009C2A3C"/>
     <w:pPr>
-      <w:spacing w:before="240" w:after="60"/>
+      <w:keepNext/>
+      <w:keepLines/>
+      <w:spacing w:before="200" w:after="0"/>
       <w:outlineLvl w:val="7"/>
     </w:pPr>
     <w:rPr>
-      <w:i/>
-      <w:iCs/>
+      <w:rFonts w:asciiTheme="majorHAnsi" w:eastAsiaTheme="majorEastAsia" w:hAnsiTheme="majorHAnsi" w:cstheme="majorBidi"/>
+      <w:color w:val="000000"/>
+      <w:sz w:val="20"/>
+      <w:szCs w:val="20"/>
     </w:rPr>
   </w:style>
   <w:style w:type="paragraph" w:styleId="9">
@@ -2687,15 +2999,20 @@
     <w:semiHidden/>
     <w:unhideWhenUsed/>
     <w:qFormat/>
-    <w:rsid w:val="00272F5D"/>
+    <w:rsid w:val="009C2A3C"/>
     <w:pPr>
-      <w:spacing w:before="240" w:after="60"/>
+      <w:keepNext/>
+      <w:keepLines/>
+      <w:spacing w:before="200" w:after="0"/>
       <w:outlineLvl w:val="8"/>
     </w:pPr>
     <w:rPr>
-      <w:rFonts w:asciiTheme="majorHAnsi" w:eastAsiaTheme="majorEastAsia" w:hAnsiTheme="majorHAnsi"/>
-      <w:sz w:val="22"/>
-      <w:szCs w:val="22"/>
+      <w:rFonts w:asciiTheme="majorHAnsi" w:eastAsiaTheme="majorEastAsia" w:hAnsiTheme="majorHAnsi" w:cstheme="majorBidi"/>
+      <w:i/>
+      <w:iCs/>
+      <w:color w:val="000000"/>
+      <w:sz w:val="20"/>
+      <w:szCs w:val="20"/>
     </w:rPr>
   </w:style>
   <w:style w:type="character" w:default="1" w:styleId="a0">
@@ -2730,25 +3047,29 @@
     <w:basedOn w:val="a"/>
     <w:uiPriority w:val="34"/>
     <w:qFormat/>
-    <w:rsid w:val="00272F5D"/>
+    <w:rsid w:val="009C2A3C"/>
     <w:pPr>
-      <w:ind w:left="720"/>
+      <w:spacing w:line="240" w:lineRule="auto"/>
+      <w:ind w:left="720" w:hanging="288"/>
       <w:contextualSpacing/>
     </w:pPr>
+    <w:rPr>
+      <w:color w:val="44546A" w:themeColor="text2"/>
+    </w:rPr>
   </w:style>
   <w:style w:type="character" w:customStyle="1" w:styleId="10">
     <w:name w:val="כותרת 1 תו"/>
     <w:basedOn w:val="a0"/>
     <w:link w:val="1"/>
     <w:uiPriority w:val="9"/>
-    <w:rsid w:val="00272F5D"/>
-    <w:rPr>
-      <w:rFonts w:asciiTheme="majorHAnsi" w:eastAsiaTheme="majorEastAsia" w:hAnsiTheme="majorHAnsi"/>
-      <w:b/>
+    <w:rsid w:val="009C2A3C"/>
+    <w:rPr>
+      <w:rFonts w:asciiTheme="majorHAnsi" w:eastAsiaTheme="majorEastAsia" w:hAnsiTheme="majorHAnsi" w:cstheme="majorBidi"/>
       <w:bCs/>
-      <w:kern w:val="32"/>
+      <w:color w:val="5B9BD5" w:themeColor="accent1"/>
+      <w:spacing w:val="20"/>
       <w:sz w:val="32"/>
-      <w:szCs w:val="32"/>
+      <w:szCs w:val="28"/>
     </w:rPr>
   </w:style>
   <w:style w:type="character" w:customStyle="1" w:styleId="20">
@@ -2756,15 +3077,14 @@
     <w:basedOn w:val="a0"/>
     <w:link w:val="2"/>
     <w:uiPriority w:val="9"/>
-    <w:rsid w:val="00272F5D"/>
-    <w:rPr>
-      <w:rFonts w:asciiTheme="majorHAnsi" w:eastAsiaTheme="majorEastAsia" w:hAnsiTheme="majorHAnsi"/>
+    <w:rsid w:val="009C2A3C"/>
+    <w:rPr>
+      <w:rFonts w:eastAsiaTheme="majorEastAsia" w:cstheme="majorBidi"/>
       <w:b/>
       <w:bCs/>
-      <w:i/>
-      <w:iCs/>
+      <w:color w:val="5B9BD5" w:themeColor="accent1"/>
       <w:sz w:val="28"/>
-      <w:szCs w:val="28"/>
+      <w:szCs w:val="26"/>
     </w:rPr>
   </w:style>
   <w:style w:type="character" w:customStyle="1" w:styleId="30">
@@ -2772,13 +3092,13 @@
     <w:basedOn w:val="a0"/>
     <w:link w:val="3"/>
     <w:uiPriority w:val="9"/>
-    <w:rsid w:val="00272F5D"/>
-    <w:rPr>
-      <w:rFonts w:asciiTheme="majorHAnsi" w:eastAsiaTheme="majorEastAsia" w:hAnsiTheme="majorHAnsi"/>
-      <w:b/>
+    <w:rsid w:val="009C2A3C"/>
+    <w:rPr>
+      <w:rFonts w:asciiTheme="majorHAnsi" w:eastAsiaTheme="majorEastAsia" w:hAnsiTheme="majorHAnsi" w:cstheme="majorBidi"/>
       <w:bCs/>
-      <w:sz w:val="26"/>
-      <w:szCs w:val="26"/>
+      <w:color w:val="44546A" w:themeColor="text2"/>
+      <w:spacing w:val="14"/>
+      <w:sz w:val="24"/>
     </w:rPr>
   </w:style>
   <w:style w:type="character" w:customStyle="1" w:styleId="40">
@@ -2786,12 +3106,15 @@
     <w:basedOn w:val="a0"/>
     <w:link w:val="4"/>
     <w:uiPriority w:val="9"/>
-    <w:rsid w:val="00272F5D"/>
-    <w:rPr>
+    <w:rsid w:val="009C2A3C"/>
+    <w:rPr>
+      <w:rFonts w:eastAsiaTheme="majorEastAsia" w:cstheme="majorBidi"/>
       <w:b/>
       <w:bCs/>
-      <w:sz w:val="28"/>
-      <w:szCs w:val="28"/>
+      <w:i/>
+      <w:iCs/>
+      <w:color w:val="000000"/>
+      <w:sz w:val="24"/>
     </w:rPr>
   </w:style>
   <w:style w:type="character" w:customStyle="1" w:styleId="50">
@@ -2800,14 +3123,10 @@
     <w:link w:val="5"/>
     <w:uiPriority w:val="9"/>
     <w:semiHidden/>
-    <w:rsid w:val="00272F5D"/>
-    <w:rPr>
-      <w:b/>
-      <w:bCs/>
-      <w:i/>
-      <w:iCs/>
-      <w:sz w:val="26"/>
-      <w:szCs w:val="26"/>
+    <w:rsid w:val="009C2A3C"/>
+    <w:rPr>
+      <w:rFonts w:asciiTheme="majorHAnsi" w:eastAsiaTheme="majorEastAsia" w:hAnsiTheme="majorHAnsi" w:cstheme="majorBidi"/>
+      <w:color w:val="000000"/>
     </w:rPr>
   </w:style>
   <w:style w:type="character" w:customStyle="1" w:styleId="60">
@@ -2816,10 +3135,11 @@
     <w:link w:val="6"/>
     <w:uiPriority w:val="9"/>
     <w:semiHidden/>
-    <w:rsid w:val="00272F5D"/>
-    <w:rPr>
-      <w:b/>
-      <w:bCs/>
+    <w:rsid w:val="009C2A3C"/>
+    <w:rPr>
+      <w:rFonts w:asciiTheme="majorHAnsi" w:eastAsiaTheme="majorEastAsia" w:hAnsiTheme="majorHAnsi" w:cstheme="majorBidi"/>
+      <w:iCs/>
+      <w:color w:val="5B9BD5" w:themeColor="accent1"/>
     </w:rPr>
   </w:style>
   <w:style w:type="character" w:customStyle="1" w:styleId="70">
@@ -2828,10 +3148,12 @@
     <w:link w:val="7"/>
     <w:uiPriority w:val="9"/>
     <w:semiHidden/>
-    <w:rsid w:val="00272F5D"/>
-    <w:rPr>
-      <w:sz w:val="24"/>
-      <w:szCs w:val="24"/>
+    <w:rsid w:val="009C2A3C"/>
+    <w:rPr>
+      <w:rFonts w:asciiTheme="majorHAnsi" w:eastAsiaTheme="majorEastAsia" w:hAnsiTheme="majorHAnsi" w:cstheme="majorBidi"/>
+      <w:i/>
+      <w:iCs/>
+      <w:color w:val="000000"/>
     </w:rPr>
   </w:style>
   <w:style w:type="character" w:customStyle="1" w:styleId="80">
@@ -2840,12 +3162,12 @@
     <w:link w:val="8"/>
     <w:uiPriority w:val="9"/>
     <w:semiHidden/>
-    <w:rsid w:val="00272F5D"/>
-    <w:rPr>
-      <w:i/>
-      <w:iCs/>
-      <w:sz w:val="24"/>
-      <w:szCs w:val="24"/>
+    <w:rsid w:val="009C2A3C"/>
+    <w:rPr>
+      <w:rFonts w:asciiTheme="majorHAnsi" w:eastAsiaTheme="majorEastAsia" w:hAnsiTheme="majorHAnsi" w:cstheme="majorBidi"/>
+      <w:color w:val="000000"/>
+      <w:sz w:val="20"/>
+      <w:szCs w:val="20"/>
     </w:rPr>
   </w:style>
   <w:style w:type="character" w:customStyle="1" w:styleId="90">
@@ -2854,9 +3176,14 @@
     <w:link w:val="9"/>
     <w:uiPriority w:val="9"/>
     <w:semiHidden/>
-    <w:rsid w:val="00272F5D"/>
-    <w:rPr>
-      <w:rFonts w:asciiTheme="majorHAnsi" w:eastAsiaTheme="majorEastAsia" w:hAnsiTheme="majorHAnsi"/>
+    <w:rsid w:val="009C2A3C"/>
+    <w:rPr>
+      <w:rFonts w:asciiTheme="majorHAnsi" w:eastAsiaTheme="majorEastAsia" w:hAnsiTheme="majorHAnsi" w:cstheme="majorBidi"/>
+      <w:i/>
+      <w:iCs/>
+      <w:color w:val="000000"/>
+      <w:sz w:val="20"/>
+      <w:szCs w:val="20"/>
     </w:rPr>
   </w:style>
   <w:style w:type="paragraph" w:styleId="a4">
@@ -2866,13 +3193,20 @@
     <w:uiPriority w:val="35"/>
     <w:semiHidden/>
     <w:unhideWhenUsed/>
-    <w:rsid w:val="00C260F3"/>
-    <w:rPr>
-      <w:b/>
+    <w:qFormat/>
+    <w:rsid w:val="009C2A3C"/>
+    <w:pPr>
+      <w:spacing w:line="240" w:lineRule="auto"/>
+    </w:pPr>
+    <w:rPr>
+      <w:rFonts w:asciiTheme="majorHAnsi" w:eastAsiaTheme="minorEastAsia" w:hAnsiTheme="majorHAnsi"/>
       <w:bCs/>
-      <w:color w:val="2E74B5" w:themeColor="accent1" w:themeShade="BF"/>
-      <w:sz w:val="16"/>
-      <w:szCs w:val="16"/>
+      <w:smallCaps/>
+      <w:color w:val="44546A" w:themeColor="text2"/>
+      <w:spacing w:val="6"/>
+      <w:sz w:val="22"/>
+      <w:szCs w:val="18"/>
+      <w:lang w:bidi="hi-IN"/>
     </w:rPr>
   </w:style>
   <w:style w:type="paragraph" w:styleId="a5">
@@ -2882,19 +3216,18 @@
     <w:link w:val="a6"/>
     <w:uiPriority w:val="10"/>
     <w:qFormat/>
-    <w:rsid w:val="00272F5D"/>
+    <w:rsid w:val="009C2A3C"/>
     <w:pPr>
-      <w:spacing w:before="240" w:after="60"/>
-      <w:jc w:val="right"/>
-      <w:outlineLvl w:val="0"/>
+      <w:spacing w:after="120" w:line="240" w:lineRule="auto"/>
+      <w:contextualSpacing/>
     </w:pPr>
     <w:rPr>
-      <w:rFonts w:asciiTheme="majorHAnsi" w:eastAsiaTheme="majorEastAsia" w:hAnsiTheme="majorHAnsi"/>
-      <w:b/>
-      <w:bCs/>
+      <w:rFonts w:asciiTheme="majorHAnsi" w:eastAsiaTheme="majorEastAsia" w:hAnsiTheme="majorHAnsi" w:cstheme="majorBidi"/>
+      <w:color w:val="44546A" w:themeColor="text2"/>
+      <w:spacing w:val="30"/>
       <w:kern w:val="28"/>
-      <w:sz w:val="32"/>
-      <w:szCs w:val="32"/>
+      <w:sz w:val="96"/>
+      <w:szCs w:val="52"/>
     </w:rPr>
   </w:style>
   <w:style w:type="character" w:customStyle="1" w:styleId="a6">
@@ -2902,14 +3235,14 @@
     <w:basedOn w:val="a0"/>
     <w:link w:val="a5"/>
     <w:uiPriority w:val="10"/>
-    <w:rsid w:val="00272F5D"/>
-    <w:rPr>
-      <w:rFonts w:asciiTheme="majorHAnsi" w:eastAsiaTheme="majorEastAsia" w:hAnsiTheme="majorHAnsi"/>
-      <w:b/>
-      <w:bCs/>
+    <w:rsid w:val="009C2A3C"/>
+    <w:rPr>
+      <w:rFonts w:asciiTheme="majorHAnsi" w:eastAsiaTheme="majorEastAsia" w:hAnsiTheme="majorHAnsi" w:cstheme="majorBidi"/>
+      <w:color w:val="44546A" w:themeColor="text2"/>
+      <w:spacing w:val="30"/>
       <w:kern w:val="28"/>
-      <w:sz w:val="32"/>
-      <w:szCs w:val="32"/>
+      <w:sz w:val="96"/>
+      <w:szCs w:val="52"/>
     </w:rPr>
   </w:style>
   <w:style w:type="paragraph" w:styleId="a7">
@@ -2919,14 +3252,19 @@
     <w:link w:val="a8"/>
     <w:uiPriority w:val="11"/>
     <w:qFormat/>
-    <w:rsid w:val="00272F5D"/>
+    <w:rsid w:val="009C2A3C"/>
     <w:pPr>
-      <w:spacing w:after="60"/>
-      <w:jc w:val="right"/>
-      <w:outlineLvl w:val="1"/>
+      <w:numPr>
+        <w:ilvl w:val="1"/>
+      </w:numPr>
     </w:pPr>
     <w:rPr>
-      <w:rFonts w:asciiTheme="majorHAnsi" w:eastAsiaTheme="majorEastAsia" w:hAnsiTheme="majorHAnsi"/>
+      <w:rFonts w:eastAsiaTheme="majorEastAsia" w:cstheme="majorBidi"/>
+      <w:iCs/>
+      <w:color w:val="44546A" w:themeColor="text2"/>
+      <w:sz w:val="40"/>
+      <w:szCs w:val="24"/>
+      <w:lang w:bidi="hi-IN"/>
     </w:rPr>
   </w:style>
   <w:style w:type="character" w:customStyle="1" w:styleId="a8">
@@ -2934,11 +3272,14 @@
     <w:basedOn w:val="a0"/>
     <w:link w:val="a7"/>
     <w:uiPriority w:val="11"/>
-    <w:rsid w:val="00272F5D"/>
-    <w:rPr>
-      <w:rFonts w:asciiTheme="majorHAnsi" w:eastAsiaTheme="majorEastAsia" w:hAnsiTheme="majorHAnsi"/>
-      <w:sz w:val="24"/>
+    <w:rsid w:val="009C2A3C"/>
+    <w:rPr>
+      <w:rFonts w:eastAsiaTheme="majorEastAsia" w:cstheme="majorBidi"/>
+      <w:iCs/>
+      <w:color w:val="44546A" w:themeColor="text2"/>
+      <w:sz w:val="40"/>
       <w:szCs w:val="24"/>
+      <w:lang w:bidi="hi-IN"/>
     </w:rPr>
   </w:style>
   <w:style w:type="character" w:styleId="a9">
@@ -2946,10 +3287,12 @@
     <w:basedOn w:val="a0"/>
     <w:uiPriority w:val="22"/>
     <w:qFormat/>
-    <w:rsid w:val="00272F5D"/>
-    <w:rPr>
-      <w:b/>
+    <w:rsid w:val="009C2A3C"/>
+    <w:rPr>
+      <w:b w:val="0"/>
       <w:bCs/>
+      <w:i/>
+      <w:color w:val="44546A" w:themeColor="text2"/>
     </w:rPr>
   </w:style>
   <w:style w:type="character" w:styleId="aa">
@@ -2957,9 +3300,8 @@
     <w:basedOn w:val="a0"/>
     <w:uiPriority w:val="20"/>
     <w:qFormat/>
-    <w:rsid w:val="00272F5D"/>
-    <w:rPr>
-      <w:rFonts w:asciiTheme="minorHAnsi" w:hAnsiTheme="minorHAnsi"/>
+    <w:rsid w:val="009C2A3C"/>
+    <w:rPr>
       <w:b/>
       <w:i/>
       <w:iCs/>
@@ -2967,140 +3309,180 @@
   </w:style>
   <w:style w:type="paragraph" w:styleId="ab">
     <w:name w:val="No Spacing"/>
-    <w:basedOn w:val="a"/>
+    <w:link w:val="ac"/>
     <w:uiPriority w:val="1"/>
     <w:qFormat/>
-    <w:rsid w:val="00272F5D"/>
-    <w:rPr>
-      <w:szCs w:val="32"/>
-    </w:rPr>
-  </w:style>
-  <w:style w:type="paragraph" w:styleId="ac">
+    <w:rsid w:val="009C2A3C"/>
+    <w:pPr>
+      <w:spacing w:after="0" w:line="240" w:lineRule="auto"/>
+    </w:pPr>
+  </w:style>
+  <w:style w:type="paragraph" w:styleId="ad">
     <w:name w:val="Quote"/>
     <w:basedOn w:val="a"/>
     <w:next w:val="a"/>
+    <w:link w:val="ae"/>
+    <w:uiPriority w:val="29"/>
+    <w:qFormat/>
+    <w:rsid w:val="009C2A3C"/>
+    <w:pPr>
+      <w:spacing w:after="0" w:line="360" w:lineRule="auto"/>
+      <w:jc w:val="center"/>
+    </w:pPr>
+    <w:rPr>
+      <w:rFonts w:eastAsiaTheme="minorEastAsia"/>
+      <w:b/>
+      <w:i/>
+      <w:iCs/>
+      <w:color w:val="5B9BD5" w:themeColor="accent1"/>
+      <w:sz w:val="26"/>
+      <w:lang w:bidi="hi-IN"/>
+    </w:rPr>
+  </w:style>
+  <w:style w:type="character" w:customStyle="1" w:styleId="ae">
+    <w:name w:val="ציטוט תו"/>
+    <w:basedOn w:val="a0"/>
     <w:link w:val="ad"/>
     <w:uiPriority w:val="29"/>
-    <w:qFormat/>
-    <w:rsid w:val="00272F5D"/>
-    <w:rPr>
+    <w:rsid w:val="009C2A3C"/>
+    <w:rPr>
+      <w:rFonts w:eastAsiaTheme="minorEastAsia"/>
+      <w:b/>
       <w:i/>
-    </w:rPr>
-  </w:style>
-  <w:style w:type="character" w:customStyle="1" w:styleId="ad">
-    <w:name w:val="ציטוט תו"/>
-    <w:basedOn w:val="a0"/>
-    <w:link w:val="ac"/>
-    <w:uiPriority w:val="29"/>
-    <w:rsid w:val="00272F5D"/>
-    <w:rPr>
-      <w:i/>
-      <w:sz w:val="24"/>
-      <w:szCs w:val="24"/>
-    </w:rPr>
-  </w:style>
-  <w:style w:type="paragraph" w:styleId="ae">
+      <w:iCs/>
+      <w:color w:val="5B9BD5" w:themeColor="accent1"/>
+      <w:sz w:val="26"/>
+      <w:lang w:bidi="hi-IN"/>
+    </w:rPr>
+  </w:style>
+  <w:style w:type="paragraph" w:styleId="af">
     <w:name w:val="Intense Quote"/>
     <w:basedOn w:val="a"/>
     <w:next w:val="a"/>
+    <w:link w:val="af0"/>
+    <w:uiPriority w:val="30"/>
+    <w:qFormat/>
+    <w:rsid w:val="009C2A3C"/>
+    <w:pPr>
+      <w:pBdr>
+        <w:top w:val="single" w:sz="36" w:space="8" w:color="5B9BD5" w:themeColor="accent1"/>
+        <w:left w:val="single" w:sz="36" w:space="8" w:color="5B9BD5" w:themeColor="accent1"/>
+        <w:bottom w:val="single" w:sz="36" w:space="8" w:color="5B9BD5" w:themeColor="accent1"/>
+        <w:right w:val="single" w:sz="36" w:space="8" w:color="5B9BD5" w:themeColor="accent1"/>
+      </w:pBdr>
+      <w:shd w:val="clear" w:color="auto" w:fill="5B9BD5" w:themeFill="accent1"/>
+      <w:spacing w:before="200" w:after="200" w:line="360" w:lineRule="auto"/>
+      <w:ind w:left="259" w:right="259"/>
+      <w:jc w:val="center"/>
+    </w:pPr>
+    <w:rPr>
+      <w:rFonts w:asciiTheme="majorHAnsi" w:eastAsiaTheme="minorEastAsia" w:hAnsiTheme="majorHAnsi"/>
+      <w:bCs/>
+      <w:iCs/>
+      <w:color w:val="FFFFFF" w:themeColor="background1"/>
+      <w:sz w:val="28"/>
+      <w:lang w:bidi="hi-IN"/>
+    </w:rPr>
+  </w:style>
+  <w:style w:type="character" w:customStyle="1" w:styleId="af0">
+    <w:name w:val="ציטוט חזק תו"/>
+    <w:basedOn w:val="a0"/>
     <w:link w:val="af"/>
     <w:uiPriority w:val="30"/>
-    <w:qFormat/>
-    <w:rsid w:val="00272F5D"/>
-    <w:pPr>
-      <w:ind w:left="720" w:right="720"/>
-    </w:pPr>
-    <w:rPr>
-      <w:b/>
+    <w:rsid w:val="009C2A3C"/>
+    <w:rPr>
+      <w:rFonts w:asciiTheme="majorHAnsi" w:eastAsiaTheme="minorEastAsia" w:hAnsiTheme="majorHAnsi"/>
+      <w:bCs/>
+      <w:iCs/>
+      <w:color w:val="FFFFFF" w:themeColor="background1"/>
+      <w:sz w:val="28"/>
+      <w:shd w:val="clear" w:color="auto" w:fill="5B9BD5" w:themeFill="accent1"/>
+      <w:lang w:bidi="hi-IN"/>
+    </w:rPr>
+  </w:style>
+  <w:style w:type="character" w:styleId="af1">
+    <w:name w:val="Subtle Emphasis"/>
+    <w:basedOn w:val="a0"/>
+    <w:uiPriority w:val="19"/>
+    <w:qFormat/>
+    <w:rsid w:val="009C2A3C"/>
+    <w:rPr>
       <w:i/>
-      <w:szCs w:val="22"/>
-    </w:rPr>
-  </w:style>
-  <w:style w:type="character" w:customStyle="1" w:styleId="af">
-    <w:name w:val="ציטוט חזק תו"/>
-    <w:basedOn w:val="a0"/>
-    <w:link w:val="ae"/>
-    <w:uiPriority w:val="30"/>
-    <w:rsid w:val="00272F5D"/>
-    <w:rPr>
-      <w:b/>
-      <w:i/>
-      <w:sz w:val="24"/>
-    </w:rPr>
-  </w:style>
-  <w:style w:type="character" w:styleId="af0">
-    <w:name w:val="Subtle Emphasis"/>
-    <w:uiPriority w:val="19"/>
-    <w:qFormat/>
-    <w:rsid w:val="00272F5D"/>
-    <w:rPr>
-      <w:i/>
-      <w:color w:val="5A5A5A" w:themeColor="text1" w:themeTint="A5"/>
-    </w:rPr>
-  </w:style>
-  <w:style w:type="character" w:styleId="af1">
+      <w:iCs/>
+      <w:color w:val="000000"/>
+    </w:rPr>
+  </w:style>
+  <w:style w:type="character" w:styleId="af2">
     <w:name w:val="Intense Emphasis"/>
     <w:basedOn w:val="a0"/>
     <w:uiPriority w:val="21"/>
     <w:qFormat/>
-    <w:rsid w:val="00272F5D"/>
+    <w:rsid w:val="009C2A3C"/>
     <w:rPr>
       <w:b/>
+      <w:bCs/>
       <w:i/>
-      <w:sz w:val="24"/>
-      <w:szCs w:val="24"/>
-      <w:u w:val="single"/>
-    </w:rPr>
-  </w:style>
-  <w:style w:type="character" w:styleId="af2">
+      <w:iCs/>
+      <w:color w:val="5B9BD5" w:themeColor="accent1"/>
+    </w:rPr>
+  </w:style>
+  <w:style w:type="character" w:styleId="af3">
     <w:name w:val="Subtle Reference"/>
     <w:basedOn w:val="a0"/>
     <w:uiPriority w:val="31"/>
     <w:qFormat/>
-    <w:rsid w:val="00272F5D"/>
-    <w:rPr>
-      <w:sz w:val="24"/>
-      <w:szCs w:val="24"/>
+    <w:rsid w:val="009C2A3C"/>
+    <w:rPr>
+      <w:smallCaps/>
+      <w:color w:val="000000"/>
       <w:u w:val="single"/>
     </w:rPr>
   </w:style>
-  <w:style w:type="character" w:styleId="af3">
+  <w:style w:type="character" w:styleId="af4">
     <w:name w:val="Intense Reference"/>
     <w:basedOn w:val="a0"/>
     <w:uiPriority w:val="32"/>
     <w:qFormat/>
-    <w:rsid w:val="00272F5D"/>
-    <w:rPr>
-      <w:b/>
-      <w:sz w:val="24"/>
+    <w:rsid w:val="009C2A3C"/>
+    <w:rPr>
+      <w:b w:val="0"/>
+      <w:bCs/>
+      <w:smallCaps/>
+      <w:color w:val="5B9BD5" w:themeColor="accent1"/>
+      <w:spacing w:val="5"/>
       <w:u w:val="single"/>
     </w:rPr>
   </w:style>
-  <w:style w:type="character" w:styleId="af4">
+  <w:style w:type="character" w:styleId="af5">
     <w:name w:val="Book Title"/>
     <w:basedOn w:val="a0"/>
     <w:uiPriority w:val="33"/>
     <w:qFormat/>
-    <w:rsid w:val="00272F5D"/>
-    <w:rPr>
-      <w:rFonts w:asciiTheme="majorHAnsi" w:eastAsiaTheme="majorEastAsia" w:hAnsiTheme="majorHAnsi"/>
+    <w:rsid w:val="009C2A3C"/>
+    <w:rPr>
       <w:b/>
-      <w:i/>
-      <w:sz w:val="24"/>
-      <w:szCs w:val="24"/>
-    </w:rPr>
-  </w:style>
-  <w:style w:type="paragraph" w:styleId="af5">
+      <w:bCs/>
+      <w:caps/>
+      <w:smallCaps w:val="0"/>
+      <w:color w:val="44546A" w:themeColor="text2"/>
+      <w:spacing w:val="10"/>
+    </w:rPr>
+  </w:style>
+  <w:style w:type="paragraph" w:styleId="af6">
     <w:name w:val="TOC Heading"/>
     <w:basedOn w:val="1"/>
     <w:next w:val="a"/>
     <w:uiPriority w:val="39"/>
     <w:unhideWhenUsed/>
     <w:qFormat/>
-    <w:rsid w:val="00272F5D"/>
+    <w:rsid w:val="009C2A3C"/>
     <w:pPr>
+      <w:spacing w:before="480" w:line="264" w:lineRule="auto"/>
       <w:outlineLvl w:val="9"/>
     </w:pPr>
+    <w:rPr>
+      <w:b/>
+    </w:rPr>
   </w:style>
   <w:style w:type="paragraph" w:styleId="TOC1">
     <w:name w:val="toc 1"/>
@@ -3150,6 +3532,1020 @@
       <w:color w:val="0563C1" w:themeColor="hyperlink"/>
       <w:u w:val="single"/>
     </w:rPr>
+  </w:style>
+  <w:style w:type="paragraph" w:styleId="af7">
+    <w:name w:val="Balloon Text"/>
+    <w:basedOn w:val="a"/>
+    <w:link w:val="af8"/>
+    <w:uiPriority w:val="99"/>
+    <w:semiHidden/>
+    <w:unhideWhenUsed/>
+    <w:rsid w:val="008144C1"/>
+    <w:rPr>
+      <w:rFonts w:ascii="Tahoma" w:hAnsi="Tahoma" w:cs="Tahoma"/>
+      <w:sz w:val="16"/>
+      <w:szCs w:val="16"/>
+    </w:rPr>
+  </w:style>
+  <w:style w:type="character" w:customStyle="1" w:styleId="af8">
+    <w:name w:val="טקסט בלונים תו"/>
+    <w:basedOn w:val="a0"/>
+    <w:link w:val="af7"/>
+    <w:uiPriority w:val="99"/>
+    <w:semiHidden/>
+    <w:rsid w:val="008144C1"/>
+    <w:rPr>
+      <w:rFonts w:ascii="Tahoma" w:hAnsi="Tahoma" w:cs="Tahoma"/>
+      <w:sz w:val="16"/>
+      <w:szCs w:val="16"/>
+    </w:rPr>
+  </w:style>
+  <w:style w:type="table" w:styleId="af9">
+    <w:name w:val="Table Grid"/>
+    <w:basedOn w:val="a1"/>
+    <w:uiPriority w:val="39"/>
+    <w:rsid w:val="00264EFA"/>
+    <w:tblPr>
+      <w:tblInd w:w="0" w:type="dxa"/>
+      <w:tblBorders>
+        <w:top w:val="single" w:sz="4" w:space="0" w:color="auto"/>
+        <w:left w:val="single" w:sz="4" w:space="0" w:color="auto"/>
+        <w:bottom w:val="single" w:sz="4" w:space="0" w:color="auto"/>
+        <w:right w:val="single" w:sz="4" w:space="0" w:color="auto"/>
+        <w:insideH w:val="single" w:sz="4" w:space="0" w:color="auto"/>
+        <w:insideV w:val="single" w:sz="4" w:space="0" w:color="auto"/>
+      </w:tblBorders>
+      <w:tblCellMar>
+        <w:top w:w="0" w:type="dxa"/>
+        <w:left w:w="108" w:type="dxa"/>
+        <w:bottom w:w="0" w:type="dxa"/>
+        <w:right w:w="108" w:type="dxa"/>
+      </w:tblCellMar>
+    </w:tblPr>
+  </w:style>
+  <w:style w:type="character" w:customStyle="1" w:styleId="ac">
+    <w:name w:val="ללא מרווח תו"/>
+    <w:basedOn w:val="a0"/>
+    <w:link w:val="ab"/>
+    <w:uiPriority w:val="1"/>
+    <w:rsid w:val="009C2A3C"/>
+  </w:style>
+</w:styles>
+</file>
+
+<file path=word/stylesWithEffects.xml><?xml version="1.0" encoding="utf-8"?>
+<w:styles xmlns:wpc="http://schemas.microsoft.com/office/word/2010/wordprocessingCanvas" xmlns:mc="http://schemas.openxmlformats.org/markup-compatibility/2006" xmlns:o="urn:schemas-microsoft-com:office:office" xmlns:r="http://schemas.openxmlformats.org/officeDocument/2006/relationships" xmlns:m="http://schemas.openxmlformats.org/officeDocument/2006/math" xmlns:v="urn:schemas-microsoft-com:vml" xmlns:wp14="http://schemas.microsoft.com/office/word/2010/wordprocessingDrawing" xmlns:wp="http://schemas.openxmlformats.org/drawingml/2006/wordprocessingDrawing" xmlns:w10="urn:schemas-microsoft-com:office:word" xmlns:w="http://schemas.openxmlformats.org/wordprocessingml/2006/main" xmlns:w14="http://schemas.microsoft.com/office/word/2010/wordml" xmlns:wpg="http://schemas.microsoft.com/office/word/2010/wordprocessingGroup" xmlns:wpi="http://schemas.microsoft.com/office/word/2010/wordprocessingInk" xmlns:wne="http://schemas.microsoft.com/office/word/2006/wordml" xmlns:wps="http://schemas.microsoft.com/office/word/2010/wordprocessingShape" mc:Ignorable="w14 wp14">
+  <w:docDefaults>
+    <w:rPrDefault>
+      <w:rPr>
+        <w:rFonts w:asciiTheme="minorHAnsi" w:eastAsiaTheme="minorHAnsi" w:hAnsiTheme="minorHAnsi" w:cstheme="minorBidi"/>
+        <w:sz w:val="22"/>
+        <w:szCs w:val="22"/>
+        <w:lang w:val="en-US" w:eastAsia="en-US" w:bidi="he-IL"/>
+      </w:rPr>
+    </w:rPrDefault>
+    <w:pPrDefault>
+      <w:pPr>
+        <w:spacing w:after="200" w:line="276" w:lineRule="auto"/>
+      </w:pPr>
+    </w:pPrDefault>
+  </w:docDefaults>
+  <w:latentStyles w:defLockedState="0" w:defUIPriority="99" w:defSemiHidden="1" w:defUnhideWhenUsed="1" w:defQFormat="0" w:count="267">
+    <w:lsdException w:name="Normal" w:semiHidden="0" w:uiPriority="0" w:unhideWhenUsed="0" w:qFormat="1"/>
+    <w:lsdException w:name="heading 1" w:semiHidden="0" w:uiPriority="9" w:unhideWhenUsed="0" w:qFormat="1"/>
+    <w:lsdException w:name="heading 2" w:uiPriority="9" w:qFormat="1"/>
+    <w:lsdException w:name="heading 3" w:uiPriority="9" w:qFormat="1"/>
+    <w:lsdException w:name="heading 4" w:uiPriority="9" w:qFormat="1"/>
+    <w:lsdException w:name="heading 5" w:uiPriority="9" w:qFormat="1"/>
+    <w:lsdException w:name="heading 6" w:uiPriority="9" w:qFormat="1"/>
+    <w:lsdException w:name="heading 7" w:uiPriority="9" w:qFormat="1"/>
+    <w:lsdException w:name="heading 8" w:uiPriority="9" w:qFormat="1"/>
+    <w:lsdException w:name="heading 9" w:uiPriority="9" w:qFormat="1"/>
+    <w:lsdException w:name="toc 1" w:uiPriority="39"/>
+    <w:lsdException w:name="toc 2" w:uiPriority="39"/>
+    <w:lsdException w:name="toc 3" w:uiPriority="39"/>
+    <w:lsdException w:name="toc 4" w:uiPriority="39"/>
+    <w:lsdException w:name="toc 5" w:uiPriority="39"/>
+    <w:lsdException w:name="toc 6" w:uiPriority="39"/>
+    <w:lsdException w:name="toc 7" w:uiPriority="39"/>
+    <w:lsdException w:name="toc 8" w:uiPriority="39"/>
+    <w:lsdException w:name="toc 9" w:uiPriority="39"/>
+    <w:lsdException w:name="caption" w:uiPriority="35" w:qFormat="1"/>
+    <w:lsdException w:name="Title" w:semiHidden="0" w:uiPriority="10" w:unhideWhenUsed="0" w:qFormat="1"/>
+    <w:lsdException w:name="Default Paragraph Font" w:uiPriority="1"/>
+    <w:lsdException w:name="Subtitle" w:semiHidden="0" w:uiPriority="11" w:unhideWhenUsed="0" w:qFormat="1"/>
+    <w:lsdException w:name="Strong" w:semiHidden="0" w:uiPriority="22" w:unhideWhenUsed="0" w:qFormat="1"/>
+    <w:lsdException w:name="Emphasis" w:semiHidden="0" w:uiPriority="20" w:unhideWhenUsed="0" w:qFormat="1"/>
+    <w:lsdException w:name="Table Grid" w:semiHidden="0" w:uiPriority="39" w:unhideWhenUsed="0"/>
+    <w:lsdException w:name="Placeholder Text" w:unhideWhenUsed="0"/>
+    <w:lsdException w:name="No Spacing" w:semiHidden="0" w:uiPriority="1" w:unhideWhenUsed="0" w:qFormat="1"/>
+    <w:lsdException w:name="Light Shading" w:semiHidden="0" w:uiPriority="60" w:unhideWhenUsed="0"/>
+    <w:lsdException w:name="Light List" w:semiHidden="0" w:uiPriority="61" w:unhideWhenUsed="0"/>
+    <w:lsdException w:name="Light Grid" w:semiHidden="0" w:uiPriority="62" w:unhideWhenUsed="0"/>
+    <w:lsdException w:name="Medium Shading 1" w:semiHidden="0" w:uiPriority="63" w:unhideWhenUsed="0"/>
+    <w:lsdException w:name="Medium Shading 2" w:semiHidden="0" w:uiPriority="64" w:unhideWhenUsed="0"/>
+    <w:lsdException w:name="Medium List 1" w:semiHidden="0" w:uiPriority="65" w:unhideWhenUsed="0"/>
+    <w:lsdException w:name="Medium List 2" w:semiHidden="0" w:uiPriority="66" w:unhideWhenUsed="0"/>
+    <w:lsdException w:name="Medium Grid 1" w:semiHidden="0" w:uiPriority="67" w:unhideWhenUsed="0"/>
+    <w:lsdException w:name="Medium Grid 2" w:semiHidden="0" w:uiPriority="68" w:unhideWhenUsed="0"/>
+    <w:lsdException w:name="Medium Grid 3" w:semiHidden="0" w:uiPriority="69" w:unhideWhenUsed="0"/>
+    <w:lsdException w:name="Dark List" w:semiHidden="0" w:uiPriority="70" w:unhideWhenUsed="0"/>
+    <w:lsdException w:name="Colorful Shading" w:semiHidden="0" w:uiPriority="71" w:unhideWhenUsed="0"/>
+    <w:lsdException w:name="Colorful List" w:semiHidden="0" w:uiPriority="72" w:unhideWhenUsed="0"/>
+    <w:lsdException w:name="Colorful Grid" w:semiHidden="0" w:uiPriority="73" w:unhideWhenUsed="0"/>
+    <w:lsdException w:name="Light Shading Accent 1" w:semiHidden="0" w:uiPriority="60" w:unhideWhenUsed="0"/>
+    <w:lsdException w:name="Light List Accent 1" w:semiHidden="0" w:uiPriority="61" w:unhideWhenUsed="0"/>
+    <w:lsdException w:name="Light Grid Accent 1" w:semiHidden="0" w:uiPriority="62" w:unhideWhenUsed="0"/>
+    <w:lsdException w:name="Medium Shading 1 Accent 1" w:semiHidden="0" w:uiPriority="63" w:unhideWhenUsed="0"/>
+    <w:lsdException w:name="Medium Shading 2 Accent 1" w:semiHidden="0" w:uiPriority="64" w:unhideWhenUsed="0"/>
+    <w:lsdException w:name="Medium List 1 Accent 1" w:semiHidden="0" w:uiPriority="65" w:unhideWhenUsed="0"/>
+    <w:lsdException w:name="Revision" w:unhideWhenUsed="0"/>
+    <w:lsdException w:name="List Paragraph" w:semiHidden="0" w:uiPriority="34" w:unhideWhenUsed="0" w:qFormat="1"/>
+    <w:lsdException w:name="Quote" w:semiHidden="0" w:uiPriority="29" w:unhideWhenUsed="0" w:qFormat="1"/>
+    <w:lsdException w:name="Intense Quote" w:semiHidden="0" w:uiPriority="30" w:unhideWhenUsed="0" w:qFormat="1"/>
+    <w:lsdException w:name="Medium List 2 Accent 1" w:semiHidden="0" w:uiPriority="66" w:unhideWhenUsed="0"/>
+    <w:lsdException w:name="Medium Grid 1 Accent 1" w:semiHidden="0" w:uiPriority="67" w:unhideWhenUsed="0"/>
+    <w:lsdException w:name="Medium Grid 2 Accent 1" w:semiHidden="0" w:uiPriority="68" w:unhideWhenUsed="0"/>
+    <w:lsdException w:name="Medium Grid 3 Accent 1" w:semiHidden="0" w:uiPriority="69" w:unhideWhenUsed="0"/>
+    <w:lsdException w:name="Dark List Accent 1" w:semiHidden="0" w:uiPriority="70" w:unhideWhenUsed="0"/>
+    <w:lsdException w:name="Colorful Shading Accent 1" w:semiHidden="0" w:uiPriority="71" w:unhideWhenUsed="0"/>
+    <w:lsdException w:name="Colorful List Accent 1" w:semiHidden="0" w:uiPriority="72" w:unhideWhenUsed="0"/>
+    <w:lsdException w:name="Colorful Grid Accent 1" w:semiHidden="0" w:uiPriority="73" w:unhideWhenUsed="0"/>
+    <w:lsdException w:name="Light Shading Accent 2" w:semiHidden="0" w:uiPriority="60" w:unhideWhenUsed="0"/>
+    <w:lsdException w:name="Light List Accent 2" w:semiHidden="0" w:uiPriority="61" w:unhideWhenUsed="0"/>
+    <w:lsdException w:name="Light Grid Accent 2" w:semiHidden="0" w:uiPriority="62" w:unhideWhenUsed="0"/>
+    <w:lsdException w:name="Medium Shading 1 Accent 2" w:semiHidden="0" w:uiPriority="63" w:unhideWhenUsed="0"/>
+    <w:lsdException w:name="Medium Shading 2 Accent 2" w:semiHidden="0" w:uiPriority="64" w:unhideWhenUsed="0"/>
+    <w:lsdException w:name="Medium List 1 Accent 2" w:semiHidden="0" w:uiPriority="65" w:unhideWhenUsed="0"/>
+    <w:lsdException w:name="Medium List 2 Accent 2" w:semiHidden="0" w:uiPriority="66" w:unhideWhenUsed="0"/>
+    <w:lsdException w:name="Medium Grid 1 Accent 2" w:semiHidden="0" w:uiPriority="67" w:unhideWhenUsed="0"/>
+    <w:lsdException w:name="Medium Grid 2 Accent 2" w:semiHidden="0" w:uiPriority="68" w:unhideWhenUsed="0"/>
+    <w:lsdException w:name="Medium Grid 3 Accent 2" w:semiHidden="0" w:uiPriority="69" w:unhideWhenUsed="0"/>
+    <w:lsdException w:name="Dark List Accent 2" w:semiHidden="0" w:uiPriority="70" w:unhideWhenUsed="0"/>
+    <w:lsdException w:name="Colorful Shading Accent 2" w:semiHidden="0" w:uiPriority="71" w:unhideWhenUsed="0"/>
+    <w:lsdException w:name="Colorful List Accent 2" w:semiHidden="0" w:uiPriority="72" w:unhideWhenUsed="0"/>
+    <w:lsdException w:name="Colorful Grid Accent 2" w:semiHidden="0" w:uiPriority="73" w:unhideWhenUsed="0"/>
+    <w:lsdException w:name="Light Shading Accent 3" w:semiHidden="0" w:uiPriority="60" w:unhideWhenUsed="0"/>
+    <w:lsdException w:name="Light List Accent 3" w:semiHidden="0" w:uiPriority="61" w:unhideWhenUsed="0"/>
+    <w:lsdException w:name="Light Grid Accent 3" w:semiHidden="0" w:uiPriority="62" w:unhideWhenUsed="0"/>
+    <w:lsdException w:name="Medium Shading 1 Accent 3" w:semiHidden="0" w:uiPriority="63" w:unhideWhenUsed="0"/>
+    <w:lsdException w:name="Medium Shading 2 Accent 3" w:semiHidden="0" w:uiPriority="64" w:unhideWhenUsed="0"/>
+    <w:lsdException w:name="Medium List 1 Accent 3" w:semiHidden="0" w:uiPriority="65" w:unhideWhenUsed="0"/>
+    <w:lsdException w:name="Medium List 2 Accent 3" w:semiHidden="0" w:uiPriority="66" w:unhideWhenUsed="0"/>
+    <w:lsdException w:name="Medium Grid 1 Accent 3" w:semiHidden="0" w:uiPriority="67" w:unhideWhenUsed="0"/>
+    <w:lsdException w:name="Medium Grid 2 Accent 3" w:semiHidden="0" w:uiPriority="68" w:unhideWhenUsed="0"/>
+    <w:lsdException w:name="Medium Grid 3 Accent 3" w:semiHidden="0" w:uiPriority="69" w:unhideWhenUsed="0"/>
+    <w:lsdException w:name="Dark List Accent 3" w:semiHidden="0" w:uiPriority="70" w:unhideWhenUsed="0"/>
+    <w:lsdException w:name="Colorful Shading Accent 3" w:semiHidden="0" w:uiPriority="71" w:unhideWhenUsed="0"/>
+    <w:lsdException w:name="Colorful List Accent 3" w:semiHidden="0" w:uiPriority="72" w:unhideWhenUsed="0"/>
+    <w:lsdException w:name="Colorful Grid Accent 3" w:semiHidden="0" w:uiPriority="73" w:unhideWhenUsed="0"/>
+    <w:lsdException w:name="Light Shading Accent 4" w:semiHidden="0" w:uiPriority="60" w:unhideWhenUsed="0"/>
+    <w:lsdException w:name="Light List Accent 4" w:semiHidden="0" w:uiPriority="61" w:unhideWhenUsed="0"/>
+    <w:lsdException w:name="Light Grid Accent 4" w:semiHidden="0" w:uiPriority="62" w:unhideWhenUsed="0"/>
+    <w:lsdException w:name="Medium Shading 1 Accent 4" w:semiHidden="0" w:uiPriority="63" w:unhideWhenUsed="0"/>
+    <w:lsdException w:name="Medium Shading 2 Accent 4" w:semiHidden="0" w:uiPriority="64" w:unhideWhenUsed="0"/>
+    <w:lsdException w:name="Medium List 1 Accent 4" w:semiHidden="0" w:uiPriority="65" w:unhideWhenUsed="0"/>
+    <w:lsdException w:name="Medium List 2 Accent 4" w:semiHidden="0" w:uiPriority="66" w:unhideWhenUsed="0"/>
+    <w:lsdException w:name="Medium Grid 1 Accent 4" w:semiHidden="0" w:uiPriority="67" w:unhideWhenUsed="0"/>
+    <w:lsdException w:name="Medium Grid 2 Accent 4" w:semiHidden="0" w:uiPriority="68" w:unhideWhenUsed="0"/>
+    <w:lsdException w:name="Medium Grid 3 Accent 4" w:semiHidden="0" w:uiPriority="69" w:unhideWhenUsed="0"/>
+    <w:lsdException w:name="Dark List Accent 4" w:semiHidden="0" w:uiPriority="70" w:unhideWhenUsed="0"/>
+    <w:lsdException w:name="Colorful Shading Accent 4" w:semiHidden="0" w:uiPriority="71" w:unhideWhenUsed="0"/>
+    <w:lsdException w:name="Colorful List Accent 4" w:semiHidden="0" w:uiPriority="72" w:unhideWhenUsed="0"/>
+    <w:lsdException w:name="Colorful Grid Accent 4" w:semiHidden="0" w:uiPriority="73" w:unhideWhenUsed="0"/>
+    <w:lsdException w:name="Light Shading Accent 5" w:semiHidden="0" w:uiPriority="60" w:unhideWhenUsed="0"/>
+    <w:lsdException w:name="Light List Accent 5" w:semiHidden="0" w:uiPriority="61" w:unhideWhenUsed="0"/>
+    <w:lsdException w:name="Light Grid Accent 5" w:semiHidden="0" w:uiPriority="62" w:unhideWhenUsed="0"/>
+    <w:lsdException w:name="Medium Shading 1 Accent 5" w:semiHidden="0" w:uiPriority="63" w:unhideWhenUsed="0"/>
+    <w:lsdException w:name="Medium Shading 2 Accent 5" w:semiHidden="0" w:uiPriority="64" w:unhideWhenUsed="0"/>
+    <w:lsdException w:name="Medium List 1 Accent 5" w:semiHidden="0" w:uiPriority="65" w:unhideWhenUsed="0"/>
+    <w:lsdException w:name="Medium List 2 Accent 5" w:semiHidden="0" w:uiPriority="66" w:unhideWhenUsed="0"/>
+    <w:lsdException w:name="Medium Grid 1 Accent 5" w:semiHidden="0" w:uiPriority="67" w:unhideWhenUsed="0"/>
+    <w:lsdException w:name="Medium Grid 2 Accent 5" w:semiHidden="0" w:uiPriority="68" w:unhideWhenUsed="0"/>
+    <w:lsdException w:name="Medium Grid 3 Accent 5" w:semiHidden="0" w:uiPriority="69" w:unhideWhenUsed="0"/>
+    <w:lsdException w:name="Dark List Accent 5" w:semiHidden="0" w:uiPriority="70" w:unhideWhenUsed="0"/>
+    <w:lsdException w:name="Colorful Shading Accent 5" w:semiHidden="0" w:uiPriority="71" w:unhideWhenUsed="0"/>
+    <w:lsdException w:name="Colorful List Accent 5" w:semiHidden="0" w:uiPriority="72" w:unhideWhenUsed="0"/>
+    <w:lsdException w:name="Colorful Grid Accent 5" w:semiHidden="0" w:uiPriority="73" w:unhideWhenUsed="0"/>
+    <w:lsdException w:name="Light Shading Accent 6" w:semiHidden="0" w:uiPriority="60" w:unhideWhenUsed="0"/>
+    <w:lsdException w:name="Light List Accent 6" w:semiHidden="0" w:uiPriority="61" w:unhideWhenUsed="0"/>
+    <w:lsdException w:name="Light Grid Accent 6" w:semiHidden="0" w:uiPriority="62" w:unhideWhenUsed="0"/>
+    <w:lsdException w:name="Medium Shading 1 Accent 6" w:semiHidden="0" w:uiPriority="63" w:unhideWhenUsed="0"/>
+    <w:lsdException w:name="Medium Shading 2 Accent 6" w:semiHidden="0" w:uiPriority="64" w:unhideWhenUsed="0"/>
+    <w:lsdException w:name="Medium List 1 Accent 6" w:semiHidden="0" w:uiPriority="65" w:unhideWhenUsed="0"/>
+    <w:lsdException w:name="Medium List 2 Accent 6" w:semiHidden="0" w:uiPriority="66" w:unhideWhenUsed="0"/>
+    <w:lsdException w:name="Medium Grid 1 Accent 6" w:semiHidden="0" w:uiPriority="67" w:unhideWhenUsed="0"/>
+    <w:lsdException w:name="Medium Grid 2 Accent 6" w:semiHidden="0" w:uiPriority="68" w:unhideWhenUsed="0"/>
+    <w:lsdException w:name="Medium Grid 3 Accent 6" w:semiHidden="0" w:uiPriority="69" w:unhideWhenUsed="0"/>
+    <w:lsdException w:name="Dark List Accent 6" w:semiHidden="0" w:uiPriority="70" w:unhideWhenUsed="0"/>
+    <w:lsdException w:name="Colorful Shading Accent 6" w:semiHidden="0" w:uiPriority="71" w:unhideWhenUsed="0"/>
+    <w:lsdException w:name="Colorful List Accent 6" w:semiHidden="0" w:uiPriority="72" w:unhideWhenUsed="0"/>
+    <w:lsdException w:name="Colorful Grid Accent 6" w:semiHidden="0" w:uiPriority="73" w:unhideWhenUsed="0"/>
+    <w:lsdException w:name="Subtle Emphasis" w:semiHidden="0" w:uiPriority="19" w:unhideWhenUsed="0" w:qFormat="1"/>
+    <w:lsdException w:name="Intense Emphasis" w:semiHidden="0" w:uiPriority="21" w:unhideWhenUsed="0" w:qFormat="1"/>
+    <w:lsdException w:name="Subtle Reference" w:semiHidden="0" w:uiPriority="31" w:unhideWhenUsed="0" w:qFormat="1"/>
+    <w:lsdException w:name="Intense Reference" w:semiHidden="0" w:uiPriority="32" w:unhideWhenUsed="0" w:qFormat="1"/>
+    <w:lsdException w:name="Book Title" w:semiHidden="0" w:uiPriority="33" w:unhideWhenUsed="0" w:qFormat="1"/>
+    <w:lsdException w:name="Bibliography" w:uiPriority="37"/>
+    <w:lsdException w:name="TOC Heading" w:uiPriority="39" w:qFormat="1"/>
+  </w:latentStyles>
+  <w:style w:type="paragraph" w:default="1" w:styleId="a">
+    <w:name w:val="Normal"/>
+    <w:qFormat/>
+    <w:rsid w:val="009C2A3C"/>
+    <w:pPr>
+      <w:spacing w:after="180" w:line="274" w:lineRule="auto"/>
+    </w:pPr>
+    <w:rPr>
+      <w:sz w:val="21"/>
+    </w:rPr>
+  </w:style>
+  <w:style w:type="paragraph" w:styleId="1">
+    <w:name w:val="heading 1"/>
+    <w:basedOn w:val="a"/>
+    <w:next w:val="a"/>
+    <w:link w:val="10"/>
+    <w:uiPriority w:val="9"/>
+    <w:qFormat/>
+    <w:rsid w:val="009C2A3C"/>
+    <w:pPr>
+      <w:keepNext/>
+      <w:keepLines/>
+      <w:spacing w:before="360" w:after="0" w:line="240" w:lineRule="auto"/>
+      <w:outlineLvl w:val="0"/>
+    </w:pPr>
+    <w:rPr>
+      <w:rFonts w:asciiTheme="majorHAnsi" w:eastAsiaTheme="majorEastAsia" w:hAnsiTheme="majorHAnsi" w:cstheme="majorBidi"/>
+      <w:bCs/>
+      <w:color w:val="5B9BD5" w:themeColor="accent1"/>
+      <w:spacing w:val="20"/>
+      <w:sz w:val="32"/>
+      <w:szCs w:val="28"/>
+    </w:rPr>
+  </w:style>
+  <w:style w:type="paragraph" w:styleId="2">
+    <w:name w:val="heading 2"/>
+    <w:basedOn w:val="a"/>
+    <w:next w:val="a"/>
+    <w:link w:val="20"/>
+    <w:uiPriority w:val="9"/>
+    <w:unhideWhenUsed/>
+    <w:qFormat/>
+    <w:rsid w:val="009C2A3C"/>
+    <w:pPr>
+      <w:keepNext/>
+      <w:keepLines/>
+      <w:spacing w:before="120" w:after="0" w:line="240" w:lineRule="auto"/>
+      <w:outlineLvl w:val="1"/>
+    </w:pPr>
+    <w:rPr>
+      <w:rFonts w:eastAsiaTheme="majorEastAsia" w:cstheme="majorBidi"/>
+      <w:b/>
+      <w:bCs/>
+      <w:color w:val="5B9BD5" w:themeColor="accent1"/>
+      <w:sz w:val="28"/>
+      <w:szCs w:val="26"/>
+    </w:rPr>
+  </w:style>
+  <w:style w:type="paragraph" w:styleId="3">
+    <w:name w:val="heading 3"/>
+    <w:basedOn w:val="a"/>
+    <w:next w:val="a"/>
+    <w:link w:val="30"/>
+    <w:uiPriority w:val="9"/>
+    <w:unhideWhenUsed/>
+    <w:qFormat/>
+    <w:rsid w:val="009C2A3C"/>
+    <w:pPr>
+      <w:keepNext/>
+      <w:keepLines/>
+      <w:spacing w:before="20" w:after="0" w:line="240" w:lineRule="auto"/>
+      <w:outlineLvl w:val="2"/>
+    </w:pPr>
+    <w:rPr>
+      <w:rFonts w:asciiTheme="majorHAnsi" w:eastAsiaTheme="majorEastAsia" w:hAnsiTheme="majorHAnsi" w:cstheme="majorBidi"/>
+      <w:bCs/>
+      <w:color w:val="44546A" w:themeColor="text2"/>
+      <w:spacing w:val="14"/>
+      <w:sz w:val="24"/>
+    </w:rPr>
+  </w:style>
+  <w:style w:type="paragraph" w:styleId="4">
+    <w:name w:val="heading 4"/>
+    <w:basedOn w:val="a"/>
+    <w:next w:val="a"/>
+    <w:link w:val="40"/>
+    <w:uiPriority w:val="9"/>
+    <w:unhideWhenUsed/>
+    <w:qFormat/>
+    <w:rsid w:val="009C2A3C"/>
+    <w:pPr>
+      <w:keepNext/>
+      <w:keepLines/>
+      <w:spacing w:before="200" w:after="0"/>
+      <w:outlineLvl w:val="3"/>
+    </w:pPr>
+    <w:rPr>
+      <w:rFonts w:eastAsiaTheme="majorEastAsia" w:cstheme="majorBidi"/>
+      <w:b/>
+      <w:bCs/>
+      <w:i/>
+      <w:iCs/>
+      <w:color w:val="000000"/>
+      <w:sz w:val="24"/>
+    </w:rPr>
+  </w:style>
+  <w:style w:type="paragraph" w:styleId="5">
+    <w:name w:val="heading 5"/>
+    <w:basedOn w:val="a"/>
+    <w:next w:val="a"/>
+    <w:link w:val="50"/>
+    <w:uiPriority w:val="9"/>
+    <w:semiHidden/>
+    <w:unhideWhenUsed/>
+    <w:qFormat/>
+    <w:rsid w:val="009C2A3C"/>
+    <w:pPr>
+      <w:keepNext/>
+      <w:keepLines/>
+      <w:spacing w:before="200" w:after="0"/>
+      <w:outlineLvl w:val="4"/>
+    </w:pPr>
+    <w:rPr>
+      <w:rFonts w:asciiTheme="majorHAnsi" w:eastAsiaTheme="majorEastAsia" w:hAnsiTheme="majorHAnsi" w:cstheme="majorBidi"/>
+      <w:color w:val="000000"/>
+      <w:sz w:val="22"/>
+    </w:rPr>
+  </w:style>
+  <w:style w:type="paragraph" w:styleId="6">
+    <w:name w:val="heading 6"/>
+    <w:basedOn w:val="a"/>
+    <w:next w:val="a"/>
+    <w:link w:val="60"/>
+    <w:uiPriority w:val="9"/>
+    <w:semiHidden/>
+    <w:unhideWhenUsed/>
+    <w:qFormat/>
+    <w:rsid w:val="009C2A3C"/>
+    <w:pPr>
+      <w:keepNext/>
+      <w:keepLines/>
+      <w:spacing w:before="200" w:after="0"/>
+      <w:outlineLvl w:val="5"/>
+    </w:pPr>
+    <w:rPr>
+      <w:rFonts w:asciiTheme="majorHAnsi" w:eastAsiaTheme="majorEastAsia" w:hAnsiTheme="majorHAnsi" w:cstheme="majorBidi"/>
+      <w:iCs/>
+      <w:color w:val="5B9BD5" w:themeColor="accent1"/>
+      <w:sz w:val="22"/>
+    </w:rPr>
+  </w:style>
+  <w:style w:type="paragraph" w:styleId="7">
+    <w:name w:val="heading 7"/>
+    <w:basedOn w:val="a"/>
+    <w:next w:val="a"/>
+    <w:link w:val="70"/>
+    <w:uiPriority w:val="9"/>
+    <w:semiHidden/>
+    <w:unhideWhenUsed/>
+    <w:qFormat/>
+    <w:rsid w:val="009C2A3C"/>
+    <w:pPr>
+      <w:keepNext/>
+      <w:keepLines/>
+      <w:spacing w:before="200" w:after="0"/>
+      <w:outlineLvl w:val="6"/>
+    </w:pPr>
+    <w:rPr>
+      <w:rFonts w:asciiTheme="majorHAnsi" w:eastAsiaTheme="majorEastAsia" w:hAnsiTheme="majorHAnsi" w:cstheme="majorBidi"/>
+      <w:i/>
+      <w:iCs/>
+      <w:color w:val="000000"/>
+      <w:sz w:val="22"/>
+    </w:rPr>
+  </w:style>
+  <w:style w:type="paragraph" w:styleId="8">
+    <w:name w:val="heading 8"/>
+    <w:basedOn w:val="a"/>
+    <w:next w:val="a"/>
+    <w:link w:val="80"/>
+    <w:uiPriority w:val="9"/>
+    <w:semiHidden/>
+    <w:unhideWhenUsed/>
+    <w:qFormat/>
+    <w:rsid w:val="009C2A3C"/>
+    <w:pPr>
+      <w:keepNext/>
+      <w:keepLines/>
+      <w:spacing w:before="200" w:after="0"/>
+      <w:outlineLvl w:val="7"/>
+    </w:pPr>
+    <w:rPr>
+      <w:rFonts w:asciiTheme="majorHAnsi" w:eastAsiaTheme="majorEastAsia" w:hAnsiTheme="majorHAnsi" w:cstheme="majorBidi"/>
+      <w:color w:val="000000"/>
+      <w:sz w:val="20"/>
+      <w:szCs w:val="20"/>
+    </w:rPr>
+  </w:style>
+  <w:style w:type="paragraph" w:styleId="9">
+    <w:name w:val="heading 9"/>
+    <w:basedOn w:val="a"/>
+    <w:next w:val="a"/>
+    <w:link w:val="90"/>
+    <w:uiPriority w:val="9"/>
+    <w:semiHidden/>
+    <w:unhideWhenUsed/>
+    <w:qFormat/>
+    <w:rsid w:val="009C2A3C"/>
+    <w:pPr>
+      <w:keepNext/>
+      <w:keepLines/>
+      <w:spacing w:before="200" w:after="0"/>
+      <w:outlineLvl w:val="8"/>
+    </w:pPr>
+    <w:rPr>
+      <w:rFonts w:asciiTheme="majorHAnsi" w:eastAsiaTheme="majorEastAsia" w:hAnsiTheme="majorHAnsi" w:cstheme="majorBidi"/>
+      <w:i/>
+      <w:iCs/>
+      <w:color w:val="000000"/>
+      <w:sz w:val="20"/>
+      <w:szCs w:val="20"/>
+    </w:rPr>
+  </w:style>
+  <w:style w:type="character" w:default="1" w:styleId="a0">
+    <w:name w:val="Default Paragraph Font"/>
+    <w:uiPriority w:val="1"/>
+    <w:semiHidden/>
+    <w:unhideWhenUsed/>
+  </w:style>
+  <w:style w:type="table" w:default="1" w:styleId="a1">
+    <w:name w:val="Normal Table"/>
+    <w:uiPriority w:val="99"/>
+    <w:semiHidden/>
+    <w:unhideWhenUsed/>
+    <w:tblPr>
+      <w:tblInd w:w="0" w:type="dxa"/>
+      <w:tblCellMar>
+        <w:top w:w="0" w:type="dxa"/>
+        <w:left w:w="108" w:type="dxa"/>
+        <w:bottom w:w="0" w:type="dxa"/>
+        <w:right w:w="108" w:type="dxa"/>
+      </w:tblCellMar>
+    </w:tblPr>
+  </w:style>
+  <w:style w:type="numbering" w:default="1" w:styleId="a2">
+    <w:name w:val="No List"/>
+    <w:uiPriority w:val="99"/>
+    <w:semiHidden/>
+    <w:unhideWhenUsed/>
+  </w:style>
+  <w:style w:type="paragraph" w:styleId="a3">
+    <w:name w:val="List Paragraph"/>
+    <w:basedOn w:val="a"/>
+    <w:uiPriority w:val="34"/>
+    <w:qFormat/>
+    <w:rsid w:val="009C2A3C"/>
+    <w:pPr>
+      <w:spacing w:line="240" w:lineRule="auto"/>
+      <w:ind w:left="720" w:hanging="288"/>
+      <w:contextualSpacing/>
+    </w:pPr>
+    <w:rPr>
+      <w:color w:val="44546A" w:themeColor="text2"/>
+    </w:rPr>
+  </w:style>
+  <w:style w:type="character" w:customStyle="1" w:styleId="10">
+    <w:name w:val="כותרת 1 תו"/>
+    <w:basedOn w:val="a0"/>
+    <w:link w:val="1"/>
+    <w:uiPriority w:val="9"/>
+    <w:rsid w:val="009C2A3C"/>
+    <w:rPr>
+      <w:rFonts w:asciiTheme="majorHAnsi" w:eastAsiaTheme="majorEastAsia" w:hAnsiTheme="majorHAnsi" w:cstheme="majorBidi"/>
+      <w:bCs/>
+      <w:color w:val="5B9BD5" w:themeColor="accent1"/>
+      <w:spacing w:val="20"/>
+      <w:sz w:val="32"/>
+      <w:szCs w:val="28"/>
+    </w:rPr>
+  </w:style>
+  <w:style w:type="character" w:customStyle="1" w:styleId="20">
+    <w:name w:val="כותרת 2 תו"/>
+    <w:basedOn w:val="a0"/>
+    <w:link w:val="2"/>
+    <w:uiPriority w:val="9"/>
+    <w:rsid w:val="009C2A3C"/>
+    <w:rPr>
+      <w:rFonts w:eastAsiaTheme="majorEastAsia" w:cstheme="majorBidi"/>
+      <w:b/>
+      <w:bCs/>
+      <w:color w:val="5B9BD5" w:themeColor="accent1"/>
+      <w:sz w:val="28"/>
+      <w:szCs w:val="26"/>
+    </w:rPr>
+  </w:style>
+  <w:style w:type="character" w:customStyle="1" w:styleId="30">
+    <w:name w:val="כותרת 3 תו"/>
+    <w:basedOn w:val="a0"/>
+    <w:link w:val="3"/>
+    <w:uiPriority w:val="9"/>
+    <w:rsid w:val="009C2A3C"/>
+    <w:rPr>
+      <w:rFonts w:asciiTheme="majorHAnsi" w:eastAsiaTheme="majorEastAsia" w:hAnsiTheme="majorHAnsi" w:cstheme="majorBidi"/>
+      <w:bCs/>
+      <w:color w:val="44546A" w:themeColor="text2"/>
+      <w:spacing w:val="14"/>
+      <w:sz w:val="24"/>
+    </w:rPr>
+  </w:style>
+  <w:style w:type="character" w:customStyle="1" w:styleId="40">
+    <w:name w:val="כותרת 4 תו"/>
+    <w:basedOn w:val="a0"/>
+    <w:link w:val="4"/>
+    <w:uiPriority w:val="9"/>
+    <w:rsid w:val="009C2A3C"/>
+    <w:rPr>
+      <w:rFonts w:eastAsiaTheme="majorEastAsia" w:cstheme="majorBidi"/>
+      <w:b/>
+      <w:bCs/>
+      <w:i/>
+      <w:iCs/>
+      <w:color w:val="000000"/>
+      <w:sz w:val="24"/>
+    </w:rPr>
+  </w:style>
+  <w:style w:type="character" w:customStyle="1" w:styleId="50">
+    <w:name w:val="כותרת 5 תו"/>
+    <w:basedOn w:val="a0"/>
+    <w:link w:val="5"/>
+    <w:uiPriority w:val="9"/>
+    <w:semiHidden/>
+    <w:rsid w:val="009C2A3C"/>
+    <w:rPr>
+      <w:rFonts w:asciiTheme="majorHAnsi" w:eastAsiaTheme="majorEastAsia" w:hAnsiTheme="majorHAnsi" w:cstheme="majorBidi"/>
+      <w:color w:val="000000"/>
+    </w:rPr>
+  </w:style>
+  <w:style w:type="character" w:customStyle="1" w:styleId="60">
+    <w:name w:val="כותרת 6 תו"/>
+    <w:basedOn w:val="a0"/>
+    <w:link w:val="6"/>
+    <w:uiPriority w:val="9"/>
+    <w:semiHidden/>
+    <w:rsid w:val="009C2A3C"/>
+    <w:rPr>
+      <w:rFonts w:asciiTheme="majorHAnsi" w:eastAsiaTheme="majorEastAsia" w:hAnsiTheme="majorHAnsi" w:cstheme="majorBidi"/>
+      <w:iCs/>
+      <w:color w:val="5B9BD5" w:themeColor="accent1"/>
+    </w:rPr>
+  </w:style>
+  <w:style w:type="character" w:customStyle="1" w:styleId="70">
+    <w:name w:val="כותרת 7 תו"/>
+    <w:basedOn w:val="a0"/>
+    <w:link w:val="7"/>
+    <w:uiPriority w:val="9"/>
+    <w:semiHidden/>
+    <w:rsid w:val="009C2A3C"/>
+    <w:rPr>
+      <w:rFonts w:asciiTheme="majorHAnsi" w:eastAsiaTheme="majorEastAsia" w:hAnsiTheme="majorHAnsi" w:cstheme="majorBidi"/>
+      <w:i/>
+      <w:iCs/>
+      <w:color w:val="000000"/>
+    </w:rPr>
+  </w:style>
+  <w:style w:type="character" w:customStyle="1" w:styleId="80">
+    <w:name w:val="כותרת 8 תו"/>
+    <w:basedOn w:val="a0"/>
+    <w:link w:val="8"/>
+    <w:uiPriority w:val="9"/>
+    <w:semiHidden/>
+    <w:rsid w:val="009C2A3C"/>
+    <w:rPr>
+      <w:rFonts w:asciiTheme="majorHAnsi" w:eastAsiaTheme="majorEastAsia" w:hAnsiTheme="majorHAnsi" w:cstheme="majorBidi"/>
+      <w:color w:val="000000"/>
+      <w:sz w:val="20"/>
+      <w:szCs w:val="20"/>
+    </w:rPr>
+  </w:style>
+  <w:style w:type="character" w:customStyle="1" w:styleId="90">
+    <w:name w:val="כותרת 9 תו"/>
+    <w:basedOn w:val="a0"/>
+    <w:link w:val="9"/>
+    <w:uiPriority w:val="9"/>
+    <w:semiHidden/>
+    <w:rsid w:val="009C2A3C"/>
+    <w:rPr>
+      <w:rFonts w:asciiTheme="majorHAnsi" w:eastAsiaTheme="majorEastAsia" w:hAnsiTheme="majorHAnsi" w:cstheme="majorBidi"/>
+      <w:i/>
+      <w:iCs/>
+      <w:color w:val="000000"/>
+      <w:sz w:val="20"/>
+      <w:szCs w:val="20"/>
+    </w:rPr>
+  </w:style>
+  <w:style w:type="paragraph" w:styleId="a4">
+    <w:name w:val="caption"/>
+    <w:basedOn w:val="a"/>
+    <w:next w:val="a"/>
+    <w:uiPriority w:val="35"/>
+    <w:semiHidden/>
+    <w:unhideWhenUsed/>
+    <w:qFormat/>
+    <w:rsid w:val="009C2A3C"/>
+    <w:pPr>
+      <w:spacing w:line="240" w:lineRule="auto"/>
+    </w:pPr>
+    <w:rPr>
+      <w:rFonts w:asciiTheme="majorHAnsi" w:eastAsiaTheme="minorEastAsia" w:hAnsiTheme="majorHAnsi"/>
+      <w:bCs/>
+      <w:smallCaps/>
+      <w:color w:val="44546A" w:themeColor="text2"/>
+      <w:spacing w:val="6"/>
+      <w:sz w:val="22"/>
+      <w:szCs w:val="18"/>
+      <w:lang w:bidi="hi-IN"/>
+    </w:rPr>
+  </w:style>
+  <w:style w:type="paragraph" w:styleId="a5">
+    <w:name w:val="Title"/>
+    <w:basedOn w:val="a"/>
+    <w:next w:val="a"/>
+    <w:link w:val="a6"/>
+    <w:uiPriority w:val="10"/>
+    <w:qFormat/>
+    <w:rsid w:val="009C2A3C"/>
+    <w:pPr>
+      <w:spacing w:after="120" w:line="240" w:lineRule="auto"/>
+      <w:contextualSpacing/>
+    </w:pPr>
+    <w:rPr>
+      <w:rFonts w:asciiTheme="majorHAnsi" w:eastAsiaTheme="majorEastAsia" w:hAnsiTheme="majorHAnsi" w:cstheme="majorBidi"/>
+      <w:color w:val="44546A" w:themeColor="text2"/>
+      <w:spacing w:val="30"/>
+      <w:kern w:val="28"/>
+      <w:sz w:val="96"/>
+      <w:szCs w:val="52"/>
+    </w:rPr>
+  </w:style>
+  <w:style w:type="character" w:customStyle="1" w:styleId="a6">
+    <w:name w:val="כותרת טקסט תו"/>
+    <w:basedOn w:val="a0"/>
+    <w:link w:val="a5"/>
+    <w:uiPriority w:val="10"/>
+    <w:rsid w:val="009C2A3C"/>
+    <w:rPr>
+      <w:rFonts w:asciiTheme="majorHAnsi" w:eastAsiaTheme="majorEastAsia" w:hAnsiTheme="majorHAnsi" w:cstheme="majorBidi"/>
+      <w:color w:val="44546A" w:themeColor="text2"/>
+      <w:spacing w:val="30"/>
+      <w:kern w:val="28"/>
+      <w:sz w:val="96"/>
+      <w:szCs w:val="52"/>
+    </w:rPr>
+  </w:style>
+  <w:style w:type="paragraph" w:styleId="a7">
+    <w:name w:val="Subtitle"/>
+    <w:basedOn w:val="a"/>
+    <w:next w:val="a"/>
+    <w:link w:val="a8"/>
+    <w:uiPriority w:val="11"/>
+    <w:qFormat/>
+    <w:rsid w:val="009C2A3C"/>
+    <w:pPr>
+      <w:numPr>
+        <w:ilvl w:val="1"/>
+      </w:numPr>
+    </w:pPr>
+    <w:rPr>
+      <w:rFonts w:eastAsiaTheme="majorEastAsia" w:cstheme="majorBidi"/>
+      <w:iCs/>
+      <w:color w:val="44546A" w:themeColor="text2"/>
+      <w:sz w:val="40"/>
+      <w:szCs w:val="24"/>
+      <w:lang w:bidi="hi-IN"/>
+    </w:rPr>
+  </w:style>
+  <w:style w:type="character" w:customStyle="1" w:styleId="a8">
+    <w:name w:val="כותרת משנה תו"/>
+    <w:basedOn w:val="a0"/>
+    <w:link w:val="a7"/>
+    <w:uiPriority w:val="11"/>
+    <w:rsid w:val="009C2A3C"/>
+    <w:rPr>
+      <w:rFonts w:eastAsiaTheme="majorEastAsia" w:cstheme="majorBidi"/>
+      <w:iCs/>
+      <w:color w:val="44546A" w:themeColor="text2"/>
+      <w:sz w:val="40"/>
+      <w:szCs w:val="24"/>
+      <w:lang w:bidi="hi-IN"/>
+    </w:rPr>
+  </w:style>
+  <w:style w:type="character" w:styleId="a9">
+    <w:name w:val="Strong"/>
+    <w:basedOn w:val="a0"/>
+    <w:uiPriority w:val="22"/>
+    <w:qFormat/>
+    <w:rsid w:val="009C2A3C"/>
+    <w:rPr>
+      <w:b w:val="0"/>
+      <w:bCs/>
+      <w:i/>
+      <w:color w:val="44546A" w:themeColor="text2"/>
+    </w:rPr>
+  </w:style>
+  <w:style w:type="character" w:styleId="aa">
+    <w:name w:val="Emphasis"/>
+    <w:basedOn w:val="a0"/>
+    <w:uiPriority w:val="20"/>
+    <w:qFormat/>
+    <w:rsid w:val="009C2A3C"/>
+    <w:rPr>
+      <w:b/>
+      <w:i/>
+      <w:iCs/>
+    </w:rPr>
+  </w:style>
+  <w:style w:type="paragraph" w:styleId="ab">
+    <w:name w:val="No Spacing"/>
+    <w:link w:val="ac"/>
+    <w:uiPriority w:val="1"/>
+    <w:qFormat/>
+    <w:rsid w:val="009C2A3C"/>
+    <w:pPr>
+      <w:spacing w:after="0" w:line="240" w:lineRule="auto"/>
+    </w:pPr>
+  </w:style>
+  <w:style w:type="paragraph" w:styleId="ad">
+    <w:name w:val="Quote"/>
+    <w:basedOn w:val="a"/>
+    <w:next w:val="a"/>
+    <w:link w:val="ae"/>
+    <w:uiPriority w:val="29"/>
+    <w:qFormat/>
+    <w:rsid w:val="009C2A3C"/>
+    <w:pPr>
+      <w:spacing w:after="0" w:line="360" w:lineRule="auto"/>
+      <w:jc w:val="center"/>
+    </w:pPr>
+    <w:rPr>
+      <w:rFonts w:eastAsiaTheme="minorEastAsia"/>
+      <w:b/>
+      <w:i/>
+      <w:iCs/>
+      <w:color w:val="5B9BD5" w:themeColor="accent1"/>
+      <w:sz w:val="26"/>
+      <w:lang w:bidi="hi-IN"/>
+    </w:rPr>
+  </w:style>
+  <w:style w:type="character" w:customStyle="1" w:styleId="ae">
+    <w:name w:val="ציטוט תו"/>
+    <w:basedOn w:val="a0"/>
+    <w:link w:val="ad"/>
+    <w:uiPriority w:val="29"/>
+    <w:rsid w:val="009C2A3C"/>
+    <w:rPr>
+      <w:rFonts w:eastAsiaTheme="minorEastAsia"/>
+      <w:b/>
+      <w:i/>
+      <w:iCs/>
+      <w:color w:val="5B9BD5" w:themeColor="accent1"/>
+      <w:sz w:val="26"/>
+      <w:lang w:bidi="hi-IN"/>
+    </w:rPr>
+  </w:style>
+  <w:style w:type="paragraph" w:styleId="af">
+    <w:name w:val="Intense Quote"/>
+    <w:basedOn w:val="a"/>
+    <w:next w:val="a"/>
+    <w:link w:val="af0"/>
+    <w:uiPriority w:val="30"/>
+    <w:qFormat/>
+    <w:rsid w:val="009C2A3C"/>
+    <w:pPr>
+      <w:pBdr>
+        <w:top w:val="single" w:sz="36" w:space="8" w:color="5B9BD5" w:themeColor="accent1"/>
+        <w:left w:val="single" w:sz="36" w:space="8" w:color="5B9BD5" w:themeColor="accent1"/>
+        <w:bottom w:val="single" w:sz="36" w:space="8" w:color="5B9BD5" w:themeColor="accent1"/>
+        <w:right w:val="single" w:sz="36" w:space="8" w:color="5B9BD5" w:themeColor="accent1"/>
+      </w:pBdr>
+      <w:shd w:val="clear" w:color="auto" w:fill="5B9BD5" w:themeFill="accent1"/>
+      <w:spacing w:before="200" w:after="200" w:line="360" w:lineRule="auto"/>
+      <w:ind w:left="259" w:right="259"/>
+      <w:jc w:val="center"/>
+    </w:pPr>
+    <w:rPr>
+      <w:rFonts w:asciiTheme="majorHAnsi" w:eastAsiaTheme="minorEastAsia" w:hAnsiTheme="majorHAnsi"/>
+      <w:bCs/>
+      <w:iCs/>
+      <w:color w:val="FFFFFF" w:themeColor="background1"/>
+      <w:sz w:val="28"/>
+      <w:lang w:bidi="hi-IN"/>
+    </w:rPr>
+  </w:style>
+  <w:style w:type="character" w:customStyle="1" w:styleId="af0">
+    <w:name w:val="ציטוט חזק תו"/>
+    <w:basedOn w:val="a0"/>
+    <w:link w:val="af"/>
+    <w:uiPriority w:val="30"/>
+    <w:rsid w:val="009C2A3C"/>
+    <w:rPr>
+      <w:rFonts w:asciiTheme="majorHAnsi" w:eastAsiaTheme="minorEastAsia" w:hAnsiTheme="majorHAnsi"/>
+      <w:bCs/>
+      <w:iCs/>
+      <w:color w:val="FFFFFF" w:themeColor="background1"/>
+      <w:sz w:val="28"/>
+      <w:shd w:val="clear" w:color="auto" w:fill="5B9BD5" w:themeFill="accent1"/>
+      <w:lang w:bidi="hi-IN"/>
+    </w:rPr>
+  </w:style>
+  <w:style w:type="character" w:styleId="af1">
+    <w:name w:val="Subtle Emphasis"/>
+    <w:basedOn w:val="a0"/>
+    <w:uiPriority w:val="19"/>
+    <w:qFormat/>
+    <w:rsid w:val="009C2A3C"/>
+    <w:rPr>
+      <w:i/>
+      <w:iCs/>
+      <w:color w:val="000000"/>
+    </w:rPr>
+  </w:style>
+  <w:style w:type="character" w:styleId="af2">
+    <w:name w:val="Intense Emphasis"/>
+    <w:basedOn w:val="a0"/>
+    <w:uiPriority w:val="21"/>
+    <w:qFormat/>
+    <w:rsid w:val="009C2A3C"/>
+    <w:rPr>
+      <w:b/>
+      <w:bCs/>
+      <w:i/>
+      <w:iCs/>
+      <w:color w:val="5B9BD5" w:themeColor="accent1"/>
+    </w:rPr>
+  </w:style>
+  <w:style w:type="character" w:styleId="af3">
+    <w:name w:val="Subtle Reference"/>
+    <w:basedOn w:val="a0"/>
+    <w:uiPriority w:val="31"/>
+    <w:qFormat/>
+    <w:rsid w:val="009C2A3C"/>
+    <w:rPr>
+      <w:smallCaps/>
+      <w:color w:val="000000"/>
+      <w:u w:val="single"/>
+    </w:rPr>
+  </w:style>
+  <w:style w:type="character" w:styleId="af4">
+    <w:name w:val="Intense Reference"/>
+    <w:basedOn w:val="a0"/>
+    <w:uiPriority w:val="32"/>
+    <w:qFormat/>
+    <w:rsid w:val="009C2A3C"/>
+    <w:rPr>
+      <w:b w:val="0"/>
+      <w:bCs/>
+      <w:smallCaps/>
+      <w:color w:val="5B9BD5" w:themeColor="accent1"/>
+      <w:spacing w:val="5"/>
+      <w:u w:val="single"/>
+    </w:rPr>
+  </w:style>
+  <w:style w:type="character" w:styleId="af5">
+    <w:name w:val="Book Title"/>
+    <w:basedOn w:val="a0"/>
+    <w:uiPriority w:val="33"/>
+    <w:qFormat/>
+    <w:rsid w:val="009C2A3C"/>
+    <w:rPr>
+      <w:b/>
+      <w:bCs/>
+      <w:caps/>
+      <w:smallCaps w:val="0"/>
+      <w:color w:val="44546A" w:themeColor="text2"/>
+      <w:spacing w:val="10"/>
+    </w:rPr>
+  </w:style>
+  <w:style w:type="paragraph" w:styleId="af6">
+    <w:name w:val="TOC Heading"/>
+    <w:basedOn w:val="1"/>
+    <w:next w:val="a"/>
+    <w:uiPriority w:val="39"/>
+    <w:unhideWhenUsed/>
+    <w:qFormat/>
+    <w:rsid w:val="009C2A3C"/>
+    <w:pPr>
+      <w:spacing w:before="480" w:line="264" w:lineRule="auto"/>
+      <w:outlineLvl w:val="9"/>
+    </w:pPr>
+    <w:rPr>
+      <w:b/>
+    </w:rPr>
+  </w:style>
+  <w:style w:type="paragraph" w:styleId="TOC1">
+    <w:name w:val="toc 1"/>
+    <w:basedOn w:val="a"/>
+    <w:next w:val="a"/>
+    <w:autoRedefine/>
+    <w:uiPriority w:val="39"/>
+    <w:unhideWhenUsed/>
+    <w:rsid w:val="00C8226C"/>
+    <w:pPr>
+      <w:spacing w:after="100"/>
+    </w:pPr>
+  </w:style>
+  <w:style w:type="paragraph" w:styleId="TOC2">
+    <w:name w:val="toc 2"/>
+    <w:basedOn w:val="a"/>
+    <w:next w:val="a"/>
+    <w:autoRedefine/>
+    <w:uiPriority w:val="39"/>
+    <w:unhideWhenUsed/>
+    <w:rsid w:val="00C8226C"/>
+    <w:pPr>
+      <w:spacing w:after="100"/>
+      <w:ind w:left="200"/>
+    </w:pPr>
+  </w:style>
+  <w:style w:type="paragraph" w:styleId="TOC3">
+    <w:name w:val="toc 3"/>
+    <w:basedOn w:val="a"/>
+    <w:next w:val="a"/>
+    <w:autoRedefine/>
+    <w:uiPriority w:val="39"/>
+    <w:unhideWhenUsed/>
+    <w:rsid w:val="00C8226C"/>
+    <w:pPr>
+      <w:spacing w:after="100"/>
+      <w:ind w:left="400"/>
+    </w:pPr>
+  </w:style>
+  <w:style w:type="character" w:styleId="Hyperlink">
+    <w:name w:val="Hyperlink"/>
+    <w:basedOn w:val="a0"/>
+    <w:uiPriority w:val="99"/>
+    <w:unhideWhenUsed/>
+    <w:rsid w:val="00C8226C"/>
+    <w:rPr>
+      <w:color w:val="0563C1" w:themeColor="hyperlink"/>
+      <w:u w:val="single"/>
+    </w:rPr>
+  </w:style>
+  <w:style w:type="paragraph" w:styleId="af7">
+    <w:name w:val="Balloon Text"/>
+    <w:basedOn w:val="a"/>
+    <w:link w:val="af8"/>
+    <w:uiPriority w:val="99"/>
+    <w:semiHidden/>
+    <w:unhideWhenUsed/>
+    <w:rsid w:val="008144C1"/>
+    <w:rPr>
+      <w:rFonts w:ascii="Tahoma" w:hAnsi="Tahoma" w:cs="Tahoma"/>
+      <w:sz w:val="16"/>
+      <w:szCs w:val="16"/>
+    </w:rPr>
+  </w:style>
+  <w:style w:type="character" w:customStyle="1" w:styleId="af8">
+    <w:name w:val="טקסט בלונים תו"/>
+    <w:basedOn w:val="a0"/>
+    <w:link w:val="af7"/>
+    <w:uiPriority w:val="99"/>
+    <w:semiHidden/>
+    <w:rsid w:val="008144C1"/>
+    <w:rPr>
+      <w:rFonts w:ascii="Tahoma" w:hAnsi="Tahoma" w:cs="Tahoma"/>
+      <w:sz w:val="16"/>
+      <w:szCs w:val="16"/>
+    </w:rPr>
+  </w:style>
+  <w:style w:type="table" w:styleId="af9">
+    <w:name w:val="Table Grid"/>
+    <w:basedOn w:val="a1"/>
+    <w:uiPriority w:val="39"/>
+    <w:rsid w:val="00264EFA"/>
+    <w:tblPr>
+      <w:tblInd w:w="0" w:type="dxa"/>
+      <w:tblBorders>
+        <w:top w:val="single" w:sz="4" w:space="0" w:color="auto"/>
+        <w:left w:val="single" w:sz="4" w:space="0" w:color="auto"/>
+        <w:bottom w:val="single" w:sz="4" w:space="0" w:color="auto"/>
+        <w:right w:val="single" w:sz="4" w:space="0" w:color="auto"/>
+        <w:insideH w:val="single" w:sz="4" w:space="0" w:color="auto"/>
+        <w:insideV w:val="single" w:sz="4" w:space="0" w:color="auto"/>
+      </w:tblBorders>
+      <w:tblCellMar>
+        <w:top w:w="0" w:type="dxa"/>
+        <w:left w:w="108" w:type="dxa"/>
+        <w:bottom w:w="0" w:type="dxa"/>
+        <w:right w:w="108" w:type="dxa"/>
+      </w:tblCellMar>
+    </w:tblPr>
+  </w:style>
+  <w:style w:type="character" w:customStyle="1" w:styleId="ac">
+    <w:name w:val="ללא מרווח תו"/>
+    <w:basedOn w:val="a0"/>
+    <w:link w:val="ab"/>
+    <w:uiPriority w:val="1"/>
+    <w:rsid w:val="009C2A3C"/>
   </w:style>
 </w:styles>
 </file>
@@ -3409,7 +4805,7 @@
   <a:extraClrSchemeLst/>
   <a:extLst>
     <a:ext uri="{05A4C25C-085E-4340-85A3-A5531E510DB2}">
-      <thm15:themeFamily xmlns:thm15="http://schemas.microsoft.com/office/thememl/2012/main" name="Office Theme" id="{62F939B6-93AF-4DB8-9C6B-D6C7DFDC589F}" vid="{4A3C46E8-61CC-4603-A589-7422A47A8E4A}"/>
+      <thm15:themeFamily xmlns:thm15="http://schemas.microsoft.com/office/thememl/2012/main" xmlns="" name="Office Theme" id="{62F939B6-93AF-4DB8-9C6B-D6C7DFDC589F}" vid="{4A3C46E8-61CC-4603-A589-7422A47A8E4A}"/>
     </a:ext>
   </a:extLst>
 </a:theme>
@@ -3420,7 +4816,7 @@
 </file>
 
 <file path=customXml/itemProps1.xml><?xml version="1.0" encoding="utf-8"?>
-<ds:datastoreItem xmlns:ds="http://schemas.openxmlformats.org/officeDocument/2006/customXml" ds:itemID="{0AB75ADA-D1DF-4876-9DD7-6054A82C68A3}">
+<ds:datastoreItem xmlns:ds="http://schemas.openxmlformats.org/officeDocument/2006/customXml" ds:itemID="{48AC5C3F-9352-4E1F-900D-FC93A0A819C5}">
   <ds:schemaRefs>
     <ds:schemaRef ds:uri="http://schemas.openxmlformats.org/officeDocument/2006/bibliography"/>
   </ds:schemaRefs>

</xml_diff>

<commit_message>
See testplan for fixed
</commit_message>
<xml_diff>
--- a/hw1/Document/HW1.docx
+++ b/hw1/Document/HW1.docx
@@ -1,6 +1,6 @@
 
 <file path=word/document.xml><?xml version="1.0" encoding="utf-8"?>
-<w:document xmlns:wpc="http://schemas.microsoft.com/office/word/2010/wordprocessingCanvas" xmlns:mc="http://schemas.openxmlformats.org/markup-compatibility/2006" xmlns:o="urn:schemas-microsoft-com:office:office" xmlns:r="http://schemas.openxmlformats.org/officeDocument/2006/relationships" xmlns:m="http://schemas.openxmlformats.org/officeDocument/2006/math" xmlns:v="urn:schemas-microsoft-com:vml" xmlns:wp14="http://schemas.microsoft.com/office/word/2010/wordprocessingDrawing" xmlns:wp="http://schemas.openxmlformats.org/drawingml/2006/wordprocessingDrawing" xmlns:w10="urn:schemas-microsoft-com:office:word" xmlns:w="http://schemas.openxmlformats.org/wordprocessingml/2006/main" xmlns:w14="http://schemas.microsoft.com/office/word/2010/wordml" xmlns:wpg="http://schemas.microsoft.com/office/word/2010/wordprocessingGroup" xmlns:wpi="http://schemas.microsoft.com/office/word/2010/wordprocessingInk" xmlns:wne="http://schemas.microsoft.com/office/word/2006/wordml" xmlns:wps="http://schemas.microsoft.com/office/word/2010/wordprocessingShape" mc:Ignorable="w14 wp14">
+<w:document xmlns:wpc="http://schemas.microsoft.com/office/word/2010/wordprocessingCanvas" xmlns:mc="http://schemas.openxmlformats.org/markup-compatibility/2006" xmlns:o="urn:schemas-microsoft-com:office:office" xmlns:r="http://schemas.openxmlformats.org/officeDocument/2006/relationships" xmlns:m="http://schemas.openxmlformats.org/officeDocument/2006/math" xmlns:v="urn:schemas-microsoft-com:vml" xmlns:wp14="http://schemas.microsoft.com/office/word/2010/wordprocessingDrawing" xmlns:wp="http://schemas.openxmlformats.org/drawingml/2006/wordprocessingDrawing" xmlns:w10="urn:schemas-microsoft-com:office:word" xmlns:w="http://schemas.openxmlformats.org/wordprocessingml/2006/main" xmlns:w14="http://schemas.microsoft.com/office/word/2010/wordml" xmlns:w15="http://schemas.microsoft.com/office/word/2012/wordml" xmlns:wpg="http://schemas.microsoft.com/office/word/2010/wordprocessingGroup" xmlns:wpi="http://schemas.microsoft.com/office/word/2010/wordprocessingInk" xmlns:wne="http://schemas.microsoft.com/office/word/2006/wordml" xmlns:wps="http://schemas.microsoft.com/office/word/2010/wordprocessingShape" mc:Ignorable="w14 w15 wp14">
   <w:body>
     <w:p>
       <w:pPr>
@@ -11,21 +11,18 @@
         <w:t>Distributed Systems</w:t>
       </w:r>
       <w:r>
-        <w:t xml:space="preserve"> - Exercise</w:t>
-      </w:r>
-      <w:bookmarkStart w:id="1" w:name="_GoBack"/>
-      <w:bookmarkEnd w:id="1"/>
-      <w:r>
-        <w:t xml:space="preserve"> 1</w:t>
+        <w:t xml:space="preserve"> - Exercise 1</w:t>
       </w:r>
       <w:bookmarkEnd w:id="0"/>
     </w:p>
     <w:sdt>
       <w:sdtPr>
         <w:rPr>
-          <w:rFonts w:asciiTheme="minorHAnsi" w:eastAsiaTheme="minorEastAsia" w:hAnsiTheme="minorHAnsi"/>
+          <w:rFonts w:asciiTheme="minorHAnsi" w:eastAsiaTheme="minorEastAsia" w:hAnsiTheme="minorHAnsi" w:cstheme="minorBidi"/>
           <w:b w:val="0"/>
           <w:bCs w:val="0"/>
+          <w:color w:val="auto"/>
+          <w:spacing w:val="0"/>
           <w:sz w:val="24"/>
           <w:szCs w:val="24"/>
           <w:cs/>
@@ -39,9 +36,7 @@
       </w:sdtPr>
       <w:sdtEndPr>
         <w:rPr>
-          <w:rFonts w:eastAsiaTheme="minorHAnsi" w:cstheme="minorBidi"/>
-          <w:color w:val="auto"/>
-          <w:spacing w:val="0"/>
+          <w:rFonts w:eastAsiaTheme="minorHAnsi"/>
           <w:sz w:val="21"/>
           <w:szCs w:val="22"/>
           <w:lang w:val="en-US"/>
@@ -1163,21 +1158,21 @@
       <w:pPr>
         <w:pStyle w:val="2"/>
       </w:pPr>
-      <w:bookmarkStart w:id="2" w:name="_Toc372483858"/>
+      <w:bookmarkStart w:id="1" w:name="_Toc372483858"/>
       <w:r>
         <w:t>Design and implementation Consideration</w:t>
       </w:r>
+      <w:bookmarkEnd w:id="1"/>
+    </w:p>
+    <w:p>
+      <w:pPr>
+        <w:pStyle w:val="3"/>
+      </w:pPr>
+      <w:bookmarkStart w:id="2" w:name="_Toc372483859"/>
+      <w:r>
+        <w:t>Design Considerations</w:t>
+      </w:r>
       <w:bookmarkEnd w:id="2"/>
-    </w:p>
-    <w:p>
-      <w:pPr>
-        <w:pStyle w:val="3"/>
-      </w:pPr>
-      <w:bookmarkStart w:id="3" w:name="_Toc372483859"/>
-      <w:r>
-        <w:t>Design Considerations</w:t>
-      </w:r>
-      <w:bookmarkEnd w:id="3"/>
     </w:p>
     <w:p>
       <w:pPr>
@@ -1238,23 +1233,7 @@
         <w:t xml:space="preserve"> sellers and aggregator of data to clients which look for flights to book (or cancel…). </w:t>
       </w:r>
       <w:r>
-        <w:t xml:space="preserve">The flights server exposes 2 services, a </w:t>
-      </w:r>
-      <w:proofErr w:type="spellStart"/>
-      <w:r>
-        <w:t>RESTful</w:t>
-      </w:r>
-      <w:proofErr w:type="spellEnd"/>
-      <w:r>
-        <w:t xml:space="preserve"> service in which client queries/transaction are coming from and a </w:t>
-      </w:r>
-      <w:proofErr w:type="spellStart"/>
-      <w:r>
-        <w:t>RESTful</w:t>
-      </w:r>
-      <w:proofErr w:type="spellEnd"/>
-      <w:r>
-        <w:t xml:space="preserve"> service for flight sellers to register for search client search events which are in turn being aggregated to the client. </w:t>
+        <w:t xml:space="preserve">The flights server exposes 2 services, a RESTful service in which client queries/transaction are coming from and a RESTful service for flight sellers to register for search client search events which are in turn being aggregated to the client. </w:t>
       </w:r>
       <w:r>
         <w:t>The flight server is the first entity which must be executed during startup.</w:t>
@@ -1287,15 +1266,7 @@
         <w:t>Flights Search Server</w:t>
       </w:r>
       <w:r>
-        <w:t xml:space="preserve"> through a </w:t>
-      </w:r>
-      <w:proofErr w:type="spellStart"/>
-      <w:r>
-        <w:t>RESTful</w:t>
-      </w:r>
-      <w:proofErr w:type="spellEnd"/>
-      <w:r>
-        <w:t xml:space="preserve"> interface by supplying its</w:t>
+        <w:t xml:space="preserve"> through a RESTful interface by supplying its</w:t>
       </w:r>
       <w:r>
         <w:t xml:space="preserve"> name &amp; URI and in turn it exposes a SOAP interface in which the search server can submit queries/transactions.</w:t>
@@ -1316,12 +1287,12 @@
       <w:pPr>
         <w:pStyle w:val="2"/>
       </w:pPr>
-      <w:bookmarkStart w:id="4" w:name="_Toc372483860"/>
+      <w:bookmarkStart w:id="3" w:name="_Toc372483860"/>
       <w:r>
         <w:lastRenderedPageBreak/>
         <w:t>High Level Design</w:t>
       </w:r>
-      <w:bookmarkEnd w:id="4"/>
+      <w:bookmarkEnd w:id="3"/>
     </w:p>
     <w:p>
       <w:r>
@@ -1345,10 +1316,10 @@
             <v:path o:extrusionok="f" gradientshapeok="t" o:connecttype="rect"/>
             <o:lock v:ext="edit" aspectratio="t"/>
           </v:shapetype>
-          <v:shape id="_x0000_i1025" type="#_x0000_t75" style="width:415.7pt;height:332.85pt" o:ole="">
-            <v:imagedata r:id="rId7" o:title=""/>
+          <v:shape id="_x0000_i1025" type="#_x0000_t75" style="width:415.5pt;height:333pt" o:ole="">
+            <v:imagedata r:id="rId6" o:title=""/>
           </v:shape>
-          <o:OLEObject Type="Embed" ProgID="Visio.Drawing.11" ShapeID="_x0000_i1025" DrawAspect="Content" ObjectID="_1446225759" r:id="rId8"/>
+          <o:OLEObject Type="Embed" ProgID="Visio.Drawing.11" ShapeID="_x0000_i1025" DrawAspect="Content" ObjectID="_1446324116" r:id="rId7"/>
         </w:object>
       </w:r>
     </w:p>
@@ -1361,12 +1332,12 @@
       <w:pPr>
         <w:pStyle w:val="2"/>
       </w:pPr>
-      <w:bookmarkStart w:id="5" w:name="_Toc372483861"/>
+      <w:bookmarkStart w:id="4" w:name="_Toc372483861"/>
       <w:r>
         <w:lastRenderedPageBreak/>
         <w:t>Executables &amp; parameters</w:t>
       </w:r>
-      <w:bookmarkEnd w:id="5"/>
+      <w:bookmarkEnd w:id="4"/>
     </w:p>
     <w:p>
       <w:r>
@@ -1374,50 +1345,13 @@
       </w:r>
     </w:p>
     <w:p>
-      <w:proofErr w:type="spellStart"/>
-      <w:r>
-        <w:t>FlightsSearchServer</w:t>
-      </w:r>
-      <w:proofErr w:type="spellEnd"/>
-      <w:r>
-        <w:t xml:space="preserve"> is publishing </w:t>
-      </w:r>
-      <w:proofErr w:type="spellStart"/>
-      <w:r>
-        <w:t>RESTful</w:t>
-      </w:r>
-      <w:proofErr w:type="spellEnd"/>
-      <w:r>
-        <w:t xml:space="preserve"> services on /Services/</w:t>
-      </w:r>
-      <w:proofErr w:type="spellStart"/>
-      <w:r>
-        <w:t>FlightsSearch</w:t>
-      </w:r>
-      <w:proofErr w:type="spellEnd"/>
-      <w:r>
-        <w:t xml:space="preserve"> &amp; /Services/</w:t>
-      </w:r>
-      <w:proofErr w:type="spellStart"/>
-      <w:r>
-        <w:t>FlightsSearchReg</w:t>
-      </w:r>
-      <w:proofErr w:type="spellEnd"/>
-      <w:r>
-        <w:t xml:space="preserve"> for Clients &amp; Sellers respectively. </w:t>
-      </w:r>
-    </w:p>
-    <w:p>
-      <w:r>
-        <w:t>(</w:t>
-      </w:r>
-      <w:proofErr w:type="gramStart"/>
-      <w:r>
-        <w:t>see</w:t>
-      </w:r>
-      <w:proofErr w:type="gramEnd"/>
-      <w:r>
-        <w:t xml:space="preserve"> detailed </w:t>
+      <w:r>
+        <w:t xml:space="preserve">FlightsSearchServer is publishing RESTful services on /Services/FlightsSearch &amp; /Services/FlightsSearchReg for Clients &amp; Sellers respectively. </w:t>
+      </w:r>
+    </w:p>
+    <w:p>
+      <w:r>
+        <w:t xml:space="preserve">(see detailed </w:t>
       </w:r>
       <w:r>
         <w:rPr>
@@ -1435,20 +1369,15 @@
       <w:pPr>
         <w:jc w:val="both"/>
       </w:pPr>
-      <w:proofErr w:type="spellStart"/>
-      <w:r>
-        <w:t>TicketSellingServer</w:t>
-      </w:r>
-      <w:proofErr w:type="spellEnd"/>
-      <w:r>
-        <w:t xml:space="preserve"> is publishing on /Services/ SOAP interface.</w:t>
+      <w:r>
+        <w:t>TicketSellingServer is publishing on /Services/ SOAP interface.</w:t>
       </w:r>
     </w:p>
     <w:p>
       <w:pPr>
         <w:pStyle w:val="2"/>
       </w:pPr>
-      <w:bookmarkStart w:id="6" w:name="_Toc372483862"/>
+      <w:bookmarkStart w:id="5" w:name="_Toc372483862"/>
       <w:r>
         <w:t>Services</w:t>
       </w:r>
@@ -1461,7 +1390,7 @@
       <w:r>
         <w:t>etailed description</w:t>
       </w:r>
-      <w:bookmarkEnd w:id="6"/>
+      <w:bookmarkEnd w:id="5"/>
     </w:p>
     <w:p>
       <w:r>
@@ -1479,23 +1408,82 @@
       <w:pPr>
         <w:pStyle w:val="3"/>
       </w:pPr>
-      <w:bookmarkStart w:id="7" w:name="_Toc372483863"/>
-      <w:proofErr w:type="spellStart"/>
+      <w:bookmarkStart w:id="6" w:name="_Toc372483863"/>
       <w:r>
         <w:t>FlightsSearchReg</w:t>
       </w:r>
+      <w:bookmarkEnd w:id="6"/>
+    </w:p>
+    <w:p>
+      <w:pPr>
+        <w:pStyle w:val="4"/>
+      </w:pPr>
+      <w:r>
+        <w:t>R</w:t>
+      </w:r>
+      <w:r>
+        <w:t>egistration</w:t>
+      </w:r>
+    </w:p>
+    <w:p>
+      <w:pPr>
+        <w:jc w:val="both"/>
+      </w:pPr>
+      <w:r>
+        <w:t>T</w:t>
+      </w:r>
+      <w:r>
+        <w:t>his method</w:t>
+      </w:r>
+      <w:r>
+        <w:t xml:space="preserve"> allows different Ticket selling servers to register the searching server.</w:t>
+      </w:r>
+      <w:r>
+        <w:t xml:space="preserve"> The Ticket selling server must supply its Identification name (the way </w:t>
+      </w:r>
+      <w:r>
+        <w:t>it's</w:t>
+      </w:r>
+      <w:r>
+        <w:t xml:space="preserve"> exposed to the clients) and its own URI which will allow the Flights search server to open SOAP connection and issue requests to it.</w:t>
+      </w:r>
+      <w:r>
+        <w:t xml:space="preserve"> </w:t>
+      </w:r>
+    </w:p>
+    <w:p>
+      <w:pPr>
+        <w:jc w:val="both"/>
+      </w:pPr>
+      <w:r>
+        <w:t>Because the registering server is responsible for the location of the URI the request is a PUT request.</w:t>
+      </w:r>
+    </w:p>
+    <w:p>
+      <w:pPr>
+        <w:pStyle w:val="3"/>
+      </w:pPr>
+      <w:bookmarkStart w:id="7" w:name="_Toc372483864"/>
+      <w:r>
+        <w:t>FlightsSearch</w:t>
+      </w:r>
+      <w:r>
+        <w:t xml:space="preserve"> (</w:t>
+      </w:r>
+      <w:r>
+        <w:t>a</w:t>
+      </w:r>
+      <w:r>
+        <w:t>s ClientQueryService)</w:t>
+      </w:r>
       <w:bookmarkEnd w:id="7"/>
-      <w:proofErr w:type="spellEnd"/>
     </w:p>
     <w:p>
       <w:pPr>
         <w:pStyle w:val="4"/>
       </w:pPr>
       <w:r>
-        <w:t>R</w:t>
-      </w:r>
-      <w:r>
-        <w:t>egistration</w:t>
+        <w:t>GetFlights</w:t>
       </w:r>
     </w:p>
     <w:p>
@@ -1503,210 +1491,111 @@
         <w:jc w:val="both"/>
       </w:pPr>
       <w:r>
+        <w:t>Clients use this method to search for a relevant flight, the client must supply a source, destination and date. Those parameters are supplied as GET parameters because they are filtering options and they don't change anything in the server's state (except for dropped ticket seller connections – which is irrelevant and seamless to the user).</w:t>
+      </w:r>
+    </w:p>
+    <w:p>
+      <w:pPr>
+        <w:pStyle w:val="4"/>
+      </w:pPr>
+      <w:r>
+        <w:t>MakeReservation</w:t>
+      </w:r>
+    </w:p>
+    <w:p>
+      <w:r>
+        <w:t xml:space="preserve">Clients use this method to reserve a flight. The client must supply the seller's name in the URI path in order have a consistent hierarchical URI structure when acting upon a specific seller (canceling a reservation for example). The rest of the parameters are supplied as a reservation request object. </w:t>
+      </w:r>
+      <w:r>
         <w:t>T</w:t>
       </w:r>
       <w:r>
-        <w:t>his method</w:t>
-      </w:r>
-      <w:r>
-        <w:t xml:space="preserve"> allows different Ticket selling servers to register the searching server.</w:t>
-      </w:r>
-      <w:r>
-        <w:t xml:space="preserve"> The Ticket selling server must supply its Identification name (the way </w:t>
-      </w:r>
-      <w:r>
-        <w:t>it's</w:t>
-      </w:r>
-      <w:r>
-        <w:t xml:space="preserve"> exposed to the clients) and its own URI which will allow the Flights search server to open SOAP connection and issue requests to it.</w:t>
+        <w:t>his me</w:t>
+      </w:r>
+      <w:r>
+        <w:t xml:space="preserve">thod will change state on seller which this request is acting on (URI). </w:t>
+      </w:r>
+    </w:p>
+    <w:p>
+      <w:pPr>
+        <w:jc w:val="both"/>
+      </w:pPr>
+      <w:r>
+        <w:t>If the seller is not found a "Seller not found" error will be returned to the client</w:t>
       </w:r>
       <w:r>
         <w:t xml:space="preserve"> </w:t>
       </w:r>
+      <w:r>
+        <w:t xml:space="preserve">. If the </w:t>
+      </w:r>
+      <w:r>
+        <w:t>Seller server returns an error, for ex. any</w:t>
+      </w:r>
+      <w:r>
+        <w:t xml:space="preserve"> of the internal parameters - flight number or date, doesn't exist or inconsistent with an entry in the Seller's database</w:t>
+      </w:r>
+      <w:r>
+        <w:t xml:space="preserve"> or there are no more seats on the flight</w:t>
+      </w:r>
+      <w:r>
+        <w:t xml:space="preserve"> a "Flight not found"</w:t>
+      </w:r>
+      <w:r>
+        <w:t xml:space="preserve"> </w:t>
+      </w:r>
+      <w:r>
+        <w:t>or "</w:t>
+      </w:r>
+      <w:r>
+        <w:t xml:space="preserve">no seats available" </w:t>
+      </w:r>
+      <w:r>
+        <w:t xml:space="preserve">error will be </w:t>
+      </w:r>
+      <w:r>
+        <w:t>retu</w:t>
+      </w:r>
+      <w:r>
+        <w:t>rned to the client respectively</w:t>
+      </w:r>
+      <w:r>
+        <w:t xml:space="preserve"> (*see errors section for exact code)</w:t>
+      </w:r>
+      <w:r>
+        <w:t>.</w:t>
+      </w:r>
     </w:p>
     <w:p>
       <w:pPr>
         <w:jc w:val="both"/>
       </w:pPr>
       <w:r>
-        <w:t>Because the registering server is responsible for the location of the URI the request is a PUT request.</w:t>
-      </w:r>
-    </w:p>
-    <w:p>
-      <w:pPr>
-        <w:pStyle w:val="3"/>
-      </w:pPr>
-      <w:bookmarkStart w:id="8" w:name="_Toc372483864"/>
-      <w:proofErr w:type="spellStart"/>
-      <w:r>
-        <w:t>FlightsSearch</w:t>
-      </w:r>
-      <w:proofErr w:type="spellEnd"/>
-      <w:r>
-        <w:t xml:space="preserve"> (</w:t>
-      </w:r>
-      <w:r>
-        <w:t>a</w:t>
-      </w:r>
-      <w:r>
-        <w:t xml:space="preserve">s </w:t>
-      </w:r>
-      <w:proofErr w:type="spellStart"/>
-      <w:r>
-        <w:t>ClientQueryService</w:t>
-      </w:r>
-      <w:proofErr w:type="spellEnd"/>
-      <w:r>
-        <w:t>)</w:t>
-      </w:r>
-      <w:bookmarkEnd w:id="8"/>
+        <w:t>Upon success the client will receive reservation ID which is also used as an approval.</w:t>
+      </w:r>
+      <w:r>
+        <w:t xml:space="preserve"> Each seller may supply its own reservation ID and a 1:1 correlation to the original flight is made by seller name and reservation ID pair.</w:t>
+      </w:r>
+    </w:p>
+    <w:p>
+      <w:pPr>
+        <w:jc w:val="both"/>
+      </w:pPr>
+      <w:r>
+        <w:t>POST method is used because the client is not responsible to the final location of the resour</w:t>
+      </w:r>
+      <w:r>
+        <w:t>ce created (the reservation ID).</w:t>
+      </w:r>
     </w:p>
     <w:p>
       <w:pPr>
         <w:pStyle w:val="4"/>
       </w:pPr>
-      <w:proofErr w:type="spellStart"/>
-      <w:r>
-        <w:t>GetFlights</w:t>
-      </w:r>
-      <w:proofErr w:type="spellEnd"/>
-    </w:p>
-    <w:p>
-      <w:pPr>
-        <w:jc w:val="both"/>
-      </w:pPr>
-      <w:r>
-        <w:t xml:space="preserve">Clients use this method to search for a relevant </w:t>
-      </w:r>
-      <w:proofErr w:type="gramStart"/>
-      <w:r>
-        <w:t>flight,</w:t>
-      </w:r>
-      <w:proofErr w:type="gramEnd"/>
-      <w:r>
-        <w:t xml:space="preserve"> the client must supply a source, destination and date. Those parameters are supplied as GET parameters because they are filtering options and they don't change anything in the server's state (except for dropped ticket seller connections – which is irrelevant and seamless to the user).</w:t>
-      </w:r>
-    </w:p>
-    <w:p>
-      <w:pPr>
-        <w:pStyle w:val="4"/>
-      </w:pPr>
-      <w:proofErr w:type="spellStart"/>
-      <w:r>
-        <w:t>MakeReservation</w:t>
-      </w:r>
-      <w:proofErr w:type="spellEnd"/>
-    </w:p>
-    <w:p>
-      <w:r>
-        <w:t xml:space="preserve">Clients use this method to reserve a flight. The client must supply the seller's name in the URI path in order have a consistent hierarchical URI structure when acting upon a specific seller (canceling a reservation for example). The rest of the parameters are supplied as a reservation request object. </w:t>
-      </w:r>
-      <w:r>
-        <w:t>T</w:t>
-      </w:r>
-      <w:r>
-        <w:t>his me</w:t>
-      </w:r>
-      <w:r>
-        <w:t xml:space="preserve">thod will change state on seller which this request is acting on (URI). </w:t>
-      </w:r>
-    </w:p>
-    <w:p>
-      <w:pPr>
-        <w:jc w:val="both"/>
-      </w:pPr>
-      <w:r>
-        <w:t xml:space="preserve">If the seller is not found a "Seller not found" error will be returned to the </w:t>
-      </w:r>
-      <w:proofErr w:type="gramStart"/>
-      <w:r>
-        <w:t>client</w:t>
-      </w:r>
-      <w:r>
-        <w:t xml:space="preserve"> </w:t>
-      </w:r>
-      <w:r>
-        <w:t>.</w:t>
-      </w:r>
-      <w:proofErr w:type="gramEnd"/>
-      <w:r>
-        <w:t xml:space="preserve"> If the </w:t>
-      </w:r>
-      <w:r>
-        <w:t>Seller server returns an error, for ex. any</w:t>
-      </w:r>
-      <w:r>
-        <w:t xml:space="preserve"> of the internal parameters - flight number or date, doesn't exist or inconsistent with an entry in the Seller's database</w:t>
-      </w:r>
-      <w:r>
-        <w:t xml:space="preserve"> or there are no more seats on the flight</w:t>
-      </w:r>
-      <w:r>
-        <w:t xml:space="preserve"> a "Flight not found"</w:t>
-      </w:r>
-      <w:r>
-        <w:t xml:space="preserve"> </w:t>
-      </w:r>
-      <w:r>
-        <w:t>or "</w:t>
-      </w:r>
-      <w:r>
-        <w:t xml:space="preserve">no seats available" </w:t>
-      </w:r>
-      <w:r>
-        <w:t xml:space="preserve">error will be </w:t>
-      </w:r>
-      <w:r>
-        <w:t>retu</w:t>
-      </w:r>
-      <w:r>
-        <w:t>rned to the client respectively</w:t>
-      </w:r>
-      <w:r>
-        <w:t xml:space="preserve"> (*</w:t>
-      </w:r>
-      <w:r>
-        <w:t>see errors section for exact code</w:t>
-      </w:r>
-      <w:r>
-        <w:t>)</w:t>
-      </w:r>
-      <w:r>
-        <w:t>.</w:t>
-      </w:r>
-    </w:p>
-    <w:p>
-      <w:pPr>
-        <w:jc w:val="both"/>
-      </w:pPr>
-      <w:r>
-        <w:t>Upon success the client will receive reservation ID which is also used as an approval.</w:t>
-      </w:r>
-      <w:r>
-        <w:t xml:space="preserve"> Each seller may supply its own reservation ID and a 1:1 correlation to the original flight is made by seller name and reservation ID pair.</w:t>
-      </w:r>
-    </w:p>
-    <w:p>
-      <w:pPr>
-        <w:jc w:val="both"/>
-      </w:pPr>
-      <w:r>
-        <w:t>POST method is used because the client is not responsible to the final location of the resour</w:t>
-      </w:r>
-      <w:r>
-        <w:t>ce created (the reservation ID).</w:t>
-      </w:r>
-    </w:p>
-    <w:p>
-      <w:pPr>
-        <w:pStyle w:val="4"/>
-      </w:pPr>
-      <w:proofErr w:type="spellStart"/>
       <w:r>
         <w:lastRenderedPageBreak/>
         <w:t>CancelReservation</w:t>
       </w:r>
-      <w:proofErr w:type="spellEnd"/>
     </w:p>
     <w:p>
       <w:pPr>
@@ -1742,15 +1631,7 @@
         <w:jc w:val="both"/>
       </w:pPr>
       <w:r>
-        <w:t xml:space="preserve">Cancelation may throw "Seller not found" if seller really doesn't exists or crashed (we do not maintain a local database in the </w:t>
-      </w:r>
-      <w:proofErr w:type="spellStart"/>
-      <w:r>
-        <w:t>SearchServer</w:t>
-      </w:r>
-      <w:proofErr w:type="spellEnd"/>
-      <w:r>
-        <w:t>, we just delegate requests). If reservation id is bogus a "Reservation not found" error is returned to the client</w:t>
+        <w:t>Cancelation may throw "Seller not found" if seller really doesn't exists or crashed (we do not maintain a local database in the SearchServer, we just delegate requests). If reservation id is bogus a "Reservation not found" error is returned to the client</w:t>
       </w:r>
       <w:r>
         <w:t xml:space="preserve"> (and a 40</w:t>
@@ -1777,93 +1658,45 @@
       <w:pPr>
         <w:pStyle w:val="3"/>
       </w:pPr>
-      <w:bookmarkStart w:id="9" w:name="_Toc372483865"/>
-      <w:proofErr w:type="spellStart"/>
+      <w:bookmarkStart w:id="8" w:name="_Toc372483865"/>
       <w:r>
         <w:t>TicketsSe</w:t>
       </w:r>
       <w:r>
         <w:t>llingServer</w:t>
       </w:r>
-      <w:bookmarkEnd w:id="9"/>
-      <w:proofErr w:type="spellEnd"/>
+      <w:bookmarkEnd w:id="8"/>
     </w:p>
     <w:p>
       <w:pPr>
         <w:pStyle w:val="4"/>
       </w:pPr>
-      <w:proofErr w:type="spellStart"/>
       <w:r>
         <w:t>GetFlights</w:t>
       </w:r>
-      <w:proofErr w:type="spellEnd"/>
     </w:p>
     <w:p>
       <w:pPr>
         <w:jc w:val="both"/>
       </w:pPr>
-      <w:proofErr w:type="gramStart"/>
-      <w:r>
-        <w:t>SOAP interface which is used by the search server.</w:t>
-      </w:r>
-      <w:proofErr w:type="gramEnd"/>
-      <w:r>
-        <w:t xml:space="preserve"> The search server submits a </w:t>
-      </w:r>
-      <w:proofErr w:type="spellStart"/>
-      <w:r>
-        <w:t>FlightQuery</w:t>
-      </w:r>
-      <w:proofErr w:type="spellEnd"/>
-      <w:r>
-        <w:t xml:space="preserve"> request which holds the flight information the </w:t>
-      </w:r>
-      <w:proofErr w:type="spellStart"/>
-      <w:r>
-        <w:t>the</w:t>
-      </w:r>
-      <w:proofErr w:type="spellEnd"/>
-      <w:r>
-        <w:t xml:space="preserve"> user is searching for (Source, destination, date). If the internal database doesn't contain flights which match </w:t>
-      </w:r>
-      <w:proofErr w:type="gramStart"/>
-      <w:r>
-        <w:t>this criteria</w:t>
-      </w:r>
-      <w:proofErr w:type="gramEnd"/>
-      <w:r>
-        <w:t xml:space="preserve"> the method will return an empty list.</w:t>
+      <w:r>
+        <w:t>SOAP interface which is used by the search server. The search server submits a FlightQuery request which holds the flight information the the user is searching for (Source, destination, date). If the internal database doesn't contain flights which match this criteria the method will return an empty list.</w:t>
       </w:r>
     </w:p>
     <w:p>
       <w:pPr>
         <w:pStyle w:val="4"/>
       </w:pPr>
-      <w:proofErr w:type="spellStart"/>
       <w:r>
         <w:t>MakeReservation</w:t>
       </w:r>
-      <w:proofErr w:type="spellEnd"/>
     </w:p>
     <w:p>
       <w:pPr>
         <w:jc w:val="both"/>
       </w:pPr>
-      <w:proofErr w:type="gramStart"/>
-      <w:r>
-        <w:t>SOAP interface which is used by the search server.</w:t>
-      </w:r>
-      <w:proofErr w:type="gramEnd"/>
-      <w:r>
-        <w:t xml:space="preserve"> The search server submits a </w:t>
-      </w:r>
-      <w:proofErr w:type="spellStart"/>
-      <w:r>
-        <w:t>FlightSearchReservationRequest</w:t>
-      </w:r>
-      <w:proofErr w:type="spellEnd"/>
-      <w:r>
-        <w:t xml:space="preserve"> which holds the reservation's details (flight number &amp; date). </w:t>
+      <w:r>
+        <w:t xml:space="preserve">SOAP interface which is used by the search server. The search server submits a FlightSearchReservationRequest which holds the reservation's details (flight number &amp; date). </w:t>
       </w:r>
     </w:p>
     <w:p>
@@ -1889,42 +1722,19 @@
       <w:pPr>
         <w:pStyle w:val="4"/>
       </w:pPr>
-      <w:proofErr w:type="spellStart"/>
       <w:r>
         <w:t>CancelReservation</w:t>
       </w:r>
-      <w:proofErr w:type="spellEnd"/>
     </w:p>
     <w:p>
       <w:pPr>
         <w:jc w:val="both"/>
       </w:pPr>
-      <w:proofErr w:type="gramStart"/>
-      <w:r>
-        <w:t>SOAP interface which is used by the search server.</w:t>
-      </w:r>
-      <w:proofErr w:type="gramEnd"/>
-      <w:r>
-        <w:t xml:space="preserve"> A previously made reservation may be canceled using this method. </w:t>
-      </w:r>
-      <w:r>
-        <w:t xml:space="preserve">If reservation ID doesn't exist a "no such reservation" </w:t>
-      </w:r>
-      <w:proofErr w:type="spellStart"/>
-      <w:r>
-        <w:t>excetion</w:t>
-      </w:r>
-      <w:proofErr w:type="spellEnd"/>
-      <w:r>
-        <w:t xml:space="preserve"> error is returned to the </w:t>
-      </w:r>
-      <w:proofErr w:type="spellStart"/>
-      <w:r>
-        <w:t>FlightSearchServer</w:t>
-      </w:r>
-      <w:proofErr w:type="spellEnd"/>
-      <w:r>
-        <w:t>.</w:t>
+      <w:r>
+        <w:t xml:space="preserve">SOAP interface which is used by the search server. A previously made reservation may be canceled using this method. </w:t>
+      </w:r>
+      <w:r>
+        <w:t>If reservation ID doesn't exist a "no such reservation" excetion error is returned to the FlightSearchServer.</w:t>
       </w:r>
     </w:p>
     <w:p>
@@ -1942,12 +1752,12 @@
       <w:pPr>
         <w:pStyle w:val="2"/>
       </w:pPr>
-      <w:bookmarkStart w:id="10" w:name="_Toc372483866"/>
+      <w:bookmarkStart w:id="9" w:name="_Toc372483866"/>
       <w:r>
         <w:lastRenderedPageBreak/>
         <w:t>Services errors summary</w:t>
       </w:r>
-      <w:bookmarkEnd w:id="10"/>
+      <w:bookmarkEnd w:id="9"/>
     </w:p>
     <w:tbl>
       <w:tblPr>
@@ -1968,7 +1778,10 @@
           </w:tcPr>
           <w:p>
             <w:r>
-              <w:t>Client Command</w:t>
+              <w:t>Rest</w:t>
+            </w:r>
+            <w:r>
+              <w:t xml:space="preserve"> Command</w:t>
             </w:r>
           </w:p>
         </w:tc>
@@ -2161,13 +1974,8 @@
           </w:tcPr>
           <w:p>
             <w:r>
-              <w:t xml:space="preserve">No seats in particular flight </w:t>
-            </w:r>
-            <w:proofErr w:type="spellStart"/>
-            <w:r>
-              <w:t>url</w:t>
-            </w:r>
-            <w:proofErr w:type="spellEnd"/>
+              <w:t>No seats in particular flight url</w:t>
+            </w:r>
           </w:p>
         </w:tc>
       </w:tr>
@@ -2205,15 +2013,7 @@
           </w:tcPr>
           <w:p>
             <w:r>
-              <w:t xml:space="preserve">Seller exists but didn't answer in a timely manner or connection dropped </w:t>
-            </w:r>
-            <w:proofErr w:type="spellStart"/>
-            <w:r>
-              <w:t>dropped</w:t>
-            </w:r>
-            <w:proofErr w:type="spellEnd"/>
-            <w:r>
-              <w:t>.</w:t>
+              <w:t>Seller exists but didn't answer in a timely manner or connection dropped dropped.</w:t>
             </w:r>
           </w:p>
           <w:p>
@@ -2260,13 +2060,8 @@
             <w:tcW w:w="2645" w:type="dxa"/>
           </w:tcPr>
           <w:p>
-            <w:proofErr w:type="spellStart"/>
-            <w:r>
-              <w:t>ReservationID</w:t>
-            </w:r>
-            <w:proofErr w:type="spellEnd"/>
-            <w:r>
-              <w:t xml:space="preserve"> wasn't a number.</w:t>
+            <w:r>
+              <w:t>ReservationID wasn't a number.</w:t>
             </w:r>
           </w:p>
         </w:tc>
@@ -2383,23 +2178,74 @@
           </w:tcPr>
           <w:p>
             <w:r>
-              <w:t xml:space="preserve">Seller exists but didn't answer in a timely manner or connection dropped </w:t>
-            </w:r>
-            <w:proofErr w:type="spellStart"/>
-            <w:r>
-              <w:t>dropped</w:t>
-            </w:r>
-            <w:proofErr w:type="spellEnd"/>
-            <w:r>
-              <w:t>.</w:t>
+              <w:t>Seller exists but didn't answer in a timely manner or connection dropped dropped.</w:t>
             </w:r>
           </w:p>
           <w:p>
             <w:r>
-              <w:t>Side effect – seller removed from search server.</w:t>
+              <w:t xml:space="preserve">Side effect – seller removed from search server. </w:t>
+            </w:r>
+          </w:p>
+        </w:tc>
+      </w:tr>
+      <w:tr>
+        <w:tc>
+          <w:tcPr>
+            <w:tcW w:w="1959" w:type="dxa"/>
+          </w:tcPr>
+          <w:p>
+            <w:r>
+              <w:t>Register (seller)</w:t>
+            </w:r>
+          </w:p>
+        </w:tc>
+        <w:tc>
+          <w:tcPr>
+            <w:tcW w:w="1835" w:type="dxa"/>
+          </w:tcPr>
+          <w:p>
+            <w:r>
+              <w:t>40</w:t>
+            </w:r>
+            <w:r>
+              <w:t>0</w:t>
             </w:r>
             <w:r>
               <w:t xml:space="preserve"> </w:t>
+            </w:r>
+            <w:r>
+              <w:t>–</w:t>
+            </w:r>
+            <w:r>
+              <w:t xml:space="preserve"> </w:t>
+            </w:r>
+            <w:r>
+              <w:t>Bad request</w:t>
+            </w:r>
+            <w:bookmarkStart w:id="10" w:name="_GoBack"/>
+            <w:bookmarkEnd w:id="10"/>
+          </w:p>
+        </w:tc>
+        <w:tc>
+          <w:tcPr>
+            <w:tcW w:w="1843" w:type="dxa"/>
+          </w:tcPr>
+          <w:p>
+            <w:r>
+              <w:t>Seller trying to register with a name which already registered</w:t>
+            </w:r>
+          </w:p>
+        </w:tc>
+        <w:tc>
+          <w:tcPr>
+            <w:tcW w:w="2645" w:type="dxa"/>
+          </w:tcPr>
+          <w:p>
+            <w:r>
+              <w:t>Nothing happens</w:t>
+            </w:r>
+            <w:r>
+              <w:t>, seller declined.</w:t>
             </w:r>
           </w:p>
         </w:tc>
@@ -2424,7 +2270,7 @@
 </file>
 
 <file path=word/numbering.xml><?xml version="1.0" encoding="utf-8"?>
-<w:numbering xmlns:wpc="http://schemas.microsoft.com/office/word/2010/wordprocessingCanvas" xmlns:mc="http://schemas.openxmlformats.org/markup-compatibility/2006" xmlns:o="urn:schemas-microsoft-com:office:office" xmlns:r="http://schemas.openxmlformats.org/officeDocument/2006/relationships" xmlns:m="http://schemas.openxmlformats.org/officeDocument/2006/math" xmlns:v="urn:schemas-microsoft-com:vml" xmlns:wp14="http://schemas.microsoft.com/office/word/2010/wordprocessingDrawing" xmlns:wp="http://schemas.openxmlformats.org/drawingml/2006/wordprocessingDrawing" xmlns:w10="urn:schemas-microsoft-com:office:word" xmlns:w="http://schemas.openxmlformats.org/wordprocessingml/2006/main" xmlns:w14="http://schemas.microsoft.com/office/word/2010/wordml" xmlns:wpg="http://schemas.microsoft.com/office/word/2010/wordprocessingGroup" xmlns:wpi="http://schemas.microsoft.com/office/word/2010/wordprocessingInk" xmlns:wne="http://schemas.microsoft.com/office/word/2006/wordml" xmlns:wps="http://schemas.microsoft.com/office/word/2010/wordprocessingShape" mc:Ignorable="w14 wp14">
+<w:numbering xmlns:wpc="http://schemas.microsoft.com/office/word/2010/wordprocessingCanvas" xmlns:mc="http://schemas.openxmlformats.org/markup-compatibility/2006" xmlns:o="urn:schemas-microsoft-com:office:office" xmlns:r="http://schemas.openxmlformats.org/officeDocument/2006/relationships" xmlns:m="http://schemas.openxmlformats.org/officeDocument/2006/math" xmlns:v="urn:schemas-microsoft-com:vml" xmlns:wp14="http://schemas.microsoft.com/office/word/2010/wordprocessingDrawing" xmlns:wp="http://schemas.openxmlformats.org/drawingml/2006/wordprocessingDrawing" xmlns:w10="urn:schemas-microsoft-com:office:word" xmlns:w="http://schemas.openxmlformats.org/wordprocessingml/2006/main" xmlns:w14="http://schemas.microsoft.com/office/word/2010/wordml" xmlns:w15="http://schemas.microsoft.com/office/word/2012/wordml" xmlns:wpg="http://schemas.microsoft.com/office/word/2010/wordprocessingGroup" xmlns:wpi="http://schemas.microsoft.com/office/word/2010/wordprocessingInk" xmlns:wne="http://schemas.microsoft.com/office/word/2006/wordml" xmlns:wps="http://schemas.microsoft.com/office/word/2010/wordprocessingShape" mc:Ignorable="w14 w15 wp14">
   <w:abstractNum w:abstractNumId="0">
     <w:nsid w:val="1686403E"/>
     <w:multiLevelType w:val="hybridMultilevel"/>
@@ -2637,7 +2483,7 @@
 </file>
 
 <file path=word/styles.xml><?xml version="1.0" encoding="utf-8"?>
-<w:styles xmlns:mc="http://schemas.openxmlformats.org/markup-compatibility/2006" xmlns:r="http://schemas.openxmlformats.org/officeDocument/2006/relationships" xmlns:w="http://schemas.openxmlformats.org/wordprocessingml/2006/main" xmlns:w14="http://schemas.microsoft.com/office/word/2010/wordml" mc:Ignorable="w14">
+<w:styles xmlns:mc="http://schemas.openxmlformats.org/markup-compatibility/2006" xmlns:r="http://schemas.openxmlformats.org/officeDocument/2006/relationships" xmlns:w="http://schemas.openxmlformats.org/wordprocessingml/2006/main" xmlns:w14="http://schemas.microsoft.com/office/word/2010/wordml" xmlns:w15="http://schemas.microsoft.com/office/word/2012/wordml" mc:Ignorable="w14 w15">
   <w:docDefaults>
     <w:rPrDefault>
       <w:rPr>
@@ -2653,1101 +2499,378 @@
       </w:pPr>
     </w:pPrDefault>
   </w:docDefaults>
-  <w:latentStyles w:defLockedState="0" w:defUIPriority="99" w:defSemiHidden="1" w:defUnhideWhenUsed="1" w:defQFormat="0" w:count="267">
-    <w:lsdException w:name="Normal" w:semiHidden="0" w:uiPriority="0" w:unhideWhenUsed="0" w:qFormat="1"/>
-    <w:lsdException w:name="heading 1" w:semiHidden="0" w:uiPriority="9" w:unhideWhenUsed="0" w:qFormat="1"/>
-    <w:lsdException w:name="heading 2" w:uiPriority="9" w:qFormat="1"/>
-    <w:lsdException w:name="heading 3" w:uiPriority="9" w:qFormat="1"/>
-    <w:lsdException w:name="heading 4" w:uiPriority="9" w:qFormat="1"/>
-    <w:lsdException w:name="heading 5" w:uiPriority="9" w:qFormat="1"/>
-    <w:lsdException w:name="heading 6" w:uiPriority="9" w:qFormat="1"/>
-    <w:lsdException w:name="heading 7" w:uiPriority="9" w:qFormat="1"/>
-    <w:lsdException w:name="heading 8" w:uiPriority="9" w:qFormat="1"/>
-    <w:lsdException w:name="heading 9" w:uiPriority="9" w:qFormat="1"/>
-    <w:lsdException w:name="toc 1" w:uiPriority="39"/>
-    <w:lsdException w:name="toc 2" w:uiPriority="39"/>
-    <w:lsdException w:name="toc 3" w:uiPriority="39"/>
-    <w:lsdException w:name="toc 4" w:uiPriority="39"/>
-    <w:lsdException w:name="toc 5" w:uiPriority="39"/>
-    <w:lsdException w:name="toc 6" w:uiPriority="39"/>
-    <w:lsdException w:name="toc 7" w:uiPriority="39"/>
-    <w:lsdException w:name="toc 8" w:uiPriority="39"/>
-    <w:lsdException w:name="toc 9" w:uiPriority="39"/>
-    <w:lsdException w:name="caption" w:uiPriority="35" w:qFormat="1"/>
-    <w:lsdException w:name="Title" w:semiHidden="0" w:uiPriority="10" w:unhideWhenUsed="0" w:qFormat="1"/>
-    <w:lsdException w:name="Default Paragraph Font" w:uiPriority="1"/>
-    <w:lsdException w:name="Subtitle" w:semiHidden="0" w:uiPriority="11" w:unhideWhenUsed="0" w:qFormat="1"/>
-    <w:lsdException w:name="Strong" w:semiHidden="0" w:uiPriority="22" w:unhideWhenUsed="0" w:qFormat="1"/>
-    <w:lsdException w:name="Emphasis" w:semiHidden="0" w:uiPriority="20" w:unhideWhenUsed="0" w:qFormat="1"/>
-    <w:lsdException w:name="Table Grid" w:semiHidden="0" w:uiPriority="39" w:unhideWhenUsed="0"/>
-    <w:lsdException w:name="Placeholder Text" w:unhideWhenUsed="0"/>
-    <w:lsdException w:name="No Spacing" w:semiHidden="0" w:uiPriority="1" w:unhideWhenUsed="0" w:qFormat="1"/>
-    <w:lsdException w:name="Light Shading" w:semiHidden="0" w:uiPriority="60" w:unhideWhenUsed="0"/>
-    <w:lsdException w:name="Light List" w:semiHidden="0" w:uiPriority="61" w:unhideWhenUsed="0"/>
-    <w:lsdException w:name="Light Grid" w:semiHidden="0" w:uiPriority="62" w:unhideWhenUsed="0"/>
-    <w:lsdException w:name="Medium Shading 1" w:semiHidden="0" w:uiPriority="63" w:unhideWhenUsed="0"/>
-    <w:lsdException w:name="Medium Shading 2" w:semiHidden="0" w:uiPriority="64" w:unhideWhenUsed="0"/>
-    <w:lsdException w:name="Medium List 1" w:semiHidden="0" w:uiPriority="65" w:unhideWhenUsed="0"/>
-    <w:lsdException w:name="Medium List 2" w:semiHidden="0" w:uiPriority="66" w:unhideWhenUsed="0"/>
-    <w:lsdException w:name="Medium Grid 1" w:semiHidden="0" w:uiPriority="67" w:unhideWhenUsed="0"/>
-    <w:lsdException w:name="Medium Grid 2" w:semiHidden="0" w:uiPriority="68" w:unhideWhenUsed="0"/>
-    <w:lsdException w:name="Medium Grid 3" w:semiHidden="0" w:uiPriority="69" w:unhideWhenUsed="0"/>
-    <w:lsdException w:name="Dark List" w:semiHidden="0" w:uiPriority="70" w:unhideWhenUsed="0"/>
-    <w:lsdException w:name="Colorful Shading" w:semiHidden="0" w:uiPriority="71" w:unhideWhenUsed="0"/>
-    <w:lsdException w:name="Colorful List" w:semiHidden="0" w:uiPriority="72" w:unhideWhenUsed="0"/>
-    <w:lsdException w:name="Colorful Grid" w:semiHidden="0" w:uiPriority="73" w:unhideWhenUsed="0"/>
-    <w:lsdException w:name="Light Shading Accent 1" w:semiHidden="0" w:uiPriority="60" w:unhideWhenUsed="0"/>
-    <w:lsdException w:name="Light List Accent 1" w:semiHidden="0" w:uiPriority="61" w:unhideWhenUsed="0"/>
-    <w:lsdException w:name="Light Grid Accent 1" w:semiHidden="0" w:uiPriority="62" w:unhideWhenUsed="0"/>
-    <w:lsdException w:name="Medium Shading 1 Accent 1" w:semiHidden="0" w:uiPriority="63" w:unhideWhenUsed="0"/>
-    <w:lsdException w:name="Medium Shading 2 Accent 1" w:semiHidden="0" w:uiPriority="64" w:unhideWhenUsed="0"/>
-    <w:lsdException w:name="Medium List 1 Accent 1" w:semiHidden="0" w:uiPriority="65" w:unhideWhenUsed="0"/>
-    <w:lsdException w:name="Revision" w:unhideWhenUsed="0"/>
-    <w:lsdException w:name="List Paragraph" w:semiHidden="0" w:uiPriority="34" w:unhideWhenUsed="0" w:qFormat="1"/>
-    <w:lsdException w:name="Quote" w:semiHidden="0" w:uiPriority="29" w:unhideWhenUsed="0" w:qFormat="1"/>
-    <w:lsdException w:name="Intense Quote" w:semiHidden="0" w:uiPriority="30" w:unhideWhenUsed="0" w:qFormat="1"/>
-    <w:lsdException w:name="Medium List 2 Accent 1" w:semiHidden="0" w:uiPriority="66" w:unhideWhenUsed="0"/>
-    <w:lsdException w:name="Medium Grid 1 Accent 1" w:semiHidden="0" w:uiPriority="67" w:unhideWhenUsed="0"/>
-    <w:lsdException w:name="Medium Grid 2 Accent 1" w:semiHidden="0" w:uiPriority="68" w:unhideWhenUsed="0"/>
-    <w:lsdException w:name="Medium Grid 3 Accent 1" w:semiHidden="0" w:uiPriority="69" w:unhideWhenUsed="0"/>
-    <w:lsdException w:name="Dark List Accent 1" w:semiHidden="0" w:uiPriority="70" w:unhideWhenUsed="0"/>
-    <w:lsdException w:name="Colorful Shading Accent 1" w:semiHidden="0" w:uiPriority="71" w:unhideWhenUsed="0"/>
-    <w:lsdException w:name="Colorful List Accent 1" w:semiHidden="0" w:uiPriority="72" w:unhideWhenUsed="0"/>
-    <w:lsdException w:name="Colorful Grid Accent 1" w:semiHidden="0" w:uiPriority="73" w:unhideWhenUsed="0"/>
-    <w:lsdException w:name="Light Shading Accent 2" w:semiHidden="0" w:uiPriority="60" w:unhideWhenUsed="0"/>
-    <w:lsdException w:name="Light List Accent 2" w:semiHidden="0" w:uiPriority="61" w:unhideWhenUsed="0"/>
-    <w:lsdException w:name="Light Grid Accent 2" w:semiHidden="0" w:uiPriority="62" w:unhideWhenUsed="0"/>
-    <w:lsdException w:name="Medium Shading 1 Accent 2" w:semiHidden="0" w:uiPriority="63" w:unhideWhenUsed="0"/>
-    <w:lsdException w:name="Medium Shading 2 Accent 2" w:semiHidden="0" w:uiPriority="64" w:unhideWhenUsed="0"/>
-    <w:lsdException w:name="Medium List 1 Accent 2" w:semiHidden="0" w:uiPriority="65" w:unhideWhenUsed="0"/>
-    <w:lsdException w:name="Medium List 2 Accent 2" w:semiHidden="0" w:uiPriority="66" w:unhideWhenUsed="0"/>
-    <w:lsdException w:name="Medium Grid 1 Accent 2" w:semiHidden="0" w:uiPriority="67" w:unhideWhenUsed="0"/>
-    <w:lsdException w:name="Medium Grid 2 Accent 2" w:semiHidden="0" w:uiPriority="68" w:unhideWhenUsed="0"/>
-    <w:lsdException w:name="Medium Grid 3 Accent 2" w:semiHidden="0" w:uiPriority="69" w:unhideWhenUsed="0"/>
-    <w:lsdException w:name="Dark List Accent 2" w:semiHidden="0" w:uiPriority="70" w:unhideWhenUsed="0"/>
-    <w:lsdException w:name="Colorful Shading Accent 2" w:semiHidden="0" w:uiPriority="71" w:unhideWhenUsed="0"/>
-    <w:lsdException w:name="Colorful List Accent 2" w:semiHidden="0" w:uiPriority="72" w:unhideWhenUsed="0"/>
-    <w:lsdException w:name="Colorful Grid Accent 2" w:semiHidden="0" w:uiPriority="73" w:unhideWhenUsed="0"/>
-    <w:lsdException w:name="Light Shading Accent 3" w:semiHidden="0" w:uiPriority="60" w:unhideWhenUsed="0"/>
-    <w:lsdException w:name="Light List Accent 3" w:semiHidden="0" w:uiPriority="61" w:unhideWhenUsed="0"/>
-    <w:lsdException w:name="Light Grid Accent 3" w:semiHidden="0" w:uiPriority="62" w:unhideWhenUsed="0"/>
-    <w:lsdException w:name="Medium Shading 1 Accent 3" w:semiHidden="0" w:uiPriority="63" w:unhideWhenUsed="0"/>
-    <w:lsdException w:name="Medium Shading 2 Accent 3" w:semiHidden="0" w:uiPriority="64" w:unhideWhenUsed="0"/>
-    <w:lsdException w:name="Medium List 1 Accent 3" w:semiHidden="0" w:uiPriority="65" w:unhideWhenUsed="0"/>
-    <w:lsdException w:name="Medium List 2 Accent 3" w:semiHidden="0" w:uiPriority="66" w:unhideWhenUsed="0"/>
-    <w:lsdException w:name="Medium Grid 1 Accent 3" w:semiHidden="0" w:uiPriority="67" w:unhideWhenUsed="0"/>
-    <w:lsdException w:name="Medium Grid 2 Accent 3" w:semiHidden="0" w:uiPriority="68" w:unhideWhenUsed="0"/>
-    <w:lsdException w:name="Medium Grid 3 Accent 3" w:semiHidden="0" w:uiPriority="69" w:unhideWhenUsed="0"/>
-    <w:lsdException w:name="Dark List Accent 3" w:semiHidden="0" w:uiPriority="70" w:unhideWhenUsed="0"/>
-    <w:lsdException w:name="Colorful Shading Accent 3" w:semiHidden="0" w:uiPriority="71" w:unhideWhenUsed="0"/>
-    <w:lsdException w:name="Colorful List Accent 3" w:semiHidden="0" w:uiPriority="72" w:unhideWhenUsed="0"/>
-    <w:lsdException w:name="Colorful Grid Accent 3" w:semiHidden="0" w:uiPriority="73" w:unhideWhenUsed="0"/>
-    <w:lsdException w:name="Light Shading Accent 4" w:semiHidden="0" w:uiPriority="60" w:unhideWhenUsed="0"/>
-    <w:lsdException w:name="Light List Accent 4" w:semiHidden="0" w:uiPriority="61" w:unhideWhenUsed="0"/>
-    <w:lsdException w:name="Light Grid Accent 4" w:semiHidden="0" w:uiPriority="62" w:unhideWhenUsed="0"/>
-    <w:lsdException w:name="Medium Shading 1 Accent 4" w:semiHidden="0" w:uiPriority="63" w:unhideWhenUsed="0"/>
-    <w:lsdException w:name="Medium Shading 2 Accent 4" w:semiHidden="0" w:uiPriority="64" w:unhideWhenUsed="0"/>
-    <w:lsdException w:name="Medium List 1 Accent 4" w:semiHidden="0" w:uiPriority="65" w:unhideWhenUsed="0"/>
-    <w:lsdException w:name="Medium List 2 Accent 4" w:semiHidden="0" w:uiPriority="66" w:unhideWhenUsed="0"/>
-    <w:lsdException w:name="Medium Grid 1 Accent 4" w:semiHidden="0" w:uiPriority="67" w:unhideWhenUsed="0"/>
-    <w:lsdException w:name="Medium Grid 2 Accent 4" w:semiHidden="0" w:uiPriority="68" w:unhideWhenUsed="0"/>
-    <w:lsdException w:name="Medium Grid 3 Accent 4" w:semiHidden="0" w:uiPriority="69" w:unhideWhenUsed="0"/>
-    <w:lsdException w:name="Dark List Accent 4" w:semiHidden="0" w:uiPriority="70" w:unhideWhenUsed="0"/>
-    <w:lsdException w:name="Colorful Shading Accent 4" w:semiHidden="0" w:uiPriority="71" w:unhideWhenUsed="0"/>
-    <w:lsdException w:name="Colorful List Accent 4" w:semiHidden="0" w:uiPriority="72" w:unhideWhenUsed="0"/>
-    <w:lsdException w:name="Colorful Grid Accent 4" w:semiHidden="0" w:uiPriority="73" w:unhideWhenUsed="0"/>
-    <w:lsdException w:name="Light Shading Accent 5" w:semiHidden="0" w:uiPriority="60" w:unhideWhenUsed="0"/>
-    <w:lsdException w:name="Light List Accent 5" w:semiHidden="0" w:uiPriority="61" w:unhideWhenUsed="0"/>
-    <w:lsdException w:name="Light Grid Accent 5" w:semiHidden="0" w:uiPriority="62" w:unhideWhenUsed="0"/>
-    <w:lsdException w:name="Medium Shading 1 Accent 5" w:semiHidden="0" w:uiPriority="63" w:unhideWhenUsed="0"/>
-    <w:lsdException w:name="Medium Shading 2 Accent 5" w:semiHidden="0" w:uiPriority="64" w:unhideWhenUsed="0"/>
-    <w:lsdException w:name="Medium List 1 Accent 5" w:semiHidden="0" w:uiPriority="65" w:unhideWhenUsed="0"/>
-    <w:lsdException w:name="Medium List 2 Accent 5" w:semiHidden="0" w:uiPriority="66" w:unhideWhenUsed="0"/>
-    <w:lsdException w:name="Medium Grid 1 Accent 5" w:semiHidden="0" w:uiPriority="67" w:unhideWhenUsed="0"/>
-    <w:lsdException w:name="Medium Grid 2 Accent 5" w:semiHidden="0" w:uiPriority="68" w:unhideWhenUsed="0"/>
-    <w:lsdException w:name="Medium Grid 3 Accent 5" w:semiHidden="0" w:uiPriority="69" w:unhideWhenUsed="0"/>
-    <w:lsdException w:name="Dark List Accent 5" w:semiHidden="0" w:uiPriority="70" w:unhideWhenUsed="0"/>
-    <w:lsdException w:name="Colorful Shading Accent 5" w:semiHidden="0" w:uiPriority="71" w:unhideWhenUsed="0"/>
-    <w:lsdException w:name="Colorful List Accent 5" w:semiHidden="0" w:uiPriority="72" w:unhideWhenUsed="0"/>
-    <w:lsdException w:name="Colorful Grid Accent 5" w:semiHidden="0" w:uiPriority="73" w:unhideWhenUsed="0"/>
-    <w:lsdException w:name="Light Shading Accent 6" w:semiHidden="0" w:uiPriority="60" w:unhideWhenUsed="0"/>
-    <w:lsdException w:name="Light List Accent 6" w:semiHidden="0" w:uiPriority="61" w:unhideWhenUsed="0"/>
-    <w:lsdException w:name="Light Grid Accent 6" w:semiHidden="0" w:uiPriority="62" w:unhideWhenUsed="0"/>
-    <w:lsdException w:name="Medium Shading 1 Accent 6" w:semiHidden="0" w:uiPriority="63" w:unhideWhenUsed="0"/>
-    <w:lsdException w:name="Medium Shading 2 Accent 6" w:semiHidden="0" w:uiPriority="64" w:unhideWhenUsed="0"/>
-    <w:lsdException w:name="Medium List 1 Accent 6" w:semiHidden="0" w:uiPriority="65" w:unhideWhenUsed="0"/>
-    <w:lsdException w:name="Medium List 2 Accent 6" w:semiHidden="0" w:uiPriority="66" w:unhideWhenUsed="0"/>
-    <w:lsdException w:name="Medium Grid 1 Accent 6" w:semiHidden="0" w:uiPriority="67" w:unhideWhenUsed="0"/>
-    <w:lsdException w:name="Medium Grid 2 Accent 6" w:semiHidden="0" w:uiPriority="68" w:unhideWhenUsed="0"/>
-    <w:lsdException w:name="Medium Grid 3 Accent 6" w:semiHidden="0" w:uiPriority="69" w:unhideWhenUsed="0"/>
-    <w:lsdException w:name="Dark List Accent 6" w:semiHidden="0" w:uiPriority="70" w:unhideWhenUsed="0"/>
-    <w:lsdException w:name="Colorful Shading Accent 6" w:semiHidden="0" w:uiPriority="71" w:unhideWhenUsed="0"/>
-    <w:lsdException w:name="Colorful List Accent 6" w:semiHidden="0" w:uiPriority="72" w:unhideWhenUsed="0"/>
-    <w:lsdException w:name="Colorful Grid Accent 6" w:semiHidden="0" w:uiPriority="73" w:unhideWhenUsed="0"/>
-    <w:lsdException w:name="Subtle Emphasis" w:semiHidden="0" w:uiPriority="19" w:unhideWhenUsed="0" w:qFormat="1"/>
-    <w:lsdException w:name="Intense Emphasis" w:semiHidden="0" w:uiPriority="21" w:unhideWhenUsed="0" w:qFormat="1"/>
-    <w:lsdException w:name="Subtle Reference" w:semiHidden="0" w:uiPriority="31" w:unhideWhenUsed="0" w:qFormat="1"/>
-    <w:lsdException w:name="Intense Reference" w:semiHidden="0" w:uiPriority="32" w:unhideWhenUsed="0" w:qFormat="1"/>
-    <w:lsdException w:name="Book Title" w:semiHidden="0" w:uiPriority="33" w:unhideWhenUsed="0" w:qFormat="1"/>
-    <w:lsdException w:name="Bibliography" w:uiPriority="37"/>
-    <w:lsdException w:name="TOC Heading" w:uiPriority="39" w:qFormat="1"/>
-  </w:latentStyles>
-  <w:style w:type="paragraph" w:default="1" w:styleId="a">
-    <w:name w:val="Normal"/>
-    <w:qFormat/>
-    <w:rsid w:val="009C2A3C"/>
-    <w:pPr>
-      <w:spacing w:after="180" w:line="274" w:lineRule="auto"/>
-    </w:pPr>
-    <w:rPr>
-      <w:sz w:val="21"/>
-    </w:rPr>
-  </w:style>
-  <w:style w:type="paragraph" w:styleId="1">
-    <w:name w:val="heading 1"/>
-    <w:basedOn w:val="a"/>
-    <w:next w:val="a"/>
-    <w:link w:val="10"/>
-    <w:uiPriority w:val="9"/>
-    <w:qFormat/>
-    <w:rsid w:val="009C2A3C"/>
-    <w:pPr>
-      <w:keepNext/>
-      <w:keepLines/>
-      <w:spacing w:before="360" w:after="0" w:line="240" w:lineRule="auto"/>
-      <w:outlineLvl w:val="0"/>
-    </w:pPr>
-    <w:rPr>
-      <w:rFonts w:asciiTheme="majorHAnsi" w:eastAsiaTheme="majorEastAsia" w:hAnsiTheme="majorHAnsi" w:cstheme="majorBidi"/>
-      <w:bCs/>
-      <w:color w:val="5B9BD5" w:themeColor="accent1"/>
-      <w:spacing w:val="20"/>
-      <w:sz w:val="32"/>
-      <w:szCs w:val="28"/>
-    </w:rPr>
-  </w:style>
-  <w:style w:type="paragraph" w:styleId="2">
-    <w:name w:val="heading 2"/>
-    <w:basedOn w:val="a"/>
-    <w:next w:val="a"/>
-    <w:link w:val="20"/>
-    <w:uiPriority w:val="9"/>
-    <w:unhideWhenUsed/>
-    <w:qFormat/>
-    <w:rsid w:val="009C2A3C"/>
-    <w:pPr>
-      <w:keepNext/>
-      <w:keepLines/>
-      <w:spacing w:before="120" w:after="0" w:line="240" w:lineRule="auto"/>
-      <w:outlineLvl w:val="1"/>
-    </w:pPr>
-    <w:rPr>
-      <w:rFonts w:eastAsiaTheme="majorEastAsia" w:cstheme="majorBidi"/>
-      <w:b/>
-      <w:bCs/>
-      <w:color w:val="5B9BD5" w:themeColor="accent1"/>
-      <w:sz w:val="28"/>
-      <w:szCs w:val="26"/>
-    </w:rPr>
-  </w:style>
-  <w:style w:type="paragraph" w:styleId="3">
-    <w:name w:val="heading 3"/>
-    <w:basedOn w:val="a"/>
-    <w:next w:val="a"/>
-    <w:link w:val="30"/>
-    <w:uiPriority w:val="9"/>
-    <w:unhideWhenUsed/>
-    <w:qFormat/>
-    <w:rsid w:val="009C2A3C"/>
-    <w:pPr>
-      <w:keepNext/>
-      <w:keepLines/>
-      <w:spacing w:before="20" w:after="0" w:line="240" w:lineRule="auto"/>
-      <w:outlineLvl w:val="2"/>
-    </w:pPr>
-    <w:rPr>
-      <w:rFonts w:asciiTheme="majorHAnsi" w:eastAsiaTheme="majorEastAsia" w:hAnsiTheme="majorHAnsi" w:cstheme="majorBidi"/>
-      <w:bCs/>
-      <w:color w:val="44546A" w:themeColor="text2"/>
-      <w:spacing w:val="14"/>
-      <w:sz w:val="24"/>
-    </w:rPr>
-  </w:style>
-  <w:style w:type="paragraph" w:styleId="4">
-    <w:name w:val="heading 4"/>
-    <w:basedOn w:val="a"/>
-    <w:next w:val="a"/>
-    <w:link w:val="40"/>
-    <w:uiPriority w:val="9"/>
-    <w:unhideWhenUsed/>
-    <w:qFormat/>
-    <w:rsid w:val="009C2A3C"/>
-    <w:pPr>
-      <w:keepNext/>
-      <w:keepLines/>
-      <w:spacing w:before="200" w:after="0"/>
-      <w:outlineLvl w:val="3"/>
-    </w:pPr>
-    <w:rPr>
-      <w:rFonts w:eastAsiaTheme="majorEastAsia" w:cstheme="majorBidi"/>
-      <w:b/>
-      <w:bCs/>
-      <w:i/>
-      <w:iCs/>
-      <w:color w:val="000000"/>
-      <w:sz w:val="24"/>
-    </w:rPr>
-  </w:style>
-  <w:style w:type="paragraph" w:styleId="5">
-    <w:name w:val="heading 5"/>
-    <w:basedOn w:val="a"/>
-    <w:next w:val="a"/>
-    <w:link w:val="50"/>
-    <w:uiPriority w:val="9"/>
-    <w:semiHidden/>
-    <w:unhideWhenUsed/>
-    <w:qFormat/>
-    <w:rsid w:val="009C2A3C"/>
-    <w:pPr>
-      <w:keepNext/>
-      <w:keepLines/>
-      <w:spacing w:before="200" w:after="0"/>
-      <w:outlineLvl w:val="4"/>
-    </w:pPr>
-    <w:rPr>
-      <w:rFonts w:asciiTheme="majorHAnsi" w:eastAsiaTheme="majorEastAsia" w:hAnsiTheme="majorHAnsi" w:cstheme="majorBidi"/>
-      <w:color w:val="000000"/>
-      <w:sz w:val="22"/>
-    </w:rPr>
-  </w:style>
-  <w:style w:type="paragraph" w:styleId="6">
-    <w:name w:val="heading 6"/>
-    <w:basedOn w:val="a"/>
-    <w:next w:val="a"/>
-    <w:link w:val="60"/>
-    <w:uiPriority w:val="9"/>
-    <w:semiHidden/>
-    <w:unhideWhenUsed/>
-    <w:qFormat/>
-    <w:rsid w:val="009C2A3C"/>
-    <w:pPr>
-      <w:keepNext/>
-      <w:keepLines/>
-      <w:spacing w:before="200" w:after="0"/>
-      <w:outlineLvl w:val="5"/>
-    </w:pPr>
-    <w:rPr>
-      <w:rFonts w:asciiTheme="majorHAnsi" w:eastAsiaTheme="majorEastAsia" w:hAnsiTheme="majorHAnsi" w:cstheme="majorBidi"/>
-      <w:iCs/>
-      <w:color w:val="5B9BD5" w:themeColor="accent1"/>
-      <w:sz w:val="22"/>
-    </w:rPr>
-  </w:style>
-  <w:style w:type="paragraph" w:styleId="7">
-    <w:name w:val="heading 7"/>
-    <w:basedOn w:val="a"/>
-    <w:next w:val="a"/>
-    <w:link w:val="70"/>
-    <w:uiPriority w:val="9"/>
-    <w:semiHidden/>
-    <w:unhideWhenUsed/>
-    <w:qFormat/>
-    <w:rsid w:val="009C2A3C"/>
-    <w:pPr>
-      <w:keepNext/>
-      <w:keepLines/>
-      <w:spacing w:before="200" w:after="0"/>
-      <w:outlineLvl w:val="6"/>
-    </w:pPr>
-    <w:rPr>
-      <w:rFonts w:asciiTheme="majorHAnsi" w:eastAsiaTheme="majorEastAsia" w:hAnsiTheme="majorHAnsi" w:cstheme="majorBidi"/>
-      <w:i/>
-      <w:iCs/>
-      <w:color w:val="000000"/>
-      <w:sz w:val="22"/>
-    </w:rPr>
-  </w:style>
-  <w:style w:type="paragraph" w:styleId="8">
-    <w:name w:val="heading 8"/>
-    <w:basedOn w:val="a"/>
-    <w:next w:val="a"/>
-    <w:link w:val="80"/>
-    <w:uiPriority w:val="9"/>
-    <w:semiHidden/>
-    <w:unhideWhenUsed/>
-    <w:qFormat/>
-    <w:rsid w:val="009C2A3C"/>
-    <w:pPr>
-      <w:keepNext/>
-      <w:keepLines/>
-      <w:spacing w:before="200" w:after="0"/>
-      <w:outlineLvl w:val="7"/>
-    </w:pPr>
-    <w:rPr>
-      <w:rFonts w:asciiTheme="majorHAnsi" w:eastAsiaTheme="majorEastAsia" w:hAnsiTheme="majorHAnsi" w:cstheme="majorBidi"/>
-      <w:color w:val="000000"/>
-      <w:sz w:val="20"/>
-      <w:szCs w:val="20"/>
-    </w:rPr>
-  </w:style>
-  <w:style w:type="paragraph" w:styleId="9">
-    <w:name w:val="heading 9"/>
-    <w:basedOn w:val="a"/>
-    <w:next w:val="a"/>
-    <w:link w:val="90"/>
-    <w:uiPriority w:val="9"/>
-    <w:semiHidden/>
-    <w:unhideWhenUsed/>
-    <w:qFormat/>
-    <w:rsid w:val="009C2A3C"/>
-    <w:pPr>
-      <w:keepNext/>
-      <w:keepLines/>
-      <w:spacing w:before="200" w:after="0"/>
-      <w:outlineLvl w:val="8"/>
-    </w:pPr>
-    <w:rPr>
-      <w:rFonts w:asciiTheme="majorHAnsi" w:eastAsiaTheme="majorEastAsia" w:hAnsiTheme="majorHAnsi" w:cstheme="majorBidi"/>
-      <w:i/>
-      <w:iCs/>
-      <w:color w:val="000000"/>
-      <w:sz w:val="20"/>
-      <w:szCs w:val="20"/>
-    </w:rPr>
-  </w:style>
-  <w:style w:type="character" w:default="1" w:styleId="a0">
-    <w:name w:val="Default Paragraph Font"/>
-    <w:uiPriority w:val="1"/>
-    <w:semiHidden/>
-    <w:unhideWhenUsed/>
-  </w:style>
-  <w:style w:type="table" w:default="1" w:styleId="a1">
-    <w:name w:val="Normal Table"/>
-    <w:uiPriority w:val="99"/>
-    <w:semiHidden/>
-    <w:unhideWhenUsed/>
-    <w:tblPr>
-      <w:tblInd w:w="0" w:type="dxa"/>
-      <w:tblCellMar>
-        <w:top w:w="0" w:type="dxa"/>
-        <w:left w:w="108" w:type="dxa"/>
-        <w:bottom w:w="0" w:type="dxa"/>
-        <w:right w:w="108" w:type="dxa"/>
-      </w:tblCellMar>
-    </w:tblPr>
-  </w:style>
-  <w:style w:type="numbering" w:default="1" w:styleId="a2">
-    <w:name w:val="No List"/>
-    <w:uiPriority w:val="99"/>
-    <w:semiHidden/>
-    <w:unhideWhenUsed/>
-  </w:style>
-  <w:style w:type="paragraph" w:styleId="a3">
-    <w:name w:val="List Paragraph"/>
-    <w:basedOn w:val="a"/>
-    <w:uiPriority w:val="34"/>
-    <w:qFormat/>
-    <w:rsid w:val="009C2A3C"/>
-    <w:pPr>
-      <w:spacing w:line="240" w:lineRule="auto"/>
-      <w:ind w:left="720" w:hanging="288"/>
-      <w:contextualSpacing/>
-    </w:pPr>
-    <w:rPr>
-      <w:color w:val="44546A" w:themeColor="text2"/>
-    </w:rPr>
-  </w:style>
-  <w:style w:type="character" w:customStyle="1" w:styleId="10">
-    <w:name w:val="כותרת 1 תו"/>
-    <w:basedOn w:val="a0"/>
-    <w:link w:val="1"/>
-    <w:uiPriority w:val="9"/>
-    <w:rsid w:val="009C2A3C"/>
-    <w:rPr>
-      <w:rFonts w:asciiTheme="majorHAnsi" w:eastAsiaTheme="majorEastAsia" w:hAnsiTheme="majorHAnsi" w:cstheme="majorBidi"/>
-      <w:bCs/>
-      <w:color w:val="5B9BD5" w:themeColor="accent1"/>
-      <w:spacing w:val="20"/>
-      <w:sz w:val="32"/>
-      <w:szCs w:val="28"/>
-    </w:rPr>
-  </w:style>
-  <w:style w:type="character" w:customStyle="1" w:styleId="20">
-    <w:name w:val="כותרת 2 תו"/>
-    <w:basedOn w:val="a0"/>
-    <w:link w:val="2"/>
-    <w:uiPriority w:val="9"/>
-    <w:rsid w:val="009C2A3C"/>
-    <w:rPr>
-      <w:rFonts w:eastAsiaTheme="majorEastAsia" w:cstheme="majorBidi"/>
-      <w:b/>
-      <w:bCs/>
-      <w:color w:val="5B9BD5" w:themeColor="accent1"/>
-      <w:sz w:val="28"/>
-      <w:szCs w:val="26"/>
-    </w:rPr>
-  </w:style>
-  <w:style w:type="character" w:customStyle="1" w:styleId="30">
-    <w:name w:val="כותרת 3 תו"/>
-    <w:basedOn w:val="a0"/>
-    <w:link w:val="3"/>
-    <w:uiPriority w:val="9"/>
-    <w:rsid w:val="009C2A3C"/>
-    <w:rPr>
-      <w:rFonts w:asciiTheme="majorHAnsi" w:eastAsiaTheme="majorEastAsia" w:hAnsiTheme="majorHAnsi" w:cstheme="majorBidi"/>
-      <w:bCs/>
-      <w:color w:val="44546A" w:themeColor="text2"/>
-      <w:spacing w:val="14"/>
-      <w:sz w:val="24"/>
-    </w:rPr>
-  </w:style>
-  <w:style w:type="character" w:customStyle="1" w:styleId="40">
-    <w:name w:val="כותרת 4 תו"/>
-    <w:basedOn w:val="a0"/>
-    <w:link w:val="4"/>
-    <w:uiPriority w:val="9"/>
-    <w:rsid w:val="009C2A3C"/>
-    <w:rPr>
-      <w:rFonts w:eastAsiaTheme="majorEastAsia" w:cstheme="majorBidi"/>
-      <w:b/>
-      <w:bCs/>
-      <w:i/>
-      <w:iCs/>
-      <w:color w:val="000000"/>
-      <w:sz w:val="24"/>
-    </w:rPr>
-  </w:style>
-  <w:style w:type="character" w:customStyle="1" w:styleId="50">
-    <w:name w:val="כותרת 5 תו"/>
-    <w:basedOn w:val="a0"/>
-    <w:link w:val="5"/>
-    <w:uiPriority w:val="9"/>
-    <w:semiHidden/>
-    <w:rsid w:val="009C2A3C"/>
-    <w:rPr>
-      <w:rFonts w:asciiTheme="majorHAnsi" w:eastAsiaTheme="majorEastAsia" w:hAnsiTheme="majorHAnsi" w:cstheme="majorBidi"/>
-      <w:color w:val="000000"/>
-    </w:rPr>
-  </w:style>
-  <w:style w:type="character" w:customStyle="1" w:styleId="60">
-    <w:name w:val="כותרת 6 תו"/>
-    <w:basedOn w:val="a0"/>
-    <w:link w:val="6"/>
-    <w:uiPriority w:val="9"/>
-    <w:semiHidden/>
-    <w:rsid w:val="009C2A3C"/>
-    <w:rPr>
-      <w:rFonts w:asciiTheme="majorHAnsi" w:eastAsiaTheme="majorEastAsia" w:hAnsiTheme="majorHAnsi" w:cstheme="majorBidi"/>
-      <w:iCs/>
-      <w:color w:val="5B9BD5" w:themeColor="accent1"/>
-    </w:rPr>
-  </w:style>
-  <w:style w:type="character" w:customStyle="1" w:styleId="70">
-    <w:name w:val="כותרת 7 תו"/>
-    <w:basedOn w:val="a0"/>
-    <w:link w:val="7"/>
-    <w:uiPriority w:val="9"/>
-    <w:semiHidden/>
-    <w:rsid w:val="009C2A3C"/>
-    <w:rPr>
-      <w:rFonts w:asciiTheme="majorHAnsi" w:eastAsiaTheme="majorEastAsia" w:hAnsiTheme="majorHAnsi" w:cstheme="majorBidi"/>
-      <w:i/>
-      <w:iCs/>
-      <w:color w:val="000000"/>
-    </w:rPr>
-  </w:style>
-  <w:style w:type="character" w:customStyle="1" w:styleId="80">
-    <w:name w:val="כותרת 8 תו"/>
-    <w:basedOn w:val="a0"/>
-    <w:link w:val="8"/>
-    <w:uiPriority w:val="9"/>
-    <w:semiHidden/>
-    <w:rsid w:val="009C2A3C"/>
-    <w:rPr>
-      <w:rFonts w:asciiTheme="majorHAnsi" w:eastAsiaTheme="majorEastAsia" w:hAnsiTheme="majorHAnsi" w:cstheme="majorBidi"/>
-      <w:color w:val="000000"/>
-      <w:sz w:val="20"/>
-      <w:szCs w:val="20"/>
-    </w:rPr>
-  </w:style>
-  <w:style w:type="character" w:customStyle="1" w:styleId="90">
-    <w:name w:val="כותרת 9 תו"/>
-    <w:basedOn w:val="a0"/>
-    <w:link w:val="9"/>
-    <w:uiPriority w:val="9"/>
-    <w:semiHidden/>
-    <w:rsid w:val="009C2A3C"/>
-    <w:rPr>
-      <w:rFonts w:asciiTheme="majorHAnsi" w:eastAsiaTheme="majorEastAsia" w:hAnsiTheme="majorHAnsi" w:cstheme="majorBidi"/>
-      <w:i/>
-      <w:iCs/>
-      <w:color w:val="000000"/>
-      <w:sz w:val="20"/>
-      <w:szCs w:val="20"/>
-    </w:rPr>
-  </w:style>
-  <w:style w:type="paragraph" w:styleId="a4">
-    <w:name w:val="caption"/>
-    <w:basedOn w:val="a"/>
-    <w:next w:val="a"/>
-    <w:uiPriority w:val="35"/>
-    <w:semiHidden/>
-    <w:unhideWhenUsed/>
-    <w:qFormat/>
-    <w:rsid w:val="009C2A3C"/>
-    <w:pPr>
-      <w:spacing w:line="240" w:lineRule="auto"/>
-    </w:pPr>
-    <w:rPr>
-      <w:rFonts w:asciiTheme="majorHAnsi" w:eastAsiaTheme="minorEastAsia" w:hAnsiTheme="majorHAnsi"/>
-      <w:bCs/>
-      <w:smallCaps/>
-      <w:color w:val="44546A" w:themeColor="text2"/>
-      <w:spacing w:val="6"/>
-      <w:sz w:val="22"/>
-      <w:szCs w:val="18"/>
-      <w:lang w:bidi="hi-IN"/>
-    </w:rPr>
-  </w:style>
-  <w:style w:type="paragraph" w:styleId="a5">
-    <w:name w:val="Title"/>
-    <w:basedOn w:val="a"/>
-    <w:next w:val="a"/>
-    <w:link w:val="a6"/>
-    <w:uiPriority w:val="10"/>
-    <w:qFormat/>
-    <w:rsid w:val="009C2A3C"/>
-    <w:pPr>
-      <w:spacing w:after="120" w:line="240" w:lineRule="auto"/>
-      <w:contextualSpacing/>
-    </w:pPr>
-    <w:rPr>
-      <w:rFonts w:asciiTheme="majorHAnsi" w:eastAsiaTheme="majorEastAsia" w:hAnsiTheme="majorHAnsi" w:cstheme="majorBidi"/>
-      <w:color w:val="44546A" w:themeColor="text2"/>
-      <w:spacing w:val="30"/>
-      <w:kern w:val="28"/>
-      <w:sz w:val="96"/>
-      <w:szCs w:val="52"/>
-    </w:rPr>
-  </w:style>
-  <w:style w:type="character" w:customStyle="1" w:styleId="a6">
-    <w:name w:val="כותרת טקסט תו"/>
-    <w:basedOn w:val="a0"/>
-    <w:link w:val="a5"/>
-    <w:uiPriority w:val="10"/>
-    <w:rsid w:val="009C2A3C"/>
-    <w:rPr>
-      <w:rFonts w:asciiTheme="majorHAnsi" w:eastAsiaTheme="majorEastAsia" w:hAnsiTheme="majorHAnsi" w:cstheme="majorBidi"/>
-      <w:color w:val="44546A" w:themeColor="text2"/>
-      <w:spacing w:val="30"/>
-      <w:kern w:val="28"/>
-      <w:sz w:val="96"/>
-      <w:szCs w:val="52"/>
-    </w:rPr>
-  </w:style>
-  <w:style w:type="paragraph" w:styleId="a7">
-    <w:name w:val="Subtitle"/>
-    <w:basedOn w:val="a"/>
-    <w:next w:val="a"/>
-    <w:link w:val="a8"/>
-    <w:uiPriority w:val="11"/>
-    <w:qFormat/>
-    <w:rsid w:val="009C2A3C"/>
-    <w:pPr>
-      <w:numPr>
-        <w:ilvl w:val="1"/>
-      </w:numPr>
-    </w:pPr>
-    <w:rPr>
-      <w:rFonts w:eastAsiaTheme="majorEastAsia" w:cstheme="majorBidi"/>
-      <w:iCs/>
-      <w:color w:val="44546A" w:themeColor="text2"/>
-      <w:sz w:val="40"/>
-      <w:szCs w:val="24"/>
-      <w:lang w:bidi="hi-IN"/>
-    </w:rPr>
-  </w:style>
-  <w:style w:type="character" w:customStyle="1" w:styleId="a8">
-    <w:name w:val="כותרת משנה תו"/>
-    <w:basedOn w:val="a0"/>
-    <w:link w:val="a7"/>
-    <w:uiPriority w:val="11"/>
-    <w:rsid w:val="009C2A3C"/>
-    <w:rPr>
-      <w:rFonts w:eastAsiaTheme="majorEastAsia" w:cstheme="majorBidi"/>
-      <w:iCs/>
-      <w:color w:val="44546A" w:themeColor="text2"/>
-      <w:sz w:val="40"/>
-      <w:szCs w:val="24"/>
-      <w:lang w:bidi="hi-IN"/>
-    </w:rPr>
-  </w:style>
-  <w:style w:type="character" w:styleId="a9">
-    <w:name w:val="Strong"/>
-    <w:basedOn w:val="a0"/>
-    <w:uiPriority w:val="22"/>
-    <w:qFormat/>
-    <w:rsid w:val="009C2A3C"/>
-    <w:rPr>
-      <w:b w:val="0"/>
-      <w:bCs/>
-      <w:i/>
-      <w:color w:val="44546A" w:themeColor="text2"/>
-    </w:rPr>
-  </w:style>
-  <w:style w:type="character" w:styleId="aa">
-    <w:name w:val="Emphasis"/>
-    <w:basedOn w:val="a0"/>
-    <w:uiPriority w:val="20"/>
-    <w:qFormat/>
-    <w:rsid w:val="009C2A3C"/>
-    <w:rPr>
-      <w:b/>
-      <w:i/>
-      <w:iCs/>
-    </w:rPr>
-  </w:style>
-  <w:style w:type="paragraph" w:styleId="ab">
-    <w:name w:val="No Spacing"/>
-    <w:link w:val="ac"/>
-    <w:uiPriority w:val="1"/>
-    <w:qFormat/>
-    <w:rsid w:val="009C2A3C"/>
-    <w:pPr>
-      <w:spacing w:after="0" w:line="240" w:lineRule="auto"/>
-    </w:pPr>
-  </w:style>
-  <w:style w:type="paragraph" w:styleId="ad">
-    <w:name w:val="Quote"/>
-    <w:basedOn w:val="a"/>
-    <w:next w:val="a"/>
-    <w:link w:val="ae"/>
-    <w:uiPriority w:val="29"/>
-    <w:qFormat/>
-    <w:rsid w:val="009C2A3C"/>
-    <w:pPr>
-      <w:spacing w:after="0" w:line="360" w:lineRule="auto"/>
-      <w:jc w:val="center"/>
-    </w:pPr>
-    <w:rPr>
-      <w:rFonts w:eastAsiaTheme="minorEastAsia"/>
-      <w:b/>
-      <w:i/>
-      <w:iCs/>
-      <w:color w:val="5B9BD5" w:themeColor="accent1"/>
-      <w:sz w:val="26"/>
-      <w:lang w:bidi="hi-IN"/>
-    </w:rPr>
-  </w:style>
-  <w:style w:type="character" w:customStyle="1" w:styleId="ae">
-    <w:name w:val="ציטוט תו"/>
-    <w:basedOn w:val="a0"/>
-    <w:link w:val="ad"/>
-    <w:uiPriority w:val="29"/>
-    <w:rsid w:val="009C2A3C"/>
-    <w:rPr>
-      <w:rFonts w:eastAsiaTheme="minorEastAsia"/>
-      <w:b/>
-      <w:i/>
-      <w:iCs/>
-      <w:color w:val="5B9BD5" w:themeColor="accent1"/>
-      <w:sz w:val="26"/>
-      <w:lang w:bidi="hi-IN"/>
-    </w:rPr>
-  </w:style>
-  <w:style w:type="paragraph" w:styleId="af">
-    <w:name w:val="Intense Quote"/>
-    <w:basedOn w:val="a"/>
-    <w:next w:val="a"/>
-    <w:link w:val="af0"/>
-    <w:uiPriority w:val="30"/>
-    <w:qFormat/>
-    <w:rsid w:val="009C2A3C"/>
-    <w:pPr>
-      <w:pBdr>
-        <w:top w:val="single" w:sz="36" w:space="8" w:color="5B9BD5" w:themeColor="accent1"/>
-        <w:left w:val="single" w:sz="36" w:space="8" w:color="5B9BD5" w:themeColor="accent1"/>
-        <w:bottom w:val="single" w:sz="36" w:space="8" w:color="5B9BD5" w:themeColor="accent1"/>
-        <w:right w:val="single" w:sz="36" w:space="8" w:color="5B9BD5" w:themeColor="accent1"/>
-      </w:pBdr>
-      <w:shd w:val="clear" w:color="auto" w:fill="5B9BD5" w:themeFill="accent1"/>
-      <w:spacing w:before="200" w:after="200" w:line="360" w:lineRule="auto"/>
-      <w:ind w:left="259" w:right="259"/>
-      <w:jc w:val="center"/>
-    </w:pPr>
-    <w:rPr>
-      <w:rFonts w:asciiTheme="majorHAnsi" w:eastAsiaTheme="minorEastAsia" w:hAnsiTheme="majorHAnsi"/>
-      <w:bCs/>
-      <w:iCs/>
-      <w:color w:val="FFFFFF" w:themeColor="background1"/>
-      <w:sz w:val="28"/>
-      <w:lang w:bidi="hi-IN"/>
-    </w:rPr>
-  </w:style>
-  <w:style w:type="character" w:customStyle="1" w:styleId="af0">
-    <w:name w:val="ציטוט חזק תו"/>
-    <w:basedOn w:val="a0"/>
-    <w:link w:val="af"/>
-    <w:uiPriority w:val="30"/>
-    <w:rsid w:val="009C2A3C"/>
-    <w:rPr>
-      <w:rFonts w:asciiTheme="majorHAnsi" w:eastAsiaTheme="minorEastAsia" w:hAnsiTheme="majorHAnsi"/>
-      <w:bCs/>
-      <w:iCs/>
-      <w:color w:val="FFFFFF" w:themeColor="background1"/>
-      <w:sz w:val="28"/>
-      <w:shd w:val="clear" w:color="auto" w:fill="5B9BD5" w:themeFill="accent1"/>
-      <w:lang w:bidi="hi-IN"/>
-    </w:rPr>
-  </w:style>
-  <w:style w:type="character" w:styleId="af1">
-    <w:name w:val="Subtle Emphasis"/>
-    <w:basedOn w:val="a0"/>
-    <w:uiPriority w:val="19"/>
-    <w:qFormat/>
-    <w:rsid w:val="009C2A3C"/>
-    <w:rPr>
-      <w:i/>
-      <w:iCs/>
-      <w:color w:val="000000"/>
-    </w:rPr>
-  </w:style>
-  <w:style w:type="character" w:styleId="af2">
-    <w:name w:val="Intense Emphasis"/>
-    <w:basedOn w:val="a0"/>
-    <w:uiPriority w:val="21"/>
-    <w:qFormat/>
-    <w:rsid w:val="009C2A3C"/>
-    <w:rPr>
-      <w:b/>
-      <w:bCs/>
-      <w:i/>
-      <w:iCs/>
-      <w:color w:val="5B9BD5" w:themeColor="accent1"/>
-    </w:rPr>
-  </w:style>
-  <w:style w:type="character" w:styleId="af3">
-    <w:name w:val="Subtle Reference"/>
-    <w:basedOn w:val="a0"/>
-    <w:uiPriority w:val="31"/>
-    <w:qFormat/>
-    <w:rsid w:val="009C2A3C"/>
-    <w:rPr>
-      <w:smallCaps/>
-      <w:color w:val="000000"/>
-      <w:u w:val="single"/>
-    </w:rPr>
-  </w:style>
-  <w:style w:type="character" w:styleId="af4">
-    <w:name w:val="Intense Reference"/>
-    <w:basedOn w:val="a0"/>
-    <w:uiPriority w:val="32"/>
-    <w:qFormat/>
-    <w:rsid w:val="009C2A3C"/>
-    <w:rPr>
-      <w:b w:val="0"/>
-      <w:bCs/>
-      <w:smallCaps/>
-      <w:color w:val="5B9BD5" w:themeColor="accent1"/>
-      <w:spacing w:val="5"/>
-      <w:u w:val="single"/>
-    </w:rPr>
-  </w:style>
-  <w:style w:type="character" w:styleId="af5">
-    <w:name w:val="Book Title"/>
-    <w:basedOn w:val="a0"/>
-    <w:uiPriority w:val="33"/>
-    <w:qFormat/>
-    <w:rsid w:val="009C2A3C"/>
-    <w:rPr>
-      <w:b/>
-      <w:bCs/>
-      <w:caps/>
-      <w:smallCaps w:val="0"/>
-      <w:color w:val="44546A" w:themeColor="text2"/>
-      <w:spacing w:val="10"/>
-    </w:rPr>
-  </w:style>
-  <w:style w:type="paragraph" w:styleId="af6">
-    <w:name w:val="TOC Heading"/>
-    <w:basedOn w:val="1"/>
-    <w:next w:val="a"/>
-    <w:uiPriority w:val="39"/>
-    <w:unhideWhenUsed/>
-    <w:qFormat/>
-    <w:rsid w:val="009C2A3C"/>
-    <w:pPr>
-      <w:spacing w:before="480" w:line="264" w:lineRule="auto"/>
-      <w:outlineLvl w:val="9"/>
-    </w:pPr>
-    <w:rPr>
-      <w:b/>
-    </w:rPr>
-  </w:style>
-  <w:style w:type="paragraph" w:styleId="TOC1">
-    <w:name w:val="toc 1"/>
-    <w:basedOn w:val="a"/>
-    <w:next w:val="a"/>
-    <w:autoRedefine/>
-    <w:uiPriority w:val="39"/>
-    <w:unhideWhenUsed/>
-    <w:rsid w:val="00C8226C"/>
-    <w:pPr>
-      <w:spacing w:after="100"/>
-    </w:pPr>
-  </w:style>
-  <w:style w:type="paragraph" w:styleId="TOC2">
-    <w:name w:val="toc 2"/>
-    <w:basedOn w:val="a"/>
-    <w:next w:val="a"/>
-    <w:autoRedefine/>
-    <w:uiPriority w:val="39"/>
-    <w:unhideWhenUsed/>
-    <w:rsid w:val="00C8226C"/>
-    <w:pPr>
-      <w:spacing w:after="100"/>
-      <w:ind w:left="200"/>
-    </w:pPr>
-  </w:style>
-  <w:style w:type="paragraph" w:styleId="TOC3">
-    <w:name w:val="toc 3"/>
-    <w:basedOn w:val="a"/>
-    <w:next w:val="a"/>
-    <w:autoRedefine/>
-    <w:uiPriority w:val="39"/>
-    <w:unhideWhenUsed/>
-    <w:rsid w:val="00C8226C"/>
-    <w:pPr>
-      <w:spacing w:after="100"/>
-      <w:ind w:left="400"/>
-    </w:pPr>
-  </w:style>
-  <w:style w:type="character" w:styleId="Hyperlink">
-    <w:name w:val="Hyperlink"/>
-    <w:basedOn w:val="a0"/>
-    <w:uiPriority w:val="99"/>
-    <w:unhideWhenUsed/>
-    <w:rsid w:val="00C8226C"/>
-    <w:rPr>
-      <w:color w:val="0563C1" w:themeColor="hyperlink"/>
-      <w:u w:val="single"/>
-    </w:rPr>
-  </w:style>
-  <w:style w:type="paragraph" w:styleId="af7">
-    <w:name w:val="Balloon Text"/>
-    <w:basedOn w:val="a"/>
-    <w:link w:val="af8"/>
-    <w:uiPriority w:val="99"/>
-    <w:semiHidden/>
-    <w:unhideWhenUsed/>
-    <w:rsid w:val="008144C1"/>
-    <w:rPr>
-      <w:rFonts w:ascii="Tahoma" w:hAnsi="Tahoma" w:cs="Tahoma"/>
-      <w:sz w:val="16"/>
-      <w:szCs w:val="16"/>
-    </w:rPr>
-  </w:style>
-  <w:style w:type="character" w:customStyle="1" w:styleId="af8">
-    <w:name w:val="טקסט בלונים תו"/>
-    <w:basedOn w:val="a0"/>
-    <w:link w:val="af7"/>
-    <w:uiPriority w:val="99"/>
-    <w:semiHidden/>
-    <w:rsid w:val="008144C1"/>
-    <w:rPr>
-      <w:rFonts w:ascii="Tahoma" w:hAnsi="Tahoma" w:cs="Tahoma"/>
-      <w:sz w:val="16"/>
-      <w:szCs w:val="16"/>
-    </w:rPr>
-  </w:style>
-  <w:style w:type="table" w:styleId="af9">
-    <w:name w:val="Table Grid"/>
-    <w:basedOn w:val="a1"/>
-    <w:uiPriority w:val="39"/>
-    <w:rsid w:val="00264EFA"/>
-    <w:tblPr>
-      <w:tblInd w:w="0" w:type="dxa"/>
-      <w:tblBorders>
-        <w:top w:val="single" w:sz="4" w:space="0" w:color="auto"/>
-        <w:left w:val="single" w:sz="4" w:space="0" w:color="auto"/>
-        <w:bottom w:val="single" w:sz="4" w:space="0" w:color="auto"/>
-        <w:right w:val="single" w:sz="4" w:space="0" w:color="auto"/>
-        <w:insideH w:val="single" w:sz="4" w:space="0" w:color="auto"/>
-        <w:insideV w:val="single" w:sz="4" w:space="0" w:color="auto"/>
-      </w:tblBorders>
-      <w:tblCellMar>
-        <w:top w:w="0" w:type="dxa"/>
-        <w:left w:w="108" w:type="dxa"/>
-        <w:bottom w:w="0" w:type="dxa"/>
-        <w:right w:w="108" w:type="dxa"/>
-      </w:tblCellMar>
-    </w:tblPr>
-  </w:style>
-  <w:style w:type="character" w:customStyle="1" w:styleId="ac">
-    <w:name w:val="ללא מרווח תו"/>
-    <w:basedOn w:val="a0"/>
-    <w:link w:val="ab"/>
-    <w:uiPriority w:val="1"/>
-    <w:rsid w:val="009C2A3C"/>
-  </w:style>
-</w:styles>
-</file>
-
-<file path=word/stylesWithEffects.xml><?xml version="1.0" encoding="utf-8"?>
-<w:styles xmlns:wpc="http://schemas.microsoft.com/office/word/2010/wordprocessingCanvas" xmlns:mc="http://schemas.openxmlformats.org/markup-compatibility/2006" xmlns:o="urn:schemas-microsoft-com:office:office" xmlns:r="http://schemas.openxmlformats.org/officeDocument/2006/relationships" xmlns:m="http://schemas.openxmlformats.org/officeDocument/2006/math" xmlns:v="urn:schemas-microsoft-com:vml" xmlns:wp14="http://schemas.microsoft.com/office/word/2010/wordprocessingDrawing" xmlns:wp="http://schemas.openxmlformats.org/drawingml/2006/wordprocessingDrawing" xmlns:w10="urn:schemas-microsoft-com:office:word" xmlns:w="http://schemas.openxmlformats.org/wordprocessingml/2006/main" xmlns:w14="http://schemas.microsoft.com/office/word/2010/wordml" xmlns:wpg="http://schemas.microsoft.com/office/word/2010/wordprocessingGroup" xmlns:wpi="http://schemas.microsoft.com/office/word/2010/wordprocessingInk" xmlns:wne="http://schemas.microsoft.com/office/word/2006/wordml" xmlns:wps="http://schemas.microsoft.com/office/word/2010/wordprocessingShape" mc:Ignorable="w14 wp14">
-  <w:docDefaults>
-    <w:rPrDefault>
-      <w:rPr>
-        <w:rFonts w:asciiTheme="minorHAnsi" w:eastAsiaTheme="minorHAnsi" w:hAnsiTheme="minorHAnsi" w:cstheme="minorBidi"/>
-        <w:sz w:val="22"/>
-        <w:szCs w:val="22"/>
-        <w:lang w:val="en-US" w:eastAsia="en-US" w:bidi="he-IL"/>
-      </w:rPr>
-    </w:rPrDefault>
-    <w:pPrDefault>
-      <w:pPr>
-        <w:spacing w:after="200" w:line="276" w:lineRule="auto"/>
-      </w:pPr>
-    </w:pPrDefault>
-  </w:docDefaults>
-  <w:latentStyles w:defLockedState="0" w:defUIPriority="99" w:defSemiHidden="1" w:defUnhideWhenUsed="1" w:defQFormat="0" w:count="267">
-    <w:lsdException w:name="Normal" w:semiHidden="0" w:uiPriority="0" w:unhideWhenUsed="0" w:qFormat="1"/>
-    <w:lsdException w:name="heading 1" w:semiHidden="0" w:uiPriority="9" w:unhideWhenUsed="0" w:qFormat="1"/>
-    <w:lsdException w:name="heading 2" w:uiPriority="9" w:qFormat="1"/>
-    <w:lsdException w:name="heading 3" w:uiPriority="9" w:qFormat="1"/>
-    <w:lsdException w:name="heading 4" w:uiPriority="9" w:qFormat="1"/>
-    <w:lsdException w:name="heading 5" w:uiPriority="9" w:qFormat="1"/>
-    <w:lsdException w:name="heading 6" w:uiPriority="9" w:qFormat="1"/>
-    <w:lsdException w:name="heading 7" w:uiPriority="9" w:qFormat="1"/>
-    <w:lsdException w:name="heading 8" w:uiPriority="9" w:qFormat="1"/>
-    <w:lsdException w:name="heading 9" w:uiPriority="9" w:qFormat="1"/>
-    <w:lsdException w:name="toc 1" w:uiPriority="39"/>
-    <w:lsdException w:name="toc 2" w:uiPriority="39"/>
-    <w:lsdException w:name="toc 3" w:uiPriority="39"/>
-    <w:lsdException w:name="toc 4" w:uiPriority="39"/>
-    <w:lsdException w:name="toc 5" w:uiPriority="39"/>
-    <w:lsdException w:name="toc 6" w:uiPriority="39"/>
-    <w:lsdException w:name="toc 7" w:uiPriority="39"/>
-    <w:lsdException w:name="toc 8" w:uiPriority="39"/>
-    <w:lsdException w:name="toc 9" w:uiPriority="39"/>
-    <w:lsdException w:name="caption" w:uiPriority="35" w:qFormat="1"/>
-    <w:lsdException w:name="Title" w:semiHidden="0" w:uiPriority="10" w:unhideWhenUsed="0" w:qFormat="1"/>
-    <w:lsdException w:name="Default Paragraph Font" w:uiPriority="1"/>
-    <w:lsdException w:name="Subtitle" w:semiHidden="0" w:uiPriority="11" w:unhideWhenUsed="0" w:qFormat="1"/>
-    <w:lsdException w:name="Strong" w:semiHidden="0" w:uiPriority="22" w:unhideWhenUsed="0" w:qFormat="1"/>
-    <w:lsdException w:name="Emphasis" w:semiHidden="0" w:uiPriority="20" w:unhideWhenUsed="0" w:qFormat="1"/>
-    <w:lsdException w:name="Table Grid" w:semiHidden="0" w:uiPriority="39" w:unhideWhenUsed="0"/>
-    <w:lsdException w:name="Placeholder Text" w:unhideWhenUsed="0"/>
-    <w:lsdException w:name="No Spacing" w:semiHidden="0" w:uiPriority="1" w:unhideWhenUsed="0" w:qFormat="1"/>
-    <w:lsdException w:name="Light Shading" w:semiHidden="0" w:uiPriority="60" w:unhideWhenUsed="0"/>
-    <w:lsdException w:name="Light List" w:semiHidden="0" w:uiPriority="61" w:unhideWhenUsed="0"/>
-    <w:lsdException w:name="Light Grid" w:semiHidden="0" w:uiPriority="62" w:unhideWhenUsed="0"/>
-    <w:lsdException w:name="Medium Shading 1" w:semiHidden="0" w:uiPriority="63" w:unhideWhenUsed="0"/>
-    <w:lsdException w:name="Medium Shading 2" w:semiHidden="0" w:uiPriority="64" w:unhideWhenUsed="0"/>
-    <w:lsdException w:name="Medium List 1" w:semiHidden="0" w:uiPriority="65" w:unhideWhenUsed="0"/>
-    <w:lsdException w:name="Medium List 2" w:semiHidden="0" w:uiPriority="66" w:unhideWhenUsed="0"/>
-    <w:lsdException w:name="Medium Grid 1" w:semiHidden="0" w:uiPriority="67" w:unhideWhenUsed="0"/>
-    <w:lsdException w:name="Medium Grid 2" w:semiHidden="0" w:uiPriority="68" w:unhideWhenUsed="0"/>
-    <w:lsdException w:name="Medium Grid 3" w:semiHidden="0" w:uiPriority="69" w:unhideWhenUsed="0"/>
-    <w:lsdException w:name="Dark List" w:semiHidden="0" w:uiPriority="70" w:unhideWhenUsed="0"/>
-    <w:lsdException w:name="Colorful Shading" w:semiHidden="0" w:uiPriority="71" w:unhideWhenUsed="0"/>
-    <w:lsdException w:name="Colorful List" w:semiHidden="0" w:uiPriority="72" w:unhideWhenUsed="0"/>
-    <w:lsdException w:name="Colorful Grid" w:semiHidden="0" w:uiPriority="73" w:unhideWhenUsed="0"/>
-    <w:lsdException w:name="Light Shading Accent 1" w:semiHidden="0" w:uiPriority="60" w:unhideWhenUsed="0"/>
-    <w:lsdException w:name="Light List Accent 1" w:semiHidden="0" w:uiPriority="61" w:unhideWhenUsed="0"/>
-    <w:lsdException w:name="Light Grid Accent 1" w:semiHidden="0" w:uiPriority="62" w:unhideWhenUsed="0"/>
-    <w:lsdException w:name="Medium Shading 1 Accent 1" w:semiHidden="0" w:uiPriority="63" w:unhideWhenUsed="0"/>
-    <w:lsdException w:name="Medium Shading 2 Accent 1" w:semiHidden="0" w:uiPriority="64" w:unhideWhenUsed="0"/>
-    <w:lsdException w:name="Medium List 1 Accent 1" w:semiHidden="0" w:uiPriority="65" w:unhideWhenUsed="0"/>
-    <w:lsdException w:name="Revision" w:unhideWhenUsed="0"/>
-    <w:lsdException w:name="List Paragraph" w:semiHidden="0" w:uiPriority="34" w:unhideWhenUsed="0" w:qFormat="1"/>
-    <w:lsdException w:name="Quote" w:semiHidden="0" w:uiPriority="29" w:unhideWhenUsed="0" w:qFormat="1"/>
-    <w:lsdException w:name="Intense Quote" w:semiHidden="0" w:uiPriority="30" w:unhideWhenUsed="0" w:qFormat="1"/>
-    <w:lsdException w:name="Medium List 2 Accent 1" w:semiHidden="0" w:uiPriority="66" w:unhideWhenUsed="0"/>
-    <w:lsdException w:name="Medium Grid 1 Accent 1" w:semiHidden="0" w:uiPriority="67" w:unhideWhenUsed="0"/>
-    <w:lsdException w:name="Medium Grid 2 Accent 1" w:semiHidden="0" w:uiPriority="68" w:unhideWhenUsed="0"/>
-    <w:lsdException w:name="Medium Grid 3 Accent 1" w:semiHidden="0" w:uiPriority="69" w:unhideWhenUsed="0"/>
-    <w:lsdException w:name="Dark List Accent 1" w:semiHidden="0" w:uiPriority="70" w:unhideWhenUsed="0"/>
-    <w:lsdException w:name="Colorful Shading Accent 1" w:semiHidden="0" w:uiPriority="71" w:unhideWhenUsed="0"/>
-    <w:lsdException w:name="Colorful List Accent 1" w:semiHidden="0" w:uiPriority="72" w:unhideWhenUsed="0"/>
-    <w:lsdException w:name="Colorful Grid Accent 1" w:semiHidden="0" w:uiPriority="73" w:unhideWhenUsed="0"/>
-    <w:lsdException w:name="Light Shading Accent 2" w:semiHidden="0" w:uiPriority="60" w:unhideWhenUsed="0"/>
-    <w:lsdException w:name="Light List Accent 2" w:semiHidden="0" w:uiPriority="61" w:unhideWhenUsed="0"/>
-    <w:lsdException w:name="Light Grid Accent 2" w:semiHidden="0" w:uiPriority="62" w:unhideWhenUsed="0"/>
-    <w:lsdException w:name="Medium Shading 1 Accent 2" w:semiHidden="0" w:uiPriority="63" w:unhideWhenUsed="0"/>
-    <w:lsdException w:name="Medium Shading 2 Accent 2" w:semiHidden="0" w:uiPriority="64" w:unhideWhenUsed="0"/>
-    <w:lsdException w:name="Medium List 1 Accent 2" w:semiHidden="0" w:uiPriority="65" w:unhideWhenUsed="0"/>
-    <w:lsdException w:name="Medium List 2 Accent 2" w:semiHidden="0" w:uiPriority="66" w:unhideWhenUsed="0"/>
-    <w:lsdException w:name="Medium Grid 1 Accent 2" w:semiHidden="0" w:uiPriority="67" w:unhideWhenUsed="0"/>
-    <w:lsdException w:name="Medium Grid 2 Accent 2" w:semiHidden="0" w:uiPriority="68" w:unhideWhenUsed="0"/>
-    <w:lsdException w:name="Medium Grid 3 Accent 2" w:semiHidden="0" w:uiPriority="69" w:unhideWhenUsed="0"/>
-    <w:lsdException w:name="Dark List Accent 2" w:semiHidden="0" w:uiPriority="70" w:unhideWhenUsed="0"/>
-    <w:lsdException w:name="Colorful Shading Accent 2" w:semiHidden="0" w:uiPriority="71" w:unhideWhenUsed="0"/>
-    <w:lsdException w:name="Colorful List Accent 2" w:semiHidden="0" w:uiPriority="72" w:unhideWhenUsed="0"/>
-    <w:lsdException w:name="Colorful Grid Accent 2" w:semiHidden="0" w:uiPriority="73" w:unhideWhenUsed="0"/>
-    <w:lsdException w:name="Light Shading Accent 3" w:semiHidden="0" w:uiPriority="60" w:unhideWhenUsed="0"/>
-    <w:lsdException w:name="Light List Accent 3" w:semiHidden="0" w:uiPriority="61" w:unhideWhenUsed="0"/>
-    <w:lsdException w:name="Light Grid Accent 3" w:semiHidden="0" w:uiPriority="62" w:unhideWhenUsed="0"/>
-    <w:lsdException w:name="Medium Shading 1 Accent 3" w:semiHidden="0" w:uiPriority="63" w:unhideWhenUsed="0"/>
-    <w:lsdException w:name="Medium Shading 2 Accent 3" w:semiHidden="0" w:uiPriority="64" w:unhideWhenUsed="0"/>
-    <w:lsdException w:name="Medium List 1 Accent 3" w:semiHidden="0" w:uiPriority="65" w:unhideWhenUsed="0"/>
-    <w:lsdException w:name="Medium List 2 Accent 3" w:semiHidden="0" w:uiPriority="66" w:unhideWhenUsed="0"/>
-    <w:lsdException w:name="Medium Grid 1 Accent 3" w:semiHidden="0" w:uiPriority="67" w:unhideWhenUsed="0"/>
-    <w:lsdException w:name="Medium Grid 2 Accent 3" w:semiHidden="0" w:uiPriority="68" w:unhideWhenUsed="0"/>
-    <w:lsdException w:name="Medium Grid 3 Accent 3" w:semiHidden="0" w:uiPriority="69" w:unhideWhenUsed="0"/>
-    <w:lsdException w:name="Dark List Accent 3" w:semiHidden="0" w:uiPriority="70" w:unhideWhenUsed="0"/>
-    <w:lsdException w:name="Colorful Shading Accent 3" w:semiHidden="0" w:uiPriority="71" w:unhideWhenUsed="0"/>
-    <w:lsdException w:name="Colorful List Accent 3" w:semiHidden="0" w:uiPriority="72" w:unhideWhenUsed="0"/>
-    <w:lsdException w:name="Colorful Grid Accent 3" w:semiHidden="0" w:uiPriority="73" w:unhideWhenUsed="0"/>
-    <w:lsdException w:name="Light Shading Accent 4" w:semiHidden="0" w:uiPriority="60" w:unhideWhenUsed="0"/>
-    <w:lsdException w:name="Light List Accent 4" w:semiHidden="0" w:uiPriority="61" w:unhideWhenUsed="0"/>
-    <w:lsdException w:name="Light Grid Accent 4" w:semiHidden="0" w:uiPriority="62" w:unhideWhenUsed="0"/>
-    <w:lsdException w:name="Medium Shading 1 Accent 4" w:semiHidden="0" w:uiPriority="63" w:unhideWhenUsed="0"/>
-    <w:lsdException w:name="Medium Shading 2 Accent 4" w:semiHidden="0" w:uiPriority="64" w:unhideWhenUsed="0"/>
-    <w:lsdException w:name="Medium List 1 Accent 4" w:semiHidden="0" w:uiPriority="65" w:unhideWhenUsed="0"/>
-    <w:lsdException w:name="Medium List 2 Accent 4" w:semiHidden="0" w:uiPriority="66" w:unhideWhenUsed="0"/>
-    <w:lsdException w:name="Medium Grid 1 Accent 4" w:semiHidden="0" w:uiPriority="67" w:unhideWhenUsed="0"/>
-    <w:lsdException w:name="Medium Grid 2 Accent 4" w:semiHidden="0" w:uiPriority="68" w:unhideWhenUsed="0"/>
-    <w:lsdException w:name="Medium Grid 3 Accent 4" w:semiHidden="0" w:uiPriority="69" w:unhideWhenUsed="0"/>
-    <w:lsdException w:name="Dark List Accent 4" w:semiHidden="0" w:uiPriority="70" w:unhideWhenUsed="0"/>
-    <w:lsdException w:name="Colorful Shading Accent 4" w:semiHidden="0" w:uiPriority="71" w:unhideWhenUsed="0"/>
-    <w:lsdException w:name="Colorful List Accent 4" w:semiHidden="0" w:uiPriority="72" w:unhideWhenUsed="0"/>
-    <w:lsdException w:name="Colorful Grid Accent 4" w:semiHidden="0" w:uiPriority="73" w:unhideWhenUsed="0"/>
-    <w:lsdException w:name="Light Shading Accent 5" w:semiHidden="0" w:uiPriority="60" w:unhideWhenUsed="0"/>
-    <w:lsdException w:name="Light List Accent 5" w:semiHidden="0" w:uiPriority="61" w:unhideWhenUsed="0"/>
-    <w:lsdException w:name="Light Grid Accent 5" w:semiHidden="0" w:uiPriority="62" w:unhideWhenUsed="0"/>
-    <w:lsdException w:name="Medium Shading 1 Accent 5" w:semiHidden="0" w:uiPriority="63" w:unhideWhenUsed="0"/>
-    <w:lsdException w:name="Medium Shading 2 Accent 5" w:semiHidden="0" w:uiPriority="64" w:unhideWhenUsed="0"/>
-    <w:lsdException w:name="Medium List 1 Accent 5" w:semiHidden="0" w:uiPriority="65" w:unhideWhenUsed="0"/>
-    <w:lsdException w:name="Medium List 2 Accent 5" w:semiHidden="0" w:uiPriority="66" w:unhideWhenUsed="0"/>
-    <w:lsdException w:name="Medium Grid 1 Accent 5" w:semiHidden="0" w:uiPriority="67" w:unhideWhenUsed="0"/>
-    <w:lsdException w:name="Medium Grid 2 Accent 5" w:semiHidden="0" w:uiPriority="68" w:unhideWhenUsed="0"/>
-    <w:lsdException w:name="Medium Grid 3 Accent 5" w:semiHidden="0" w:uiPriority="69" w:unhideWhenUsed="0"/>
-    <w:lsdException w:name="Dark List Accent 5" w:semiHidden="0" w:uiPriority="70" w:unhideWhenUsed="0"/>
-    <w:lsdException w:name="Colorful Shading Accent 5" w:semiHidden="0" w:uiPriority="71" w:unhideWhenUsed="0"/>
-    <w:lsdException w:name="Colorful List Accent 5" w:semiHidden="0" w:uiPriority="72" w:unhideWhenUsed="0"/>
-    <w:lsdException w:name="Colorful Grid Accent 5" w:semiHidden="0" w:uiPriority="73" w:unhideWhenUsed="0"/>
-    <w:lsdException w:name="Light Shading Accent 6" w:semiHidden="0" w:uiPriority="60" w:unhideWhenUsed="0"/>
-    <w:lsdException w:name="Light List Accent 6" w:semiHidden="0" w:uiPriority="61" w:unhideWhenUsed="0"/>
-    <w:lsdException w:name="Light Grid Accent 6" w:semiHidden="0" w:uiPriority="62" w:unhideWhenUsed="0"/>
-    <w:lsdException w:name="Medium Shading 1 Accent 6" w:semiHidden="0" w:uiPriority="63" w:unhideWhenUsed="0"/>
-    <w:lsdException w:name="Medium Shading 2 Accent 6" w:semiHidden="0" w:uiPriority="64" w:unhideWhenUsed="0"/>
-    <w:lsdException w:name="Medium List 1 Accent 6" w:semiHidden="0" w:uiPriority="65" w:unhideWhenUsed="0"/>
-    <w:lsdException w:name="Medium List 2 Accent 6" w:semiHidden="0" w:uiPriority="66" w:unhideWhenUsed="0"/>
-    <w:lsdException w:name="Medium Grid 1 Accent 6" w:semiHidden="0" w:uiPriority="67" w:unhideWhenUsed="0"/>
-    <w:lsdException w:name="Medium Grid 2 Accent 6" w:semiHidden="0" w:uiPriority="68" w:unhideWhenUsed="0"/>
-    <w:lsdException w:name="Medium Grid 3 Accent 6" w:semiHidden="0" w:uiPriority="69" w:unhideWhenUsed="0"/>
-    <w:lsdException w:name="Dark List Accent 6" w:semiHidden="0" w:uiPriority="70" w:unhideWhenUsed="0"/>
-    <w:lsdException w:name="Colorful Shading Accent 6" w:semiHidden="0" w:uiPriority="71" w:unhideWhenUsed="0"/>
-    <w:lsdException w:name="Colorful List Accent 6" w:semiHidden="0" w:uiPriority="72" w:unhideWhenUsed="0"/>
-    <w:lsdException w:name="Colorful Grid Accent 6" w:semiHidden="0" w:uiPriority="73" w:unhideWhenUsed="0"/>
-    <w:lsdException w:name="Subtle Emphasis" w:semiHidden="0" w:uiPriority="19" w:unhideWhenUsed="0" w:qFormat="1"/>
-    <w:lsdException w:name="Intense Emphasis" w:semiHidden="0" w:uiPriority="21" w:unhideWhenUsed="0" w:qFormat="1"/>
-    <w:lsdException w:name="Subtle Reference" w:semiHidden="0" w:uiPriority="31" w:unhideWhenUsed="0" w:qFormat="1"/>
-    <w:lsdException w:name="Intense Reference" w:semiHidden="0" w:uiPriority="32" w:unhideWhenUsed="0" w:qFormat="1"/>
-    <w:lsdException w:name="Book Title" w:semiHidden="0" w:uiPriority="33" w:unhideWhenUsed="0" w:qFormat="1"/>
-    <w:lsdException w:name="Bibliography" w:uiPriority="37"/>
-    <w:lsdException w:name="TOC Heading" w:uiPriority="39" w:qFormat="1"/>
+  <w:latentStyles w:defLockedState="0" w:defUIPriority="99" w:defSemiHidden="0" w:defUnhideWhenUsed="0" w:defQFormat="0" w:count="371">
+    <w:lsdException w:name="Normal" w:uiPriority="0" w:qFormat="1"/>
+    <w:lsdException w:name="heading 1" w:uiPriority="9" w:qFormat="1"/>
+    <w:lsdException w:name="heading 2" w:semiHidden="1" w:uiPriority="9" w:unhideWhenUsed="1" w:qFormat="1"/>
+    <w:lsdException w:name="heading 3" w:semiHidden="1" w:uiPriority="9" w:unhideWhenUsed="1" w:qFormat="1"/>
+    <w:lsdException w:name="heading 4" w:semiHidden="1" w:uiPriority="9" w:unhideWhenUsed="1" w:qFormat="1"/>
+    <w:lsdException w:name="heading 5" w:semiHidden="1" w:uiPriority="9" w:unhideWhenUsed="1" w:qFormat="1"/>
+    <w:lsdException w:name="heading 6" w:semiHidden="1" w:uiPriority="9" w:unhideWhenUsed="1" w:qFormat="1"/>
+    <w:lsdException w:name="heading 7" w:semiHidden="1" w:uiPriority="9" w:unhideWhenUsed="1" w:qFormat="1"/>
+    <w:lsdException w:name="heading 8" w:semiHidden="1" w:uiPriority="9" w:unhideWhenUsed="1" w:qFormat="1"/>
+    <w:lsdException w:name="heading 9" w:semiHidden="1" w:uiPriority="9" w:unhideWhenUsed="1" w:qFormat="1"/>
+    <w:lsdException w:name="index 1" w:semiHidden="1" w:unhideWhenUsed="1"/>
+    <w:lsdException w:name="index 2" w:semiHidden="1" w:unhideWhenUsed="1"/>
+    <w:lsdException w:name="index 3" w:semiHidden="1" w:unhideWhenUsed="1"/>
+    <w:lsdException w:name="index 4" w:semiHidden="1" w:unhideWhenUsed="1"/>
+    <w:lsdException w:name="index 5" w:semiHidden="1" w:unhideWhenUsed="1"/>
+    <w:lsdException w:name="index 6" w:semiHidden="1" w:unhideWhenUsed="1"/>
+    <w:lsdException w:name="index 7" w:semiHidden="1" w:unhideWhenUsed="1"/>
+    <w:lsdException w:name="index 8" w:semiHidden="1" w:unhideWhenUsed="1"/>
+    <w:lsdException w:name="index 9" w:semiHidden="1" w:unhideWhenUsed="1"/>
+    <w:lsdException w:name="toc 1" w:semiHidden="1" w:uiPriority="39" w:unhideWhenUsed="1"/>
+    <w:lsdException w:name="toc 2" w:semiHidden="1" w:uiPriority="39" w:unhideWhenUsed="1"/>
+    <w:lsdException w:name="toc 3" w:semiHidden="1" w:uiPriority="39" w:unhideWhenUsed="1"/>
+    <w:lsdException w:name="toc 4" w:semiHidden="1" w:uiPriority="39" w:unhideWhenUsed="1"/>
+    <w:lsdException w:name="toc 5" w:semiHidden="1" w:uiPriority="39" w:unhideWhenUsed="1"/>
+    <w:lsdException w:name="toc 6" w:semiHidden="1" w:uiPriority="39" w:unhideWhenUsed="1"/>
+    <w:lsdException w:name="toc 7" w:semiHidden="1" w:uiPriority="39" w:unhideWhenUsed="1"/>
+    <w:lsdException w:name="toc 8" w:semiHidden="1" w:uiPriority="39" w:unhideWhenUsed="1"/>
+    <w:lsdException w:name="toc 9" w:semiHidden="1" w:uiPriority="39" w:unhideWhenUsed="1"/>
+    <w:lsdException w:name="Normal Indent" w:semiHidden="1" w:unhideWhenUsed="1"/>
+    <w:lsdException w:name="footnote text" w:semiHidden="1" w:unhideWhenUsed="1"/>
+    <w:lsdException w:name="annotation text" w:semiHidden="1" w:unhideWhenUsed="1"/>
+    <w:lsdException w:name="header" w:semiHidden="1" w:unhideWhenUsed="1"/>
+    <w:lsdException w:name="footer" w:semiHidden="1" w:unhideWhenUsed="1"/>
+    <w:lsdException w:name="index heading" w:semiHidden="1" w:unhideWhenUsed="1"/>
+    <w:lsdException w:name="caption" w:semiHidden="1" w:uiPriority="35" w:unhideWhenUsed="1" w:qFormat="1"/>
+    <w:lsdException w:name="table of figures" w:semiHidden="1" w:unhideWhenUsed="1"/>
+    <w:lsdException w:name="envelope address" w:semiHidden="1" w:unhideWhenUsed="1"/>
+    <w:lsdException w:name="envelope return" w:semiHidden="1" w:unhideWhenUsed="1"/>
+    <w:lsdException w:name="footnote reference" w:semiHidden="1" w:unhideWhenUsed="1"/>
+    <w:lsdException w:name="annotation reference" w:semiHidden="1" w:unhideWhenUsed="1"/>
+    <w:lsdException w:name="line number" w:semiHidden="1" w:unhideWhenUsed="1"/>
+    <w:lsdException w:name="page number" w:semiHidden="1" w:unhideWhenUsed="1"/>
+    <w:lsdException w:name="endnote reference" w:semiHidden="1" w:unhideWhenUsed="1"/>
+    <w:lsdException w:name="endnote text" w:semiHidden="1" w:unhideWhenUsed="1"/>
+    <w:lsdException w:name="table of authorities" w:semiHidden="1" w:unhideWhenUsed="1"/>
+    <w:lsdException w:name="macro" w:semiHidden="1" w:unhideWhenUsed="1"/>
+    <w:lsdException w:name="toa heading" w:semiHidden="1" w:unhideWhenUsed="1"/>
+    <w:lsdException w:name="List" w:semiHidden="1" w:unhideWhenUsed="1"/>
+    <w:lsdException w:name="List Bullet" w:semiHidden="1" w:unhideWhenUsed="1"/>
+    <w:lsdException w:name="List Number" w:semiHidden="1" w:unhideWhenUsed="1"/>
+    <w:lsdException w:name="List 2" w:semiHidden="1" w:unhideWhenUsed="1"/>
+    <w:lsdException w:name="List 3" w:semiHidden="1" w:unhideWhenUsed="1"/>
+    <w:lsdException w:name="List 4" w:semiHidden="1" w:unhideWhenUsed="1"/>
+    <w:lsdException w:name="List 5" w:semiHidden="1" w:unhideWhenUsed="1"/>
+    <w:lsdException w:name="List Bullet 2" w:semiHidden="1" w:unhideWhenUsed="1"/>
+    <w:lsdException w:name="List Bullet 3" w:semiHidden="1" w:unhideWhenUsed="1"/>
+    <w:lsdException w:name="List Bullet 4" w:semiHidden="1" w:unhideWhenUsed="1"/>
+    <w:lsdException w:name="List Bullet 5" w:semiHidden="1" w:unhideWhenUsed="1"/>
+    <w:lsdException w:name="List Number 2" w:semiHidden="1" w:unhideWhenUsed="1"/>
+    <w:lsdException w:name="List Number 3" w:semiHidden="1" w:unhideWhenUsed="1"/>
+    <w:lsdException w:name="List Number 4" w:semiHidden="1" w:unhideWhenUsed="1"/>
+    <w:lsdException w:name="List Number 5" w:semiHidden="1" w:unhideWhenUsed="1"/>
+    <w:lsdException w:name="Title" w:uiPriority="10" w:qFormat="1"/>
+    <w:lsdException w:name="Closing" w:semiHidden="1" w:unhideWhenUsed="1"/>
+    <w:lsdException w:name="Signature" w:semiHidden="1" w:unhideWhenUsed="1"/>
+    <w:lsdException w:name="Default Paragraph Font" w:semiHidden="1" w:uiPriority="1" w:unhideWhenUsed="1"/>
+    <w:lsdException w:name="Body Text" w:semiHidden="1" w:unhideWhenUsed="1"/>
+    <w:lsdException w:name="Body Text Indent" w:semiHidden="1" w:unhideWhenUsed="1"/>
+    <w:lsdException w:name="List Continue" w:semiHidden="1" w:unhideWhenUsed="1"/>
+    <w:lsdException w:name="List Continue 2" w:semiHidden="1" w:unhideWhenUsed="1"/>
+    <w:lsdException w:name="List Continue 3" w:semiHidden="1" w:unhideWhenUsed="1"/>
+    <w:lsdException w:name="List Continue 4" w:semiHidden="1" w:unhideWhenUsed="1"/>
+    <w:lsdException w:name="List Continue 5" w:semiHidden="1" w:unhideWhenUsed="1"/>
+    <w:lsdException w:name="Message Header" w:semiHidden="1" w:unhideWhenUsed="1"/>
+    <w:lsdException w:name="Subtitle" w:uiPriority="11" w:qFormat="1"/>
+    <w:lsdException w:name="Salutation" w:semiHidden="1" w:unhideWhenUsed="1"/>
+    <w:lsdException w:name="Date" w:semiHidden="1" w:unhideWhenUsed="1"/>
+    <w:lsdException w:name="Body Text First Indent" w:semiHidden="1" w:unhideWhenUsed="1"/>
+    <w:lsdException w:name="Body Text First Indent 2" w:semiHidden="1" w:unhideWhenUsed="1"/>
+    <w:lsdException w:name="Note Heading" w:semiHidden="1" w:unhideWhenUsed="1"/>
+    <w:lsdException w:name="Body Text 2" w:semiHidden="1" w:unhideWhenUsed="1"/>
+    <w:lsdException w:name="Body Text 3" w:semiHidden="1" w:unhideWhenUsed="1"/>
+    <w:lsdException w:name="Body Text Indent 2" w:semiHidden="1" w:unhideWhenUsed="1"/>
+    <w:lsdException w:name="Body Text Indent 3" w:semiHidden="1" w:unhideWhenUsed="1"/>
+    <w:lsdException w:name="Block Text" w:semiHidden="1" w:unhideWhenUsed="1"/>
+    <w:lsdException w:name="Hyperlink" w:semiHidden="1" w:unhideWhenUsed="1"/>
+    <w:lsdException w:name="FollowedHyperlink" w:semiHidden="1" w:unhideWhenUsed="1"/>
+    <w:lsdException w:name="Strong" w:uiPriority="22" w:qFormat="1"/>
+    <w:lsdException w:name="Emphasis" w:uiPriority="20" w:qFormat="1"/>
+    <w:lsdException w:name="Document Map" w:semiHidden="1" w:unhideWhenUsed="1"/>
+    <w:lsdException w:name="Plain Text" w:semiHidden="1" w:unhideWhenUsed="1"/>
+    <w:lsdException w:name="E-mail Signature" w:semiHidden="1" w:unhideWhenUsed="1"/>
+    <w:lsdException w:name="HTML Top of Form" w:semiHidden="1" w:unhideWhenUsed="1"/>
+    <w:lsdException w:name="HTML Bottom of Form" w:semiHidden="1" w:unhideWhenUsed="1"/>
+    <w:lsdException w:name="Normal (Web)" w:semiHidden="1" w:unhideWhenUsed="1"/>
+    <w:lsdException w:name="HTML Acronym" w:semiHidden="1" w:unhideWhenUsed="1"/>
+    <w:lsdException w:name="HTML Address" w:semiHidden="1" w:unhideWhenUsed="1"/>
+    <w:lsdException w:name="HTML Cite" w:semiHidden="1" w:unhideWhenUsed="1"/>
+    <w:lsdException w:name="HTML Code" w:semiHidden="1" w:unhideWhenUsed="1"/>
+    <w:lsdException w:name="HTML Definition" w:semiHidden="1" w:unhideWhenUsed="1"/>
+    <w:lsdException w:name="HTML Keyboard" w:semiHidden="1" w:unhideWhenUsed="1"/>
+    <w:lsdException w:name="HTML Preformatted" w:semiHidden="1" w:unhideWhenUsed="1"/>
+    <w:lsdException w:name="HTML Sample" w:semiHidden="1" w:unhideWhenUsed="1"/>
+    <w:lsdException w:name="HTML Typewriter" w:semiHidden="1" w:unhideWhenUsed="1"/>
+    <w:lsdException w:name="HTML Variable" w:semiHidden="1" w:unhideWhenUsed="1"/>
+    <w:lsdException w:name="Normal Table" w:semiHidden="1" w:unhideWhenUsed="1"/>
+    <w:lsdException w:name="annotation subject" w:semiHidden="1" w:unhideWhenUsed="1"/>
+    <w:lsdException w:name="No List" w:semiHidden="1" w:unhideWhenUsed="1"/>
+    <w:lsdException w:name="Outline List 1" w:semiHidden="1" w:unhideWhenUsed="1"/>
+    <w:lsdException w:name="Outline List 2" w:semiHidden="1" w:unhideWhenUsed="1"/>
+    <w:lsdException w:name="Outline List 3" w:semiHidden="1" w:unhideWhenUsed="1"/>
+    <w:lsdException w:name="Table Simple 1" w:semiHidden="1" w:unhideWhenUsed="1"/>
+    <w:lsdException w:name="Table Simple 2" w:semiHidden="1" w:unhideWhenUsed="1"/>
+    <w:lsdException w:name="Table Simple 3" w:semiHidden="1" w:unhideWhenUsed="1"/>
+    <w:lsdException w:name="Table Classic 1" w:semiHidden="1" w:unhideWhenUsed="1"/>
+    <w:lsdException w:name="Table Classic 2" w:semiHidden="1" w:unhideWhenUsed="1"/>
+    <w:lsdException w:name="Table Classic 3" w:semiHidden="1" w:unhideWhenUsed="1"/>
+    <w:lsdException w:name="Table Classic 4" w:semiHidden="1" w:unhideWhenUsed="1"/>
+    <w:lsdException w:name="Table Colorful 1" w:semiHidden="1" w:unhideWhenUsed="1"/>
+    <w:lsdException w:name="Table Colorful 2" w:semiHidden="1" w:unhideWhenUsed="1"/>
+    <w:lsdException w:name="Table Colorful 3" w:semiHidden="1" w:unhideWhenUsed="1"/>
+    <w:lsdException w:name="Table Columns 1" w:semiHidden="1" w:unhideWhenUsed="1"/>
+    <w:lsdException w:name="Table Columns 2" w:semiHidden="1" w:unhideWhenUsed="1"/>
+    <w:lsdException w:name="Table Columns 3" w:semiHidden="1" w:unhideWhenUsed="1"/>
+    <w:lsdException w:name="Table Columns 4" w:semiHidden="1" w:unhideWhenUsed="1"/>
+    <w:lsdException w:name="Table Columns 5" w:semiHidden="1" w:unhideWhenUsed="1"/>
+    <w:lsdException w:name="Table Grid 1" w:semiHidden="1" w:unhideWhenUsed="1"/>
+    <w:lsdException w:name="Table Grid 2" w:semiHidden="1" w:unhideWhenUsed="1"/>
+    <w:lsdException w:name="Table Grid 3" w:semiHidden="1" w:unhideWhenUsed="1"/>
+    <w:lsdException w:name="Table Grid 4" w:semiHidden="1" w:unhideWhenUsed="1"/>
+    <w:lsdException w:name="Table Grid 5" w:semiHidden="1" w:unhideWhenUsed="1"/>
+    <w:lsdException w:name="Table Grid 6" w:semiHidden="1" w:unhideWhenUsed="1"/>
+    <w:lsdException w:name="Table Grid 7" w:semiHidden="1" w:unhideWhenUsed="1"/>
+    <w:lsdException w:name="Table Grid 8" w:semiHidden="1" w:unhideWhenUsed="1"/>
+    <w:lsdException w:name="Table List 1" w:semiHidden="1" w:unhideWhenUsed="1"/>
+    <w:lsdException w:name="Table List 2" w:semiHidden="1" w:unhideWhenUsed="1"/>
+    <w:lsdException w:name="Table List 3" w:semiHidden="1" w:unhideWhenUsed="1"/>
+    <w:lsdException w:name="Table List 4" w:semiHidden="1" w:unhideWhenUsed="1"/>
+    <w:lsdException w:name="Table List 5" w:semiHidden="1" w:unhideWhenUsed="1"/>
+    <w:lsdException w:name="Table List 6" w:semiHidden="1" w:unhideWhenUsed="1"/>
+    <w:lsdException w:name="Table List 7" w:semiHidden="1" w:unhideWhenUsed="1"/>
+    <w:lsdException w:name="Table List 8" w:semiHidden="1" w:unhideWhenUsed="1"/>
+    <w:lsdException w:name="Table 3D effects 1" w:semiHidden="1" w:unhideWhenUsed="1"/>
+    <w:lsdException w:name="Table 3D effects 2" w:semiHidden="1" w:unhideWhenUsed="1"/>
+    <w:lsdException w:name="Table 3D effects 3" w:semiHidden="1" w:unhideWhenUsed="1"/>
+    <w:lsdException w:name="Table Contemporary" w:semiHidden="1" w:unhideWhenUsed="1"/>
+    <w:lsdException w:name="Table Elegant" w:semiHidden="1" w:unhideWhenUsed="1"/>
+    <w:lsdException w:name="Table Professional" w:semiHidden="1" w:unhideWhenUsed="1"/>
+    <w:lsdException w:name="Table Subtle 1" w:semiHidden="1" w:unhideWhenUsed="1"/>
+    <w:lsdException w:name="Table Subtle 2" w:semiHidden="1" w:unhideWhenUsed="1"/>
+    <w:lsdException w:name="Table Web 1" w:semiHidden="1" w:unhideWhenUsed="1"/>
+    <w:lsdException w:name="Table Web 2" w:semiHidden="1" w:unhideWhenUsed="1"/>
+    <w:lsdException w:name="Table Web 3" w:semiHidden="1" w:unhideWhenUsed="1"/>
+    <w:lsdException w:name="Balloon Text" w:semiHidden="1" w:unhideWhenUsed="1"/>
+    <w:lsdException w:name="Table Grid" w:uiPriority="39"/>
+    <w:lsdException w:name="Table Theme" w:semiHidden="1" w:unhideWhenUsed="1"/>
+    <w:lsdException w:name="Placeholder Text" w:semiHidden="1"/>
+    <w:lsdException w:name="No Spacing" w:uiPriority="1" w:qFormat="1"/>
+    <w:lsdException w:name="Light Shading" w:uiPriority="60"/>
+    <w:lsdException w:name="Light List" w:uiPriority="61"/>
+    <w:lsdException w:name="Light Grid" w:uiPriority="62"/>
+    <w:lsdException w:name="Medium Shading 1" w:uiPriority="63"/>
+    <w:lsdException w:name="Medium Shading 2" w:uiPriority="64"/>
+    <w:lsdException w:name="Medium List 1" w:uiPriority="65"/>
+    <w:lsdException w:name="Medium List 2" w:uiPriority="66"/>
+    <w:lsdException w:name="Medium Grid 1" w:uiPriority="67"/>
+    <w:lsdException w:name="Medium Grid 2" w:uiPriority="68"/>
+    <w:lsdException w:name="Medium Grid 3" w:uiPriority="69"/>
+    <w:lsdException w:name="Dark List" w:uiPriority="70"/>
+    <w:lsdException w:name="Colorful Shading" w:uiPriority="71"/>
+    <w:lsdException w:name="Colorful List" w:uiPriority="72"/>
+    <w:lsdException w:name="Colorful Grid" w:uiPriority="73"/>
+    <w:lsdException w:name="Light Shading Accent 1" w:uiPriority="60"/>
+    <w:lsdException w:name="Light List Accent 1" w:uiPriority="61"/>
+    <w:lsdException w:name="Light Grid Accent 1" w:uiPriority="62"/>
+    <w:lsdException w:name="Medium Shading 1 Accent 1" w:uiPriority="63"/>
+    <w:lsdException w:name="Medium Shading 2 Accent 1" w:uiPriority="64"/>
+    <w:lsdException w:name="Medium List 1 Accent 1" w:uiPriority="65"/>
+    <w:lsdException w:name="Revision" w:semiHidden="1"/>
+    <w:lsdException w:name="List Paragraph" w:uiPriority="34" w:qFormat="1"/>
+    <w:lsdException w:name="Quote" w:uiPriority="29" w:qFormat="1"/>
+    <w:lsdException w:name="Intense Quote" w:uiPriority="30" w:qFormat="1"/>
+    <w:lsdException w:name="Medium List 2 Accent 1" w:uiPriority="66"/>
+    <w:lsdException w:name="Medium Grid 1 Accent 1" w:uiPriority="67"/>
+    <w:lsdException w:name="Medium Grid 2 Accent 1" w:uiPriority="68"/>
+    <w:lsdException w:name="Medium Grid 3 Accent 1" w:uiPriority="69"/>
+    <w:lsdException w:name="Dark List Accent 1" w:uiPriority="70"/>
+    <w:lsdException w:name="Colorful Shading Accent 1" w:uiPriority="71"/>
+    <w:lsdException w:name="Colorful List Accent 1" w:uiPriority="72"/>
+    <w:lsdException w:name="Colorful Grid Accent 1" w:uiPriority="73"/>
+    <w:lsdException w:name="Light Shading Accent 2" w:uiPriority="60"/>
+    <w:lsdException w:name="Light List Accent 2" w:uiPriority="61"/>
+    <w:lsdException w:name="Light Grid Accent 2" w:uiPriority="62"/>
+    <w:lsdException w:name="Medium Shading 1 Accent 2" w:uiPriority="63"/>
+    <w:lsdException w:name="Medium Shading 2 Accent 2" w:uiPriority="64"/>
+    <w:lsdException w:name="Medium List 1 Accent 2" w:uiPriority="65"/>
+    <w:lsdException w:name="Medium List 2 Accent 2" w:uiPriority="66"/>
+    <w:lsdException w:name="Medium Grid 1 Accent 2" w:uiPriority="67"/>
+    <w:lsdException w:name="Medium Grid 2 Accent 2" w:uiPriority="68"/>
+    <w:lsdException w:name="Medium Grid 3 Accent 2" w:uiPriority="69"/>
+    <w:lsdException w:name="Dark List Accent 2" w:uiPriority="70"/>
+    <w:lsdException w:name="Colorful Shading Accent 2" w:uiPriority="71"/>
+    <w:lsdException w:name="Colorful List Accent 2" w:uiPriority="72"/>
+    <w:lsdException w:name="Colorful Grid Accent 2" w:uiPriority="73"/>
+    <w:lsdException w:name="Light Shading Accent 3" w:uiPriority="60"/>
+    <w:lsdException w:name="Light List Accent 3" w:uiPriority="61"/>
+    <w:lsdException w:name="Light Grid Accent 3" w:uiPriority="62"/>
+    <w:lsdException w:name="Medium Shading 1 Accent 3" w:uiPriority="63"/>
+    <w:lsdException w:name="Medium Shading 2 Accent 3" w:uiPriority="64"/>
+    <w:lsdException w:name="Medium List 1 Accent 3" w:uiPriority="65"/>
+    <w:lsdException w:name="Medium List 2 Accent 3" w:uiPriority="66"/>
+    <w:lsdException w:name="Medium Grid 1 Accent 3" w:uiPriority="67"/>
+    <w:lsdException w:name="Medium Grid 2 Accent 3" w:uiPriority="68"/>
+    <w:lsdException w:name="Medium Grid 3 Accent 3" w:uiPriority="69"/>
+    <w:lsdException w:name="Dark List Accent 3" w:uiPriority="70"/>
+    <w:lsdException w:name="Colorful Shading Accent 3" w:uiPriority="71"/>
+    <w:lsdException w:name="Colorful List Accent 3" w:uiPriority="72"/>
+    <w:lsdException w:name="Colorful Grid Accent 3" w:uiPriority="73"/>
+    <w:lsdException w:name="Light Shading Accent 4" w:uiPriority="60"/>
+    <w:lsdException w:name="Light List Accent 4" w:uiPriority="61"/>
+    <w:lsdException w:name="Light Grid Accent 4" w:uiPriority="62"/>
+    <w:lsdException w:name="Medium Shading 1 Accent 4" w:uiPriority="63"/>
+    <w:lsdException w:name="Medium Shading 2 Accent 4" w:uiPriority="64"/>
+    <w:lsdException w:name="Medium List 1 Accent 4" w:uiPriority="65"/>
+    <w:lsdException w:name="Medium List 2 Accent 4" w:uiPriority="66"/>
+    <w:lsdException w:name="Medium Grid 1 Accent 4" w:uiPriority="67"/>
+    <w:lsdException w:name="Medium Grid 2 Accent 4" w:uiPriority="68"/>
+    <w:lsdException w:name="Medium Grid 3 Accent 4" w:uiPriority="69"/>
+    <w:lsdException w:name="Dark List Accent 4" w:uiPriority="70"/>
+    <w:lsdException w:name="Colorful Shading Accent 4" w:uiPriority="71"/>
+    <w:lsdException w:name="Colorful List Accent 4" w:uiPriority="72"/>
+    <w:lsdException w:name="Colorful Grid Accent 4" w:uiPriority="73"/>
+    <w:lsdException w:name="Light Shading Accent 5" w:uiPriority="60"/>
+    <w:lsdException w:name="Light List Accent 5" w:uiPriority="61"/>
+    <w:lsdException w:name="Light Grid Accent 5" w:uiPriority="62"/>
+    <w:lsdException w:name="Medium Shading 1 Accent 5" w:uiPriority="63"/>
+    <w:lsdException w:name="Medium Shading 2 Accent 5" w:uiPriority="64"/>
+    <w:lsdException w:name="Medium List 1 Accent 5" w:uiPriority="65"/>
+    <w:lsdException w:name="Medium List 2 Accent 5" w:uiPriority="66"/>
+    <w:lsdException w:name="Medium Grid 1 Accent 5" w:uiPriority="67"/>
+    <w:lsdException w:name="Medium Grid 2 Accent 5" w:uiPriority="68"/>
+    <w:lsdException w:name="Medium Grid 3 Accent 5" w:uiPriority="69"/>
+    <w:lsdException w:name="Dark List Accent 5" w:uiPriority="70"/>
+    <w:lsdException w:name="Colorful Shading Accent 5" w:uiPriority="71"/>
+    <w:lsdException w:name="Colorful List Accent 5" w:uiPriority="72"/>
+    <w:lsdException w:name="Colorful Grid Accent 5" w:uiPriority="73"/>
+    <w:lsdException w:name="Light Shading Accent 6" w:uiPriority="60"/>
+    <w:lsdException w:name="Light List Accent 6" w:uiPriority="61"/>
+    <w:lsdException w:name="Light Grid Accent 6" w:uiPriority="62"/>
+    <w:lsdException w:name="Medium Shading 1 Accent 6" w:uiPriority="63"/>
+    <w:lsdException w:name="Medium Shading 2 Accent 6" w:uiPriority="64"/>
+    <w:lsdException w:name="Medium List 1 Accent 6" w:uiPriority="65"/>
+    <w:lsdException w:name="Medium List 2 Accent 6" w:uiPriority="66"/>
+    <w:lsdException w:name="Medium Grid 1 Accent 6" w:uiPriority="67"/>
+    <w:lsdException w:name="Medium Grid 2 Accent 6" w:uiPriority="68"/>
+    <w:lsdException w:name="Medium Grid 3 Accent 6" w:uiPriority="69"/>
+    <w:lsdException w:name="Dark List Accent 6" w:uiPriority="70"/>
+    <w:lsdException w:name="Colorful Shading Accent 6" w:uiPriority="71"/>
+    <w:lsdException w:name="Colorful List Accent 6" w:uiPriority="72"/>
+    <w:lsdException w:name="Colorful Grid Accent 6" w:uiPriority="73"/>
+    <w:lsdException w:name="Subtle Emphasis" w:uiPriority="19" w:qFormat="1"/>
+    <w:lsdException w:name="Intense Emphasis" w:uiPriority="21" w:qFormat="1"/>
+    <w:lsdException w:name="Subtle Reference" w:uiPriority="31" w:qFormat="1"/>
+    <w:lsdException w:name="Intense Reference" w:uiPriority="32" w:qFormat="1"/>
+    <w:lsdException w:name="Book Title" w:uiPriority="33" w:qFormat="1"/>
+    <w:lsdException w:name="Bibliography" w:semiHidden="1" w:uiPriority="37" w:unhideWhenUsed="1"/>
+    <w:lsdException w:name="TOC Heading" w:semiHidden="1" w:uiPriority="39" w:unhideWhenUsed="1" w:qFormat="1"/>
+    <w:lsdException w:name="Plain Table 1" w:uiPriority="41"/>
+    <w:lsdException w:name="Plain Table 2" w:uiPriority="42"/>
+    <w:lsdException w:name="Plain Table 3" w:uiPriority="43"/>
+    <w:lsdException w:name="Plain Table 4" w:uiPriority="44"/>
+    <w:lsdException w:name="Plain Table 5" w:uiPriority="45"/>
+    <w:lsdException w:name="Grid Table Light" w:uiPriority="40"/>
+    <w:lsdException w:name="Grid Table 1 Light" w:uiPriority="46"/>
+    <w:lsdException w:name="Grid Table 2" w:uiPriority="47"/>
+    <w:lsdException w:name="Grid Table 3" w:uiPriority="48"/>
+    <w:lsdException w:name="Grid Table 4" w:uiPriority="49"/>
+    <w:lsdException w:name="Grid Table 5 Dark" w:uiPriority="50"/>
+    <w:lsdException w:name="Grid Table 6 Colorful" w:uiPriority="51"/>
+    <w:lsdException w:name="Grid Table 7 Colorful" w:uiPriority="52"/>
+    <w:lsdException w:name="Grid Table 1 Light Accent 1" w:uiPriority="46"/>
+    <w:lsdException w:name="Grid Table 2 Accent 1" w:uiPriority="47"/>
+    <w:lsdException w:name="Grid Table 3 Accent 1" w:uiPriority="48"/>
+    <w:lsdException w:name="Grid Table 4 Accent 1" w:uiPriority="49"/>
+    <w:lsdException w:name="Grid Table 5 Dark Accent 1" w:uiPriority="50"/>
+    <w:lsdException w:name="Grid Table 6 Colorful Accent 1" w:uiPriority="51"/>
+    <w:lsdException w:name="Grid Table 7 Colorful Accent 1" w:uiPriority="52"/>
+    <w:lsdException w:name="Grid Table 1 Light Accent 2" w:uiPriority="46"/>
+    <w:lsdException w:name="Grid Table 2 Accent 2" w:uiPriority="47"/>
+    <w:lsdException w:name="Grid Table 3 Accent 2" w:uiPriority="48"/>
+    <w:lsdException w:name="Grid Table 4 Accent 2" w:uiPriority="49"/>
+    <w:lsdException w:name="Grid Table 5 Dark Accent 2" w:uiPriority="50"/>
+    <w:lsdException w:name="Grid Table 6 Colorful Accent 2" w:uiPriority="51"/>
+    <w:lsdException w:name="Grid Table 7 Colorful Accent 2" w:uiPriority="52"/>
+    <w:lsdException w:name="Grid Table 1 Light Accent 3" w:uiPriority="46"/>
+    <w:lsdException w:name="Grid Table 2 Accent 3" w:uiPriority="47"/>
+    <w:lsdException w:name="Grid Table 3 Accent 3" w:uiPriority="48"/>
+    <w:lsdException w:name="Grid Table 4 Accent 3" w:uiPriority="49"/>
+    <w:lsdException w:name="Grid Table 5 Dark Accent 3" w:uiPriority="50"/>
+    <w:lsdException w:name="Grid Table 6 Colorful Accent 3" w:uiPriority="51"/>
+    <w:lsdException w:name="Grid Table 7 Colorful Accent 3" w:uiPriority="52"/>
+    <w:lsdException w:name="Grid Table 1 Light Accent 4" w:uiPriority="46"/>
+    <w:lsdException w:name="Grid Table 2 Accent 4" w:uiPriority="47"/>
+    <w:lsdException w:name="Grid Table 3 Accent 4" w:uiPriority="48"/>
+    <w:lsdException w:name="Grid Table 4 Accent 4" w:uiPriority="49"/>
+    <w:lsdException w:name="Grid Table 5 Dark Accent 4" w:uiPriority="50"/>
+    <w:lsdException w:name="Grid Table 6 Colorful Accent 4" w:uiPriority="51"/>
+    <w:lsdException w:name="Grid Table 7 Colorful Accent 4" w:uiPriority="52"/>
+    <w:lsdException w:name="Grid Table 1 Light Accent 5" w:uiPriority="46"/>
+    <w:lsdException w:name="Grid Table 2 Accent 5" w:uiPriority="47"/>
+    <w:lsdException w:name="Grid Table 3 Accent 5" w:uiPriority="48"/>
+    <w:lsdException w:name="Grid Table 4 Accent 5" w:uiPriority="49"/>
+    <w:lsdException w:name="Grid Table 5 Dark Accent 5" w:uiPriority="50"/>
+    <w:lsdException w:name="Grid Table 6 Colorful Accent 5" w:uiPriority="51"/>
+    <w:lsdException w:name="Grid Table 7 Colorful Accent 5" w:uiPriority="52"/>
+    <w:lsdException w:name="Grid Table 1 Light Accent 6" w:uiPriority="46"/>
+    <w:lsdException w:name="Grid Table 2 Accent 6" w:uiPriority="47"/>
+    <w:lsdException w:name="Grid Table 3 Accent 6" w:uiPriority="48"/>
+    <w:lsdException w:name="Grid Table 4 Accent 6" w:uiPriority="49"/>
+    <w:lsdException w:name="Grid Table 5 Dark Accent 6" w:uiPriority="50"/>
+    <w:lsdException w:name="Grid Table 6 Colorful Accent 6" w:uiPriority="51"/>
+    <w:lsdException w:name="Grid Table 7 Colorful Accent 6" w:uiPriority="52"/>
+    <w:lsdException w:name="List Table 1 Light" w:uiPriority="46"/>
+    <w:lsdException w:name="List Table 2" w:uiPriority="47"/>
+    <w:lsdException w:name="List Table 3" w:uiPriority="48"/>
+    <w:lsdException w:name="List Table 4" w:uiPriority="49"/>
+    <w:lsdException w:name="List Table 5 Dark" w:uiPriority="50"/>
+    <w:lsdException w:name="List Table 6 Colorful" w:uiPriority="51"/>
+    <w:lsdException w:name="List Table 7 Colorful" w:uiPriority="52"/>
+    <w:lsdException w:name="List Table 1 Light Accent 1" w:uiPriority="46"/>
+    <w:lsdException w:name="List Table 2 Accent 1" w:uiPriority="47"/>
+    <w:lsdException w:name="List Table 3 Accent 1" w:uiPriority="48"/>
+    <w:lsdException w:name="List Table 4 Accent 1" w:uiPriority="49"/>
+    <w:lsdException w:name="List Table 5 Dark Accent 1" w:uiPriority="50"/>
+    <w:lsdException w:name="List Table 6 Colorful Accent 1" w:uiPriority="51"/>
+    <w:lsdException w:name="List Table 7 Colorful Accent 1" w:uiPriority="52"/>
+    <w:lsdException w:name="List Table 1 Light Accent 2" w:uiPriority="46"/>
+    <w:lsdException w:name="List Table 2 Accent 2" w:uiPriority="47"/>
+    <w:lsdException w:name="List Table 3 Accent 2" w:uiPriority="48"/>
+    <w:lsdException w:name="List Table 4 Accent 2" w:uiPriority="49"/>
+    <w:lsdException w:name="List Table 5 Dark Accent 2" w:uiPriority="50"/>
+    <w:lsdException w:name="List Table 6 Colorful Accent 2" w:uiPriority="51"/>
+    <w:lsdException w:name="List Table 7 Colorful Accent 2" w:uiPriority="52"/>
+    <w:lsdException w:name="List Table 1 Light Accent 3" w:uiPriority="46"/>
+    <w:lsdException w:name="List Table 2 Accent 3" w:uiPriority="47"/>
+    <w:lsdException w:name="List Table 3 Accent 3" w:uiPriority="48"/>
+    <w:lsdException w:name="List Table 4 Accent 3" w:uiPriority="49"/>
+    <w:lsdException w:name="List Table 5 Dark Accent 3" w:uiPriority="50"/>
+    <w:lsdException w:name="List Table 6 Colorful Accent 3" w:uiPriority="51"/>
+    <w:lsdException w:name="List Table 7 Colorful Accent 3" w:uiPriority="52"/>
+    <w:lsdException w:name="List Table 1 Light Accent 4" w:uiPriority="46"/>
+    <w:lsdException w:name="List Table 2 Accent 4" w:uiPriority="47"/>
+    <w:lsdException w:name="List Table 3 Accent 4" w:uiPriority="48"/>
+    <w:lsdException w:name="List Table 4 Accent 4" w:uiPriority="49"/>
+    <w:lsdException w:name="List Table 5 Dark Accent 4" w:uiPriority="50"/>
+    <w:lsdException w:name="List Table 6 Colorful Accent 4" w:uiPriority="51"/>
+    <w:lsdException w:name="List Table 7 Colorful Accent 4" w:uiPriority="52"/>
+    <w:lsdException w:name="List Table 1 Light Accent 5" w:uiPriority="46"/>
+    <w:lsdException w:name="List Table 2 Accent 5" w:uiPriority="47"/>
+    <w:lsdException w:name="List Table 3 Accent 5" w:uiPriority="48"/>
+    <w:lsdException w:name="List Table 4 Accent 5" w:uiPriority="49"/>
+    <w:lsdException w:name="List Table 5 Dark Accent 5" w:uiPriority="50"/>
+    <w:lsdException w:name="List Table 6 Colorful Accent 5" w:uiPriority="51"/>
+    <w:lsdException w:name="List Table 7 Colorful Accent 5" w:uiPriority="52"/>
+    <w:lsdException w:name="List Table 1 Light Accent 6" w:uiPriority="46"/>
+    <w:lsdException w:name="List Table 2 Accent 6" w:uiPriority="47"/>
+    <w:lsdException w:name="List Table 3 Accent 6" w:uiPriority="48"/>
+    <w:lsdException w:name="List Table 4 Accent 6" w:uiPriority="49"/>
+    <w:lsdException w:name="List Table 5 Dark Accent 6" w:uiPriority="50"/>
+    <w:lsdException w:name="List Table 6 Colorful Accent 6" w:uiPriority="51"/>
+    <w:lsdException w:name="List Table 7 Colorful Accent 6" w:uiPriority="52"/>
   </w:latentStyles>
   <w:style w:type="paragraph" w:default="1" w:styleId="a">
     <w:name w:val="Normal"/>
@@ -4805,7 +3928,7 @@
   <a:extraClrSchemeLst/>
   <a:extLst>
     <a:ext uri="{05A4C25C-085E-4340-85A3-A5531E510DB2}">
-      <thm15:themeFamily xmlns:thm15="http://schemas.microsoft.com/office/thememl/2012/main" xmlns="" name="Office Theme" id="{62F939B6-93AF-4DB8-9C6B-D6C7DFDC589F}" vid="{4A3C46E8-61CC-4603-A589-7422A47A8E4A}"/>
+      <thm15:themeFamily xmlns:thm15="http://schemas.microsoft.com/office/thememl/2012/main" name="Office Theme" id="{62F939B6-93AF-4DB8-9C6B-D6C7DFDC589F}" vid="{4A3C46E8-61CC-4603-A589-7422A47A8E4A}"/>
     </a:ext>
   </a:extLst>
 </a:theme>
@@ -4816,7 +3939,7 @@
 </file>
 
 <file path=customXml/itemProps1.xml><?xml version="1.0" encoding="utf-8"?>
-<ds:datastoreItem xmlns:ds="http://schemas.openxmlformats.org/officeDocument/2006/customXml" ds:itemID="{48AC5C3F-9352-4E1F-900D-FC93A0A819C5}">
+<ds:datastoreItem xmlns:ds="http://schemas.openxmlformats.org/officeDocument/2006/customXml" ds:itemID="{F9CE277E-CD0C-42F5-A1F4-E89D5873ED0B}">
   <ds:schemaRefs>
     <ds:schemaRef ds:uri="http://schemas.openxmlformats.org/officeDocument/2006/bibliography"/>
   </ds:schemaRefs>

</xml_diff>

<commit_message>
Document fixed according to last code change
</commit_message>
<xml_diff>
--- a/hw1/Document/HW1.docx
+++ b/hw1/Document/HW1.docx
@@ -1319,7 +1319,7 @@
           <v:shape id="_x0000_i1025" type="#_x0000_t75" style="width:415.5pt;height:333pt" o:ole="">
             <v:imagedata r:id="rId6" o:title=""/>
           </v:shape>
-          <o:OLEObject Type="Embed" ProgID="Visio.Drawing.11" ShapeID="_x0000_i1025" DrawAspect="Content" ObjectID="_1446324116" r:id="rId7"/>
+          <o:OLEObject Type="Embed" ProgID="Visio.Drawing.11" ShapeID="_x0000_i1025" DrawAspect="Content" ObjectID="_1446393887" r:id="rId7"/>
         </w:object>
       </w:r>
     </w:p>
@@ -1436,7 +1436,13 @@
         <w:t>his method</w:t>
       </w:r>
       <w:r>
-        <w:t xml:space="preserve"> allows different Ticket selling servers to register the searching server.</w:t>
+        <w:t xml:space="preserve"> allows different Ticket selling servers to register </w:t>
+      </w:r>
+      <w:r>
+        <w:t xml:space="preserve">for search events in </w:t>
+      </w:r>
+      <w:r>
+        <w:t>the search server.</w:t>
       </w:r>
       <w:r>
         <w:t xml:space="preserve"> The Ticket selling server must supply its Identification name (the way </w:t>
@@ -1456,7 +1462,22 @@
         <w:jc w:val="both"/>
       </w:pPr>
       <w:r>
-        <w:t>Because the registering server is responsible for the location of the URI the request is a PUT request.</w:t>
+        <w:t>Because the registering server is responsible for the location of the URI the request is a PUT request</w:t>
+      </w:r>
+      <w:r>
+        <w:t xml:space="preserve"> and the name which will expose this seller is part of the Registration URI</w:t>
+      </w:r>
+      <w:r>
+        <w:t>.</w:t>
+      </w:r>
+      <w:r>
+        <w:t xml:space="preserve"> Subsequent registration with an already registered name or an already registered source URI w</w:t>
+      </w:r>
+      <w:r>
+        <w:t>ill close and remove the old seller associated with them</w:t>
+      </w:r>
+      <w:r>
+        <w:t>.</w:t>
       </w:r>
     </w:p>
     <w:p>
@@ -1521,30 +1542,24 @@
         <w:jc w:val="both"/>
       </w:pPr>
       <w:r>
-        <w:t>If the seller is not found a "Seller not found" error will be returned to the client</w:t>
+        <w:t xml:space="preserve">If the seller is not found a "Seller not found" error will be returned to the client. If the </w:t>
+      </w:r>
+      <w:r>
+        <w:t>Seller server returns an error, for ex. any</w:t>
+      </w:r>
+      <w:r>
+        <w:t xml:space="preserve"> of the internal parameters - flight number or date, doesn't exist or inconsistent with an entry in the Seller's database</w:t>
+      </w:r>
+      <w:r>
+        <w:t xml:space="preserve"> or there are no more seats on the flight</w:t>
+      </w:r>
+      <w:r>
+        <w:t xml:space="preserve"> a "Flight not found"</w:t>
       </w:r>
       <w:r>
         <w:t xml:space="preserve"> </w:t>
       </w:r>
       <w:r>
-        <w:t xml:space="preserve">. If the </w:t>
-      </w:r>
-      <w:r>
-        <w:t>Seller server returns an error, for ex. any</w:t>
-      </w:r>
-      <w:r>
-        <w:t xml:space="preserve"> of the internal parameters - flight number or date, doesn't exist or inconsistent with an entry in the Seller's database</w:t>
-      </w:r>
-      <w:r>
-        <w:t xml:space="preserve"> or there are no more seats on the flight</w:t>
-      </w:r>
-      <w:r>
-        <w:t xml:space="preserve"> a "Flight not found"</w:t>
-      </w:r>
-      <w:r>
-        <w:t xml:space="preserve"> </w:t>
-      </w:r>
-      <w:r>
         <w:t>or "</w:t>
       </w:r>
       <w:r>
@@ -1560,7 +1575,13 @@
         <w:t>rned to the client respectively</w:t>
       </w:r>
       <w:r>
-        <w:t xml:space="preserve"> (*see errors section for exact code)</w:t>
+        <w:t xml:space="preserve"> (*see errors section for exact code</w:t>
+      </w:r>
+      <w:r>
+        <w:t xml:space="preserve"> &amp; conditions</w:t>
+      </w:r>
+      <w:r>
+        <w:t>)</w:t>
       </w:r>
       <w:r>
         <w:t>.</w:t>
@@ -1582,6 +1603,7 @@
         <w:jc w:val="both"/>
       </w:pPr>
       <w:r>
+        <w:lastRenderedPageBreak/>
         <w:t>POST method is used because the client is not responsible to the final location of the resour</w:t>
       </w:r>
       <w:r>
@@ -1593,7 +1615,6 @@
         <w:pStyle w:val="4"/>
       </w:pPr>
       <w:r>
-        <w:lastRenderedPageBreak/>
         <w:t>CancelReservation</w:t>
       </w:r>
     </w:p>
@@ -1734,7 +1755,13 @@
         <w:t xml:space="preserve">SOAP interface which is used by the search server. A previously made reservation may be canceled using this method. </w:t>
       </w:r>
       <w:r>
-        <w:t>If reservation ID doesn't exist a "no such reservation" excetion error is returned to the FlightSearchServer.</w:t>
+        <w:t>If reservation ID doesn't exist a "no such reservation" exce</w:t>
+      </w:r>
+      <w:r>
+        <w:t>p</w:t>
+      </w:r>
+      <w:r>
+        <w:t>tion error is returned to the FlightSearchServer.</w:t>
       </w:r>
     </w:p>
     <w:p>
@@ -1778,7 +1805,10 @@
           </w:tcPr>
           <w:p>
             <w:r>
-              <w:t>Rest</w:t>
+              <w:t>R</w:t>
+            </w:r>
+            <w:r>
+              <w:t>EST</w:t>
             </w:r>
             <w:r>
               <w:t xml:space="preserve"> Command</w:t>
@@ -1843,7 +1873,7 @@
           </w:tcPr>
           <w:p>
             <w:r>
-              <w:t>Invalid date format….</w:t>
+              <w:t>Invalid date format</w:t>
             </w:r>
           </w:p>
         </w:tc>
@@ -1853,7 +1883,15 @@
           </w:tcPr>
           <w:p>
             <w:r>
-              <w:t>Invalid date supplied by client to the date string</w:t>
+              <w:t xml:space="preserve">Invalid date supplied by client </w:t>
+            </w:r>
+            <w:r>
+              <w:t>as</w:t>
+            </w:r>
+            <w:bookmarkStart w:id="10" w:name="_GoBack"/>
+            <w:bookmarkEnd w:id="10"/>
+            <w:r>
+              <w:t xml:space="preserve"> the date string</w:t>
             </w:r>
           </w:p>
         </w:tc>
@@ -2184,68 +2222,6 @@
           <w:p>
             <w:r>
               <w:t xml:space="preserve">Side effect – seller removed from search server. </w:t>
-            </w:r>
-          </w:p>
-        </w:tc>
-      </w:tr>
-      <w:tr>
-        <w:tc>
-          <w:tcPr>
-            <w:tcW w:w="1959" w:type="dxa"/>
-          </w:tcPr>
-          <w:p>
-            <w:r>
-              <w:t>Register (seller)</w:t>
-            </w:r>
-          </w:p>
-        </w:tc>
-        <w:tc>
-          <w:tcPr>
-            <w:tcW w:w="1835" w:type="dxa"/>
-          </w:tcPr>
-          <w:p>
-            <w:r>
-              <w:t>40</w:t>
-            </w:r>
-            <w:r>
-              <w:t>0</w:t>
-            </w:r>
-            <w:r>
-              <w:t xml:space="preserve"> </w:t>
-            </w:r>
-            <w:r>
-              <w:t>–</w:t>
-            </w:r>
-            <w:r>
-              <w:t xml:space="preserve"> </w:t>
-            </w:r>
-            <w:r>
-              <w:t>Bad request</w:t>
-            </w:r>
-            <w:bookmarkStart w:id="10" w:name="_GoBack"/>
-            <w:bookmarkEnd w:id="10"/>
-          </w:p>
-        </w:tc>
-        <w:tc>
-          <w:tcPr>
-            <w:tcW w:w="1843" w:type="dxa"/>
-          </w:tcPr>
-          <w:p>
-            <w:r>
-              <w:t>Seller trying to register with a name which already registered</w:t>
-            </w:r>
-          </w:p>
-        </w:tc>
-        <w:tc>
-          <w:tcPr>
-            <w:tcW w:w="2645" w:type="dxa"/>
-          </w:tcPr>
-          <w:p>
-            <w:r>
-              <w:t>Nothing happens</w:t>
-            </w:r>
-            <w:r>
-              <w:t>, seller declined.</w:t>
             </w:r>
           </w:p>
         </w:tc>
@@ -3939,7 +3915,7 @@
 </file>
 
 <file path=customXml/itemProps1.xml><?xml version="1.0" encoding="utf-8"?>
-<ds:datastoreItem xmlns:ds="http://schemas.openxmlformats.org/officeDocument/2006/customXml" ds:itemID="{F9CE277E-CD0C-42F5-A1F4-E89D5873ED0B}">
+<ds:datastoreItem xmlns:ds="http://schemas.openxmlformats.org/officeDocument/2006/customXml" ds:itemID="{4AEFD5C8-06E3-4BBC-B75A-3FE3C4F87389}">
   <ds:schemaRefs>
     <ds:schemaRef ds:uri="http://schemas.openxmlformats.org/officeDocument/2006/bibliography"/>
   </ds:schemaRefs>

</xml_diff>